<commit_message>
added db and documentacao
</commit_message>
<xml_diff>
--- a/Documentação/documentacao.docx
+++ b/Documentação/documentacao.docx
@@ -955,6 +955,15 @@
                 <w:szCs w:val="24"/>
               </w:rPr>
             </w:pPr>
+            <w:r>
+              <w:rPr>
+                <w:rFonts w:ascii="Segoe UI" w:hAnsi="Segoe UI" w:cs="Segoe UI"/>
+                <w:b/>
+                <w:sz w:val="24"/>
+                <w:szCs w:val="24"/>
+              </w:rPr>
+              <w:t>Senai Vitória</w:t>
+            </w:r>
           </w:p>
         </w:tc>
       </w:tr>
@@ -997,6 +1006,15 @@
                 <w:szCs w:val="24"/>
               </w:rPr>
             </w:pPr>
+            <w:r>
+              <w:rPr>
+                <w:rFonts w:ascii="Segoe UI" w:hAnsi="Segoe UI" w:cs="Segoe UI"/>
+                <w:b/>
+                <w:sz w:val="24"/>
+                <w:szCs w:val="24"/>
+              </w:rPr>
+              <w:t>Ramon De Holanda</w:t>
+            </w:r>
           </w:p>
         </w:tc>
       </w:tr>
@@ -1061,6 +1079,15 @@
                 <w:szCs w:val="24"/>
               </w:rPr>
             </w:pPr>
+            <w:r>
+              <w:rPr>
+                <w:rFonts w:ascii="Segoe UI" w:hAnsi="Segoe UI" w:cs="Segoe UI"/>
+                <w:b/>
+                <w:sz w:val="24"/>
+                <w:szCs w:val="24"/>
+              </w:rPr>
+              <w:t>Roberta Havanna</w:t>
+            </w:r>
           </w:p>
         </w:tc>
       </w:tr>
@@ -1115,6 +1142,15 @@
                 <w:szCs w:val="24"/>
               </w:rPr>
             </w:pPr>
+            <w:r>
+              <w:rPr>
+                <w:rFonts w:ascii="Segoe UI" w:hAnsi="Segoe UI" w:cs="Segoe UI"/>
+                <w:b/>
+                <w:sz w:val="24"/>
+                <w:szCs w:val="24"/>
+              </w:rPr>
+              <w:t>Warlei da Costa Silva</w:t>
+            </w:r>
           </w:p>
         </w:tc>
       </w:tr>
@@ -5789,22 +5825,34 @@
           <w:bCs/>
         </w:rPr>
       </w:pPr>
-      <w:r>
+    </w:p>
+    <w:p>
+      <w:pPr>
+        <w:pStyle w:val="Corpodetexto"/>
+        <w:spacing w:line="360" w:lineRule="auto"/>
+        <w:ind w:left="360"/>
+        <w:jc w:val="both"/>
+        <w:outlineLvl w:val="0"/>
         <w:rPr>
           <w:rFonts w:ascii="Segoe UI" w:hAnsi="Segoe UI" w:cs="Segoe UI"/>
           <w:b/>
           <w:bCs/>
         </w:rPr>
-        <w:t xml:space="preserve">7.1 </w:t>
-      </w:r>
-      <w:r>
+      </w:pPr>
+    </w:p>
+    <w:p>
+      <w:pPr>
+        <w:pStyle w:val="Corpodetexto"/>
+        <w:spacing w:line="360" w:lineRule="auto"/>
+        <w:ind w:left="360"/>
+        <w:jc w:val="both"/>
+        <w:outlineLvl w:val="0"/>
         <w:rPr>
           <w:rFonts w:ascii="Segoe UI" w:hAnsi="Segoe UI" w:cs="Segoe UI"/>
           <w:b/>
           <w:bCs/>
         </w:rPr>
-        <w:t>Diagrama de Entidade e Relacionamento DER</w:t>
-      </w:r>
+      </w:pPr>
     </w:p>
     <w:p>
       <w:pPr>
@@ -5819,20 +5867,135 @@
           <w:bCs/>
         </w:rPr>
       </w:pPr>
-      <w:r>
+    </w:p>
+    <w:p>
+      <w:pPr>
+        <w:pStyle w:val="Corpodetexto"/>
+        <w:spacing w:line="360" w:lineRule="auto"/>
+        <w:ind w:left="360"/>
+        <w:jc w:val="both"/>
+        <w:outlineLvl w:val="0"/>
         <w:rPr>
           <w:rFonts w:ascii="Segoe UI" w:hAnsi="Segoe UI" w:cs="Segoe UI"/>
           <w:b/>
           <w:bCs/>
         </w:rPr>
-        <w:t xml:space="preserve">7.2 </w:t>
-      </w:r>
-      <w:r>
+      </w:pPr>
+    </w:p>
+    <w:p>
+      <w:pPr>
+        <w:pStyle w:val="Corpodetexto"/>
+        <w:spacing w:line="360" w:lineRule="auto"/>
+        <w:ind w:left="360"/>
+        <w:jc w:val="both"/>
+        <w:outlineLvl w:val="0"/>
         <w:rPr>
           <w:rFonts w:ascii="Segoe UI" w:hAnsi="Segoe UI" w:cs="Segoe UI"/>
           <w:b/>
           <w:bCs/>
         </w:rPr>
+      </w:pPr>
+    </w:p>
+    <w:p>
+      <w:pPr>
+        <w:pStyle w:val="Corpodetexto"/>
+        <w:spacing w:line="360" w:lineRule="auto"/>
+        <w:ind w:left="360"/>
+        <w:jc w:val="both"/>
+        <w:outlineLvl w:val="0"/>
+        <w:rPr>
+          <w:rFonts w:ascii="Segoe UI" w:hAnsi="Segoe UI" w:cs="Segoe UI"/>
+          <w:b/>
+          <w:bCs/>
+        </w:rPr>
+      </w:pPr>
+    </w:p>
+    <w:p>
+      <w:pPr>
+        <w:pStyle w:val="Corpodetexto"/>
+        <w:spacing w:line="360" w:lineRule="auto"/>
+        <w:ind w:left="360"/>
+        <w:jc w:val="both"/>
+        <w:outlineLvl w:val="0"/>
+        <w:rPr>
+          <w:rFonts w:ascii="Segoe UI" w:hAnsi="Segoe UI" w:cs="Segoe UI"/>
+          <w:b/>
+          <w:bCs/>
+        </w:rPr>
+      </w:pPr>
+    </w:p>
+    <w:p>
+      <w:pPr>
+        <w:pStyle w:val="Corpodetexto"/>
+        <w:spacing w:line="360" w:lineRule="auto"/>
+        <w:ind w:left="360"/>
+        <w:jc w:val="both"/>
+        <w:outlineLvl w:val="0"/>
+        <w:rPr>
+          <w:rFonts w:ascii="Segoe UI" w:hAnsi="Segoe UI" w:cs="Segoe UI"/>
+          <w:b/>
+          <w:bCs/>
+        </w:rPr>
+      </w:pPr>
+    </w:p>
+    <w:p>
+      <w:pPr>
+        <w:pStyle w:val="Corpodetexto"/>
+        <w:spacing w:line="360" w:lineRule="auto"/>
+        <w:ind w:left="360"/>
+        <w:jc w:val="both"/>
+        <w:outlineLvl w:val="0"/>
+        <w:rPr>
+          <w:rFonts w:ascii="Segoe UI" w:hAnsi="Segoe UI" w:cs="Segoe UI"/>
+          <w:b/>
+          <w:bCs/>
+        </w:rPr>
+      </w:pPr>
+      <w:r>
+        <w:rPr>
+          <w:rFonts w:ascii="Segoe UI" w:hAnsi="Segoe UI" w:cs="Segoe UI"/>
+          <w:b/>
+          <w:bCs/>
+        </w:rPr>
+        <w:lastRenderedPageBreak/>
+        <w:t xml:space="preserve">7.1 </w:t>
+      </w:r>
+      <w:r>
+        <w:rPr>
+          <w:rFonts w:ascii="Segoe UI" w:hAnsi="Segoe UI" w:cs="Segoe UI"/>
+          <w:b/>
+          <w:bCs/>
+        </w:rPr>
+        <w:t>Diagrama de Entidade e Relacionamento DER</w:t>
+      </w:r>
+    </w:p>
+    <w:p>
+      <w:pPr>
+        <w:pStyle w:val="Corpodetexto"/>
+        <w:spacing w:line="360" w:lineRule="auto"/>
+        <w:ind w:left="360"/>
+        <w:jc w:val="both"/>
+        <w:outlineLvl w:val="0"/>
+        <w:rPr>
+          <w:rFonts w:ascii="Segoe UI" w:hAnsi="Segoe UI" w:cs="Segoe UI"/>
+          <w:b/>
+          <w:bCs/>
+        </w:rPr>
+      </w:pPr>
+      <w:r>
+        <w:rPr>
+          <w:rFonts w:ascii="Segoe UI" w:hAnsi="Segoe UI" w:cs="Segoe UI"/>
+          <w:b/>
+          <w:bCs/>
+        </w:rPr>
+        <w:t xml:space="preserve">7.2 </w:t>
+      </w:r>
+      <w:r>
+        <w:rPr>
+          <w:rFonts w:ascii="Segoe UI" w:hAnsi="Segoe UI" w:cs="Segoe UI"/>
+          <w:b/>
+          <w:bCs/>
+        </w:rPr>
         <w:t>Requisitos funcionais</w:t>
       </w:r>
     </w:p>
@@ -5840,6 +6003,29 @@
       <w:pPr>
         <w:pStyle w:val="Corpodetexto"/>
         <w:spacing w:line="360" w:lineRule="auto"/>
+        <w:ind w:left="360"/>
+        <w:jc w:val="both"/>
+        <w:outlineLvl w:val="0"/>
+        <w:rPr>
+          <w:rFonts w:ascii="Segoe UI" w:hAnsi="Segoe UI" w:cs="Segoe UI"/>
+          <w:b/>
+          <w:bCs/>
+        </w:rPr>
+      </w:pPr>
+      <w:r>
+        <w:rPr>
+          <w:rFonts w:ascii="Segoe UI" w:hAnsi="Segoe UI" w:cs="Segoe UI"/>
+          <w:b/>
+          <w:bCs/>
+        </w:rPr>
+        <w:tab/>
+        <w:t>Telas Construtora</w:t>
+      </w:r>
+    </w:p>
+    <w:p>
+      <w:pPr>
+        <w:pStyle w:val="Corpodetexto"/>
+        <w:spacing w:line="360" w:lineRule="auto"/>
         <w:ind w:left="720"/>
         <w:outlineLvl w:val="0"/>
         <w:rPr>
@@ -5863,6 +6049,65 @@
           <w:rFonts w:ascii="Segoe UI" w:hAnsi="Segoe UI" w:cs="Segoe UI"/>
         </w:rPr>
         <w:t>Login Construtora</w:t>
+      </w:r>
+    </w:p>
+    <w:p>
+      <w:pPr>
+        <w:pStyle w:val="Corpodetexto"/>
+        <w:spacing w:line="360" w:lineRule="auto"/>
+        <w:ind w:left="720"/>
+        <w:outlineLvl w:val="0"/>
+        <w:rPr>
+          <w:rFonts w:ascii="Segoe UI" w:hAnsi="Segoe UI" w:cs="Segoe UI"/>
+        </w:rPr>
+      </w:pPr>
+      <w:r>
+        <w:rPr>
+          <w:rFonts w:ascii="Segoe UI" w:hAnsi="Segoe UI" w:cs="Segoe UI"/>
+          <w:noProof/>
+          <w:lang w:val="pt-BR" w:eastAsia="pt-BR"/>
+        </w:rPr>
+        <w:drawing>
+          <wp:inline distT="0" distB="0" distL="0" distR="0" wp14:anchorId="4CC02AE3" wp14:editId="3AF24E0C">
+            <wp:extent cx="4286848" cy="3000794"/>
+            <wp:effectExtent l="0" t="0" r="0" b="9525"/>
+            <wp:docPr id="2" name="Imagem 2"/>
+            <wp:cNvGraphicFramePr>
+              <a:graphicFrameLocks xmlns:a="http://schemas.openxmlformats.org/drawingml/2006/main" noChangeAspect="1"/>
+            </wp:cNvGraphicFramePr>
+            <a:graphic xmlns:a="http://schemas.openxmlformats.org/drawingml/2006/main">
+              <a:graphicData uri="http://schemas.openxmlformats.org/drawingml/2006/picture">
+                <pic:pic xmlns:pic="http://schemas.openxmlformats.org/drawingml/2006/picture">
+                  <pic:nvPicPr>
+                    <pic:cNvPr id="2" name="Login.PNG"/>
+                    <pic:cNvPicPr/>
+                  </pic:nvPicPr>
+                  <pic:blipFill>
+                    <a:blip r:embed="rId15">
+                      <a:extLst>
+                        <a:ext uri="{28A0092B-C50C-407E-A947-70E740481C1C}">
+                          <a14:useLocalDpi xmlns:a14="http://schemas.microsoft.com/office/drawing/2010/main" val="0"/>
+                        </a:ext>
+                      </a:extLst>
+                    </a:blip>
+                    <a:stretch>
+                      <a:fillRect/>
+                    </a:stretch>
+                  </pic:blipFill>
+                  <pic:spPr>
+                    <a:xfrm>
+                      <a:off x="0" y="0"/>
+                      <a:ext cx="4286848" cy="3000794"/>
+                    </a:xfrm>
+                    <a:prstGeom prst="rect">
+                      <a:avLst/>
+                    </a:prstGeom>
+                  </pic:spPr>
+                </pic:pic>
+              </a:graphicData>
+            </a:graphic>
+          </wp:inline>
+        </w:drawing>
       </w:r>
     </w:p>
     <w:p>
@@ -5988,6 +6233,2586 @@
           <w:rFonts w:ascii="Segoe UI" w:hAnsi="Segoe UI" w:cs="Segoe UI"/>
         </w:rPr>
       </w:pPr>
+    </w:p>
+    <w:p>
+      <w:pPr>
+        <w:pStyle w:val="Corpodetexto"/>
+        <w:spacing w:line="360" w:lineRule="auto"/>
+        <w:ind w:left="720"/>
+        <w:outlineLvl w:val="0"/>
+        <w:rPr>
+          <w:rFonts w:ascii="Segoe UI" w:hAnsi="Segoe UI" w:cs="Segoe UI"/>
+        </w:rPr>
+      </w:pPr>
+    </w:p>
+    <w:p>
+      <w:pPr>
+        <w:pStyle w:val="Corpodetexto"/>
+        <w:spacing w:line="360" w:lineRule="auto"/>
+        <w:ind w:left="720"/>
+        <w:outlineLvl w:val="0"/>
+        <w:rPr>
+          <w:rFonts w:ascii="Segoe UI" w:hAnsi="Segoe UI" w:cs="Segoe UI"/>
+        </w:rPr>
+      </w:pPr>
+    </w:p>
+    <w:p>
+      <w:pPr>
+        <w:pStyle w:val="Corpodetexto"/>
+        <w:spacing w:line="360" w:lineRule="auto"/>
+        <w:ind w:left="720"/>
+        <w:outlineLvl w:val="0"/>
+        <w:rPr>
+          <w:rFonts w:ascii="Segoe UI" w:hAnsi="Segoe UI" w:cs="Segoe UI"/>
+        </w:rPr>
+      </w:pPr>
+    </w:p>
+    <w:p>
+      <w:pPr>
+        <w:pStyle w:val="Corpodetexto"/>
+        <w:spacing w:line="360" w:lineRule="auto"/>
+        <w:ind w:left="720"/>
+        <w:outlineLvl w:val="0"/>
+        <w:rPr>
+          <w:rFonts w:ascii="Segoe UI" w:hAnsi="Segoe UI" w:cs="Segoe UI"/>
+        </w:rPr>
+      </w:pPr>
+    </w:p>
+    <w:p>
+      <w:pPr>
+        <w:pStyle w:val="Corpodetexto"/>
+        <w:spacing w:line="360" w:lineRule="auto"/>
+        <w:ind w:left="720"/>
+        <w:outlineLvl w:val="0"/>
+        <w:rPr>
+          <w:rFonts w:ascii="Segoe UI" w:hAnsi="Segoe UI" w:cs="Segoe UI"/>
+        </w:rPr>
+      </w:pPr>
+    </w:p>
+    <w:p>
+      <w:pPr>
+        <w:pStyle w:val="Corpodetexto"/>
+        <w:spacing w:line="360" w:lineRule="auto"/>
+        <w:ind w:left="720"/>
+        <w:outlineLvl w:val="0"/>
+        <w:rPr>
+          <w:rFonts w:ascii="Segoe UI" w:hAnsi="Segoe UI" w:cs="Segoe UI"/>
+        </w:rPr>
+      </w:pPr>
+    </w:p>
+    <w:p>
+      <w:pPr>
+        <w:pStyle w:val="Corpodetexto"/>
+        <w:spacing w:line="360" w:lineRule="auto"/>
+        <w:ind w:left="720"/>
+        <w:outlineLvl w:val="0"/>
+        <w:rPr>
+          <w:rFonts w:ascii="Segoe UI" w:hAnsi="Segoe UI" w:cs="Segoe UI"/>
+        </w:rPr>
+      </w:pPr>
+    </w:p>
+    <w:p>
+      <w:pPr>
+        <w:pStyle w:val="Corpodetexto"/>
+        <w:spacing w:line="360" w:lineRule="auto"/>
+        <w:ind w:left="720"/>
+        <w:outlineLvl w:val="0"/>
+        <w:rPr>
+          <w:rFonts w:ascii="Segoe UI" w:hAnsi="Segoe UI" w:cs="Segoe UI"/>
+        </w:rPr>
+      </w:pPr>
+    </w:p>
+    <w:p>
+      <w:pPr>
+        <w:pStyle w:val="Corpodetexto"/>
+        <w:spacing w:line="360" w:lineRule="auto"/>
+        <w:ind w:left="720"/>
+        <w:outlineLvl w:val="0"/>
+        <w:rPr>
+          <w:rFonts w:ascii="Segoe UI" w:hAnsi="Segoe UI" w:cs="Segoe UI"/>
+        </w:rPr>
+      </w:pPr>
+    </w:p>
+    <w:p>
+      <w:pPr>
+        <w:pStyle w:val="Corpodetexto"/>
+        <w:spacing w:line="360" w:lineRule="auto"/>
+        <w:ind w:left="720"/>
+        <w:outlineLvl w:val="0"/>
+        <w:rPr>
+          <w:rFonts w:ascii="Segoe UI" w:hAnsi="Segoe UI" w:cs="Segoe UI"/>
+        </w:rPr>
+      </w:pPr>
+      <w:r>
+        <w:rPr>
+          <w:rFonts w:ascii="Segoe UI" w:hAnsi="Segoe UI" w:cs="Segoe UI"/>
+        </w:rPr>
+        <w:t>[RF</w:t>
+      </w:r>
+      <w:r>
+        <w:rPr>
+          <w:rFonts w:ascii="Segoe UI" w:hAnsi="Segoe UI" w:cs="Segoe UI"/>
+        </w:rPr>
+        <w:t>02</w:t>
+      </w:r>
+      <w:r>
+        <w:rPr>
+          <w:rFonts w:ascii="Segoe UI" w:hAnsi="Segoe UI" w:cs="Segoe UI"/>
+        </w:rPr>
+        <w:t xml:space="preserve">] </w:t>
+      </w:r>
+      <w:r>
+        <w:rPr>
+          <w:rFonts w:ascii="Segoe UI" w:hAnsi="Segoe UI" w:cs="Segoe UI"/>
+        </w:rPr>
+        <w:t>Dashboard Construtora</w:t>
+      </w:r>
+    </w:p>
+    <w:p>
+      <w:pPr>
+        <w:pStyle w:val="Corpodetexto"/>
+        <w:spacing w:line="360" w:lineRule="auto"/>
+        <w:ind w:left="720"/>
+        <w:outlineLvl w:val="0"/>
+        <w:rPr>
+          <w:rFonts w:ascii="Segoe UI" w:hAnsi="Segoe UI" w:cs="Segoe UI"/>
+        </w:rPr>
+      </w:pPr>
+      <w:r>
+        <w:rPr>
+          <w:rFonts w:ascii="Segoe UI" w:hAnsi="Segoe UI" w:cs="Segoe UI"/>
+          <w:noProof/>
+          <w:lang w:val="pt-BR" w:eastAsia="pt-BR"/>
+        </w:rPr>
+        <w:drawing>
+          <wp:inline distT="0" distB="0" distL="0" distR="0" wp14:anchorId="15B88FB1" wp14:editId="1514A01F">
+            <wp:extent cx="4858428" cy="3953427"/>
+            <wp:effectExtent l="0" t="0" r="0" b="9525"/>
+            <wp:docPr id="5" name="Imagem 5"/>
+            <wp:cNvGraphicFramePr>
+              <a:graphicFrameLocks xmlns:a="http://schemas.openxmlformats.org/drawingml/2006/main" noChangeAspect="1"/>
+            </wp:cNvGraphicFramePr>
+            <a:graphic xmlns:a="http://schemas.openxmlformats.org/drawingml/2006/main">
+              <a:graphicData uri="http://schemas.openxmlformats.org/drawingml/2006/picture">
+                <pic:pic xmlns:pic="http://schemas.openxmlformats.org/drawingml/2006/picture">
+                  <pic:nvPicPr>
+                    <pic:cNvPr id="5" name="dashboard_obras.PNG"/>
+                    <pic:cNvPicPr/>
+                  </pic:nvPicPr>
+                  <pic:blipFill>
+                    <a:blip r:embed="rId16">
+                      <a:extLst>
+                        <a:ext uri="{28A0092B-C50C-407E-A947-70E740481C1C}">
+                          <a14:useLocalDpi xmlns:a14="http://schemas.microsoft.com/office/drawing/2010/main" val="0"/>
+                        </a:ext>
+                      </a:extLst>
+                    </a:blip>
+                    <a:stretch>
+                      <a:fillRect/>
+                    </a:stretch>
+                  </pic:blipFill>
+                  <pic:spPr>
+                    <a:xfrm>
+                      <a:off x="0" y="0"/>
+                      <a:ext cx="4858428" cy="3953427"/>
+                    </a:xfrm>
+                    <a:prstGeom prst="rect">
+                      <a:avLst/>
+                    </a:prstGeom>
+                  </pic:spPr>
+                </pic:pic>
+              </a:graphicData>
+            </a:graphic>
+          </wp:inline>
+        </w:drawing>
+      </w:r>
+    </w:p>
+    <w:p>
+      <w:pPr>
+        <w:pStyle w:val="Corpodetexto"/>
+        <w:spacing w:line="360" w:lineRule="auto"/>
+        <w:ind w:left="720"/>
+        <w:outlineLvl w:val="0"/>
+        <w:rPr>
+          <w:rFonts w:ascii="Segoe UI" w:hAnsi="Segoe UI" w:cs="Segoe UI"/>
+        </w:rPr>
+      </w:pPr>
+      <w:r>
+        <w:rPr>
+          <w:rFonts w:ascii="Segoe UI" w:hAnsi="Segoe UI" w:cs="Segoe UI"/>
+        </w:rPr>
+        <w:t xml:space="preserve">Descrição do caso de uso: </w:t>
+      </w:r>
+      <w:r>
+        <w:rPr>
+          <w:rFonts w:ascii="Segoe UI" w:hAnsi="Segoe UI" w:cs="Segoe UI"/>
+        </w:rPr>
+        <w:t>após efetuar o login, o usuário será redirecionado para a tela de acompanhamento de obras (Dashboard) onde serão apresentadas as obras cadastradas e seu devido progresso</w:t>
+      </w:r>
+      <w:r>
+        <w:rPr>
+          <w:rFonts w:ascii="Segoe UI" w:hAnsi="Segoe UI" w:cs="Segoe UI"/>
+        </w:rPr>
+        <w:t>.</w:t>
+      </w:r>
+    </w:p>
+    <w:p>
+      <w:pPr>
+        <w:pStyle w:val="Corpodetexto"/>
+        <w:spacing w:line="360" w:lineRule="auto"/>
+        <w:ind w:left="720"/>
+        <w:outlineLvl w:val="0"/>
+        <w:rPr>
+          <w:rFonts w:ascii="Segoe UI" w:hAnsi="Segoe UI" w:cs="Segoe UI"/>
+        </w:rPr>
+      </w:pPr>
+      <w:r>
+        <w:rPr>
+          <w:rFonts w:ascii="Segoe UI" w:hAnsi="Segoe UI" w:cs="Segoe UI"/>
+        </w:rPr>
+        <w:t>Além disso, a tela apresentará uma barra de pesquisa para facilitar a busca de obras, um botão para cadastro de novas obras, e um menu lateral, ao qual terá os seguintes campos: início (Dashboard), sobre nós, cadastrar cliente e sair.</w:t>
+      </w:r>
+    </w:p>
+    <w:p>
+      <w:pPr>
+        <w:pStyle w:val="Corpodetexto"/>
+        <w:spacing w:line="360" w:lineRule="auto"/>
+        <w:ind w:left="720"/>
+        <w:outlineLvl w:val="0"/>
+        <w:rPr>
+          <w:rFonts w:ascii="Segoe UI" w:hAnsi="Segoe UI" w:cs="Segoe UI"/>
+        </w:rPr>
+      </w:pPr>
+      <w:r>
+        <w:rPr>
+          <w:rFonts w:ascii="Segoe UI" w:hAnsi="Segoe UI" w:cs="Segoe UI"/>
+        </w:rPr>
+        <w:t>Prioridade:</w:t>
+      </w:r>
+      <w:r>
+        <w:rPr>
+          <w:rFonts w:ascii="Segoe UI" w:hAnsi="Segoe UI" w:cs="Segoe UI"/>
+        </w:rPr>
+        <w:tab/>
+        <w:t>(</w:t>
+      </w:r>
+      <w:r>
+        <w:rPr>
+          <w:rFonts w:ascii="Segoe UI" w:hAnsi="Segoe UI" w:cs="Segoe UI"/>
+        </w:rPr>
+        <w:t>X )Essencial</w:t>
+      </w:r>
+      <w:r>
+        <w:rPr>
+          <w:rFonts w:ascii="Segoe UI" w:hAnsi="Segoe UI" w:cs="Segoe UI"/>
+        </w:rPr>
+        <w:tab/>
+      </w:r>
+      <w:r>
+        <w:rPr>
+          <w:rFonts w:ascii="Segoe UI" w:hAnsi="Segoe UI" w:cs="Segoe UI"/>
+        </w:rPr>
+        <w:tab/>
+        <w:t>(</w:t>
+      </w:r>
+      <w:r>
+        <w:rPr>
+          <w:rFonts w:ascii="Segoe UI" w:hAnsi="Segoe UI" w:cs="Segoe UI"/>
+        </w:rPr>
+        <w:t>)Importante</w:t>
+      </w:r>
+      <w:r>
+        <w:rPr>
+          <w:rFonts w:ascii="Segoe UI" w:hAnsi="Segoe UI" w:cs="Segoe UI"/>
+        </w:rPr>
+        <w:tab/>
+      </w:r>
+      <w:r>
+        <w:rPr>
+          <w:rFonts w:ascii="Segoe UI" w:hAnsi="Segoe UI" w:cs="Segoe UI"/>
+        </w:rPr>
+        <w:tab/>
+        <w:t>( )Desejável</w:t>
+      </w:r>
+    </w:p>
+    <w:p>
+      <w:pPr>
+        <w:pStyle w:val="Corpodetexto"/>
+        <w:spacing w:line="360" w:lineRule="auto"/>
+        <w:ind w:left="720"/>
+        <w:outlineLvl w:val="0"/>
+        <w:rPr>
+          <w:rFonts w:ascii="Segoe UI" w:hAnsi="Segoe UI" w:cs="Segoe UI"/>
+        </w:rPr>
+      </w:pPr>
+    </w:p>
+    <w:p>
+      <w:pPr>
+        <w:pStyle w:val="Corpodetexto"/>
+        <w:spacing w:line="360" w:lineRule="auto"/>
+        <w:ind w:left="720"/>
+        <w:outlineLvl w:val="0"/>
+        <w:rPr>
+          <w:rFonts w:ascii="Segoe UI" w:hAnsi="Segoe UI" w:cs="Segoe UI"/>
+        </w:rPr>
+      </w:pPr>
+    </w:p>
+    <w:p>
+      <w:pPr>
+        <w:pStyle w:val="Corpodetexto"/>
+        <w:spacing w:line="360" w:lineRule="auto"/>
+        <w:ind w:left="720"/>
+        <w:outlineLvl w:val="0"/>
+        <w:rPr>
+          <w:rFonts w:ascii="Segoe UI" w:hAnsi="Segoe UI" w:cs="Segoe UI"/>
+        </w:rPr>
+      </w:pPr>
+    </w:p>
+    <w:p>
+      <w:pPr>
+        <w:pStyle w:val="Corpodetexto"/>
+        <w:spacing w:line="360" w:lineRule="auto"/>
+        <w:ind w:left="720"/>
+        <w:outlineLvl w:val="0"/>
+        <w:rPr>
+          <w:rFonts w:ascii="Segoe UI" w:hAnsi="Segoe UI" w:cs="Segoe UI"/>
+        </w:rPr>
+      </w:pPr>
+    </w:p>
+    <w:p>
+      <w:pPr>
+        <w:pStyle w:val="Corpodetexto"/>
+        <w:spacing w:line="360" w:lineRule="auto"/>
+        <w:ind w:left="720"/>
+        <w:outlineLvl w:val="0"/>
+        <w:rPr>
+          <w:rFonts w:ascii="Segoe UI" w:hAnsi="Segoe UI" w:cs="Segoe UI"/>
+        </w:rPr>
+      </w:pPr>
+    </w:p>
+    <w:p>
+      <w:pPr>
+        <w:pStyle w:val="Corpodetexto"/>
+        <w:spacing w:line="360" w:lineRule="auto"/>
+        <w:ind w:left="720"/>
+        <w:outlineLvl w:val="0"/>
+        <w:rPr>
+          <w:rFonts w:ascii="Segoe UI" w:hAnsi="Segoe UI" w:cs="Segoe UI"/>
+        </w:rPr>
+      </w:pPr>
+    </w:p>
+    <w:p>
+      <w:pPr>
+        <w:pStyle w:val="Corpodetexto"/>
+        <w:spacing w:line="360" w:lineRule="auto"/>
+        <w:ind w:left="720"/>
+        <w:outlineLvl w:val="0"/>
+        <w:rPr>
+          <w:rFonts w:ascii="Segoe UI" w:hAnsi="Segoe UI" w:cs="Segoe UI"/>
+        </w:rPr>
+      </w:pPr>
+    </w:p>
+    <w:p>
+      <w:pPr>
+        <w:pStyle w:val="Corpodetexto"/>
+        <w:spacing w:line="360" w:lineRule="auto"/>
+        <w:ind w:left="720"/>
+        <w:outlineLvl w:val="0"/>
+        <w:rPr>
+          <w:rFonts w:ascii="Segoe UI" w:hAnsi="Segoe UI" w:cs="Segoe UI"/>
+        </w:rPr>
+      </w:pPr>
+      <w:r>
+        <w:rPr>
+          <w:rFonts w:ascii="Segoe UI" w:hAnsi="Segoe UI" w:cs="Segoe UI"/>
+        </w:rPr>
+        <w:t>[RF03</w:t>
+      </w:r>
+      <w:r>
+        <w:rPr>
+          <w:rFonts w:ascii="Segoe UI" w:hAnsi="Segoe UI" w:cs="Segoe UI"/>
+        </w:rPr>
+        <w:t xml:space="preserve">] </w:t>
+      </w:r>
+      <w:r>
+        <w:rPr>
+          <w:rFonts w:ascii="Segoe UI" w:hAnsi="Segoe UI" w:cs="Segoe UI"/>
+        </w:rPr>
+        <w:t>Cadastro de Obra</w:t>
+      </w:r>
+    </w:p>
+    <w:p>
+      <w:pPr>
+        <w:pStyle w:val="Corpodetexto"/>
+        <w:spacing w:line="360" w:lineRule="auto"/>
+        <w:ind w:left="720"/>
+        <w:outlineLvl w:val="0"/>
+        <w:rPr>
+          <w:rFonts w:ascii="Segoe UI" w:hAnsi="Segoe UI" w:cs="Segoe UI"/>
+        </w:rPr>
+      </w:pPr>
+      <w:r>
+        <w:rPr>
+          <w:rFonts w:ascii="Segoe UI" w:hAnsi="Segoe UI" w:cs="Segoe UI"/>
+          <w:noProof/>
+          <w:lang w:val="pt-BR" w:eastAsia="pt-BR"/>
+        </w:rPr>
+        <w:drawing>
+          <wp:inline distT="0" distB="0" distL="0" distR="0" wp14:anchorId="3CA813EE" wp14:editId="641F8BBC">
+            <wp:extent cx="4505954" cy="2486372"/>
+            <wp:effectExtent l="0" t="0" r="9525" b="9525"/>
+            <wp:docPr id="6" name="Imagem 6"/>
+            <wp:cNvGraphicFramePr>
+              <a:graphicFrameLocks xmlns:a="http://schemas.openxmlformats.org/drawingml/2006/main" noChangeAspect="1"/>
+            </wp:cNvGraphicFramePr>
+            <a:graphic xmlns:a="http://schemas.openxmlformats.org/drawingml/2006/main">
+              <a:graphicData uri="http://schemas.openxmlformats.org/drawingml/2006/picture">
+                <pic:pic xmlns:pic="http://schemas.openxmlformats.org/drawingml/2006/picture">
+                  <pic:nvPicPr>
+                    <pic:cNvPr id="6" name="cadastro_de_obra.PNG"/>
+                    <pic:cNvPicPr/>
+                  </pic:nvPicPr>
+                  <pic:blipFill>
+                    <a:blip r:embed="rId17">
+                      <a:extLst>
+                        <a:ext uri="{28A0092B-C50C-407E-A947-70E740481C1C}">
+                          <a14:useLocalDpi xmlns:a14="http://schemas.microsoft.com/office/drawing/2010/main" val="0"/>
+                        </a:ext>
+                      </a:extLst>
+                    </a:blip>
+                    <a:stretch>
+                      <a:fillRect/>
+                    </a:stretch>
+                  </pic:blipFill>
+                  <pic:spPr>
+                    <a:xfrm>
+                      <a:off x="0" y="0"/>
+                      <a:ext cx="4505954" cy="2486372"/>
+                    </a:xfrm>
+                    <a:prstGeom prst="rect">
+                      <a:avLst/>
+                    </a:prstGeom>
+                  </pic:spPr>
+                </pic:pic>
+              </a:graphicData>
+            </a:graphic>
+          </wp:inline>
+        </w:drawing>
+      </w:r>
+    </w:p>
+    <w:p>
+      <w:pPr>
+        <w:pStyle w:val="Corpodetexto"/>
+        <w:spacing w:line="360" w:lineRule="auto"/>
+        <w:ind w:left="720"/>
+        <w:outlineLvl w:val="0"/>
+        <w:rPr>
+          <w:rFonts w:ascii="Segoe UI" w:hAnsi="Segoe UI" w:cs="Segoe UI"/>
+        </w:rPr>
+      </w:pPr>
+      <w:r>
+        <w:rPr>
+          <w:rFonts w:ascii="Segoe UI" w:hAnsi="Segoe UI" w:cs="Segoe UI"/>
+        </w:rPr>
+        <w:t xml:space="preserve">Descrição do caso de uso: </w:t>
+      </w:r>
+      <w:r>
+        <w:rPr>
+          <w:rFonts w:ascii="Segoe UI" w:hAnsi="Segoe UI" w:cs="Segoe UI"/>
+        </w:rPr>
+        <w:t>ao clicar no botão de cadastro de obra, o usuário será redirecionado a tela onde deverão ser preenchidos os dados de descrição geral da mesma, sendo eles: nome da obra, descrição e endereço. Além disso, deverão conter os botões para confirmar ou cancelar o cadastro.</w:t>
+      </w:r>
+    </w:p>
+    <w:p>
+      <w:pPr>
+        <w:pStyle w:val="Corpodetexto"/>
+        <w:spacing w:line="360" w:lineRule="auto"/>
+        <w:ind w:left="720"/>
+        <w:outlineLvl w:val="0"/>
+        <w:rPr>
+          <w:rFonts w:ascii="Segoe UI" w:hAnsi="Segoe UI" w:cs="Segoe UI"/>
+        </w:rPr>
+      </w:pPr>
+      <w:r>
+        <w:rPr>
+          <w:rFonts w:ascii="Segoe UI" w:hAnsi="Segoe UI" w:cs="Segoe UI"/>
+        </w:rPr>
+        <w:t>Prioridade:</w:t>
+      </w:r>
+      <w:r>
+        <w:rPr>
+          <w:rFonts w:ascii="Segoe UI" w:hAnsi="Segoe UI" w:cs="Segoe UI"/>
+        </w:rPr>
+        <w:tab/>
+        <w:t>(</w:t>
+      </w:r>
+      <w:r>
+        <w:rPr>
+          <w:rFonts w:ascii="Segoe UI" w:hAnsi="Segoe UI" w:cs="Segoe UI"/>
+        </w:rPr>
+        <w:t>X)Essencial</w:t>
+      </w:r>
+      <w:r>
+        <w:rPr>
+          <w:rFonts w:ascii="Segoe UI" w:hAnsi="Segoe UI" w:cs="Segoe UI"/>
+        </w:rPr>
+        <w:tab/>
+      </w:r>
+      <w:r>
+        <w:rPr>
+          <w:rFonts w:ascii="Segoe UI" w:hAnsi="Segoe UI" w:cs="Segoe UI"/>
+        </w:rPr>
+        <w:tab/>
+        <w:t>(</w:t>
+      </w:r>
+      <w:r>
+        <w:rPr>
+          <w:rFonts w:ascii="Segoe UI" w:hAnsi="Segoe UI" w:cs="Segoe UI"/>
+        </w:rPr>
+        <w:t>)Importante</w:t>
+      </w:r>
+      <w:r>
+        <w:rPr>
+          <w:rFonts w:ascii="Segoe UI" w:hAnsi="Segoe UI" w:cs="Segoe UI"/>
+        </w:rPr>
+        <w:tab/>
+      </w:r>
+      <w:r>
+        <w:rPr>
+          <w:rFonts w:ascii="Segoe UI" w:hAnsi="Segoe UI" w:cs="Segoe UI"/>
+        </w:rPr>
+        <w:tab/>
+        <w:t>( )Desejável</w:t>
+      </w:r>
+    </w:p>
+    <w:p>
+      <w:pPr>
+        <w:pStyle w:val="Corpodetexto"/>
+        <w:spacing w:line="360" w:lineRule="auto"/>
+        <w:ind w:left="720"/>
+        <w:outlineLvl w:val="0"/>
+        <w:rPr>
+          <w:rFonts w:ascii="Segoe UI" w:hAnsi="Segoe UI" w:cs="Segoe UI"/>
+        </w:rPr>
+      </w:pPr>
+    </w:p>
+    <w:p>
+      <w:pPr>
+        <w:pStyle w:val="Corpodetexto"/>
+        <w:spacing w:line="360" w:lineRule="auto"/>
+        <w:ind w:left="720"/>
+        <w:outlineLvl w:val="0"/>
+        <w:rPr>
+          <w:rFonts w:ascii="Segoe UI" w:hAnsi="Segoe UI" w:cs="Segoe UI"/>
+        </w:rPr>
+      </w:pPr>
+      <w:r>
+        <w:rPr>
+          <w:rFonts w:ascii="Segoe UI" w:hAnsi="Segoe UI" w:cs="Segoe UI"/>
+        </w:rPr>
+        <w:t>[RF04</w:t>
+      </w:r>
+      <w:r>
+        <w:rPr>
+          <w:rFonts w:ascii="Segoe UI" w:hAnsi="Segoe UI" w:cs="Segoe UI"/>
+        </w:rPr>
+        <w:t xml:space="preserve">] </w:t>
+      </w:r>
+      <w:r>
+        <w:rPr>
+          <w:rFonts w:ascii="Segoe UI" w:hAnsi="Segoe UI" w:cs="Segoe UI"/>
+        </w:rPr>
+        <w:t>Detalhes de Obra</w:t>
+      </w:r>
+    </w:p>
+    <w:p>
+      <w:pPr>
+        <w:pStyle w:val="Corpodetexto"/>
+        <w:spacing w:line="360" w:lineRule="auto"/>
+        <w:ind w:left="720"/>
+        <w:outlineLvl w:val="0"/>
+        <w:rPr>
+          <w:rFonts w:ascii="Segoe UI" w:hAnsi="Segoe UI" w:cs="Segoe UI"/>
+        </w:rPr>
+      </w:pPr>
+      <w:r>
+        <w:rPr>
+          <w:rFonts w:ascii="Segoe UI" w:hAnsi="Segoe UI" w:cs="Segoe UI"/>
+          <w:noProof/>
+          <w:lang w:val="pt-BR" w:eastAsia="pt-BR"/>
+        </w:rPr>
+        <w:drawing>
+          <wp:inline distT="0" distB="0" distL="0" distR="0" wp14:anchorId="10CE5B93" wp14:editId="0E323333">
+            <wp:extent cx="4496427" cy="2438740"/>
+            <wp:effectExtent l="0" t="0" r="0" b="0"/>
+            <wp:docPr id="8" name="Imagem 8"/>
+            <wp:cNvGraphicFramePr>
+              <a:graphicFrameLocks xmlns:a="http://schemas.openxmlformats.org/drawingml/2006/main" noChangeAspect="1"/>
+            </wp:cNvGraphicFramePr>
+            <a:graphic xmlns:a="http://schemas.openxmlformats.org/drawingml/2006/main">
+              <a:graphicData uri="http://schemas.openxmlformats.org/drawingml/2006/picture">
+                <pic:pic xmlns:pic="http://schemas.openxmlformats.org/drawingml/2006/picture">
+                  <pic:nvPicPr>
+                    <pic:cNvPr id="8" name="detalhes_de_obra.PNG"/>
+                    <pic:cNvPicPr/>
+                  </pic:nvPicPr>
+                  <pic:blipFill>
+                    <a:blip r:embed="rId18">
+                      <a:extLst>
+                        <a:ext uri="{28A0092B-C50C-407E-A947-70E740481C1C}">
+                          <a14:useLocalDpi xmlns:a14="http://schemas.microsoft.com/office/drawing/2010/main" val="0"/>
+                        </a:ext>
+                      </a:extLst>
+                    </a:blip>
+                    <a:stretch>
+                      <a:fillRect/>
+                    </a:stretch>
+                  </pic:blipFill>
+                  <pic:spPr>
+                    <a:xfrm>
+                      <a:off x="0" y="0"/>
+                      <a:ext cx="4496427" cy="2438740"/>
+                    </a:xfrm>
+                    <a:prstGeom prst="rect">
+                      <a:avLst/>
+                    </a:prstGeom>
+                  </pic:spPr>
+                </pic:pic>
+              </a:graphicData>
+            </a:graphic>
+          </wp:inline>
+        </w:drawing>
+      </w:r>
+    </w:p>
+    <w:p>
+      <w:pPr>
+        <w:pStyle w:val="Corpodetexto"/>
+        <w:spacing w:line="360" w:lineRule="auto"/>
+        <w:ind w:left="720"/>
+        <w:outlineLvl w:val="0"/>
+        <w:rPr>
+          <w:rFonts w:ascii="Segoe UI" w:hAnsi="Segoe UI" w:cs="Segoe UI"/>
+        </w:rPr>
+      </w:pPr>
+      <w:r>
+        <w:rPr>
+          <w:rFonts w:ascii="Segoe UI" w:hAnsi="Segoe UI" w:cs="Segoe UI"/>
+        </w:rPr>
+        <w:t xml:space="preserve">Descrição do caso de uso: </w:t>
+      </w:r>
+      <w:r>
+        <w:rPr>
+          <w:rFonts w:ascii="Segoe UI" w:hAnsi="Segoe UI" w:cs="Segoe UI"/>
+        </w:rPr>
+        <w:t xml:space="preserve">ao selecionar uma obra, o usuário terá acesso a tela de Detalhes de Obra, onde deverão constar o nome, a descrição e </w:t>
+      </w:r>
+      <w:r>
+        <w:rPr>
+          <w:rFonts w:ascii="Segoe UI" w:hAnsi="Segoe UI" w:cs="Segoe UI"/>
+        </w:rPr>
+        <w:lastRenderedPageBreak/>
+        <w:t>o endereço, tanto da obra quanto da construtora, além disso, deverá ser disponibilizado um menu superior, como uma possibilidade de transição entre as abas de informações respectivas a obra, sendo elas: detalhes, andamento, funcionários e mensagens. Também deverá ter um botão de início para o usuário poder voltar a tela de Dashboard.</w:t>
+      </w:r>
+    </w:p>
+    <w:p>
+      <w:pPr>
+        <w:pStyle w:val="Corpodetexto"/>
+        <w:spacing w:line="360" w:lineRule="auto"/>
+        <w:ind w:left="720"/>
+        <w:outlineLvl w:val="0"/>
+        <w:rPr>
+          <w:rFonts w:ascii="Segoe UI" w:hAnsi="Segoe UI" w:cs="Segoe UI"/>
+        </w:rPr>
+      </w:pPr>
+      <w:r>
+        <w:rPr>
+          <w:rFonts w:ascii="Segoe UI" w:hAnsi="Segoe UI" w:cs="Segoe UI"/>
+        </w:rPr>
+        <w:t>Prioridade:</w:t>
+      </w:r>
+      <w:r>
+        <w:rPr>
+          <w:rFonts w:ascii="Segoe UI" w:hAnsi="Segoe UI" w:cs="Segoe UI"/>
+        </w:rPr>
+        <w:tab/>
+        <w:t>(</w:t>
+      </w:r>
+      <w:r>
+        <w:rPr>
+          <w:rFonts w:ascii="Segoe UI" w:hAnsi="Segoe UI" w:cs="Segoe UI"/>
+        </w:rPr>
+        <w:t>)Essencial</w:t>
+      </w:r>
+      <w:r>
+        <w:rPr>
+          <w:rFonts w:ascii="Segoe UI" w:hAnsi="Segoe UI" w:cs="Segoe UI"/>
+        </w:rPr>
+        <w:tab/>
+      </w:r>
+      <w:r>
+        <w:rPr>
+          <w:rFonts w:ascii="Segoe UI" w:hAnsi="Segoe UI" w:cs="Segoe UI"/>
+        </w:rPr>
+        <w:tab/>
+        <w:t>(X</w:t>
+      </w:r>
+      <w:r>
+        <w:rPr>
+          <w:rFonts w:ascii="Segoe UI" w:hAnsi="Segoe UI" w:cs="Segoe UI"/>
+        </w:rPr>
+        <w:t>)Importante</w:t>
+      </w:r>
+      <w:r>
+        <w:rPr>
+          <w:rFonts w:ascii="Segoe UI" w:hAnsi="Segoe UI" w:cs="Segoe UI"/>
+        </w:rPr>
+        <w:tab/>
+      </w:r>
+      <w:r>
+        <w:rPr>
+          <w:rFonts w:ascii="Segoe UI" w:hAnsi="Segoe UI" w:cs="Segoe UI"/>
+        </w:rPr>
+        <w:tab/>
+        <w:t>( )Desejável</w:t>
+      </w:r>
+    </w:p>
+    <w:p>
+      <w:pPr>
+        <w:pStyle w:val="Corpodetexto"/>
+        <w:spacing w:line="360" w:lineRule="auto"/>
+        <w:outlineLvl w:val="0"/>
+        <w:rPr>
+          <w:rFonts w:ascii="Segoe UI" w:hAnsi="Segoe UI" w:cs="Segoe UI"/>
+        </w:rPr>
+      </w:pPr>
+    </w:p>
+    <w:p>
+      <w:pPr>
+        <w:pStyle w:val="Corpodetexto"/>
+        <w:spacing w:line="360" w:lineRule="auto"/>
+        <w:ind w:left="720"/>
+        <w:outlineLvl w:val="0"/>
+        <w:rPr>
+          <w:rFonts w:ascii="Segoe UI" w:hAnsi="Segoe UI" w:cs="Segoe UI"/>
+        </w:rPr>
+      </w:pPr>
+    </w:p>
+    <w:p>
+      <w:pPr>
+        <w:pStyle w:val="Corpodetexto"/>
+        <w:spacing w:line="360" w:lineRule="auto"/>
+        <w:ind w:left="720"/>
+        <w:outlineLvl w:val="0"/>
+        <w:rPr>
+          <w:rFonts w:ascii="Segoe UI" w:hAnsi="Segoe UI" w:cs="Segoe UI"/>
+        </w:rPr>
+      </w:pPr>
+      <w:r>
+        <w:rPr>
+          <w:rFonts w:ascii="Segoe UI" w:hAnsi="Segoe UI" w:cs="Segoe UI"/>
+        </w:rPr>
+        <w:t>[RF05</w:t>
+      </w:r>
+      <w:r>
+        <w:rPr>
+          <w:rFonts w:ascii="Segoe UI" w:hAnsi="Segoe UI" w:cs="Segoe UI"/>
+        </w:rPr>
+        <w:t xml:space="preserve">] </w:t>
+      </w:r>
+      <w:r>
+        <w:rPr>
+          <w:rFonts w:ascii="Segoe UI" w:hAnsi="Segoe UI" w:cs="Segoe UI"/>
+        </w:rPr>
+        <w:t>Andamento da Obra</w:t>
+      </w:r>
+    </w:p>
+    <w:p>
+      <w:pPr>
+        <w:pStyle w:val="Corpodetexto"/>
+        <w:spacing w:line="360" w:lineRule="auto"/>
+        <w:ind w:left="720"/>
+        <w:outlineLvl w:val="0"/>
+        <w:rPr>
+          <w:rFonts w:ascii="Segoe UI" w:hAnsi="Segoe UI" w:cs="Segoe UI"/>
+        </w:rPr>
+      </w:pPr>
+      <w:r>
+        <w:rPr>
+          <w:rFonts w:ascii="Segoe UI" w:hAnsi="Segoe UI" w:cs="Segoe UI"/>
+          <w:noProof/>
+          <w:lang w:val="pt-BR" w:eastAsia="pt-BR"/>
+        </w:rPr>
+        <w:drawing>
+          <wp:inline distT="0" distB="0" distL="0" distR="0" wp14:anchorId="31F5C981" wp14:editId="74B3F1F2">
+            <wp:extent cx="4105848" cy="2048161"/>
+            <wp:effectExtent l="0" t="0" r="9525" b="9525"/>
+            <wp:docPr id="9" name="Imagem 9"/>
+            <wp:cNvGraphicFramePr>
+              <a:graphicFrameLocks xmlns:a="http://schemas.openxmlformats.org/drawingml/2006/main" noChangeAspect="1"/>
+            </wp:cNvGraphicFramePr>
+            <a:graphic xmlns:a="http://schemas.openxmlformats.org/drawingml/2006/main">
+              <a:graphicData uri="http://schemas.openxmlformats.org/drawingml/2006/picture">
+                <pic:pic xmlns:pic="http://schemas.openxmlformats.org/drawingml/2006/picture">
+                  <pic:nvPicPr>
+                    <pic:cNvPr id="9" name="andamento_de_obra.PNG"/>
+                    <pic:cNvPicPr/>
+                  </pic:nvPicPr>
+                  <pic:blipFill>
+                    <a:blip r:embed="rId19">
+                      <a:extLst>
+                        <a:ext uri="{28A0092B-C50C-407E-A947-70E740481C1C}">
+                          <a14:useLocalDpi xmlns:a14="http://schemas.microsoft.com/office/drawing/2010/main" val="0"/>
+                        </a:ext>
+                      </a:extLst>
+                    </a:blip>
+                    <a:stretch>
+                      <a:fillRect/>
+                    </a:stretch>
+                  </pic:blipFill>
+                  <pic:spPr>
+                    <a:xfrm>
+                      <a:off x="0" y="0"/>
+                      <a:ext cx="4105848" cy="2048161"/>
+                    </a:xfrm>
+                    <a:prstGeom prst="rect">
+                      <a:avLst/>
+                    </a:prstGeom>
+                  </pic:spPr>
+                </pic:pic>
+              </a:graphicData>
+            </a:graphic>
+          </wp:inline>
+        </w:drawing>
+      </w:r>
+    </w:p>
+    <w:p>
+      <w:pPr>
+        <w:pStyle w:val="Corpodetexto"/>
+        <w:spacing w:line="360" w:lineRule="auto"/>
+        <w:ind w:left="720"/>
+        <w:outlineLvl w:val="0"/>
+        <w:rPr>
+          <w:rFonts w:ascii="Segoe UI" w:hAnsi="Segoe UI" w:cs="Segoe UI"/>
+        </w:rPr>
+      </w:pPr>
+      <w:r>
+        <w:rPr>
+          <w:rFonts w:ascii="Segoe UI" w:hAnsi="Segoe UI" w:cs="Segoe UI"/>
+        </w:rPr>
+        <w:t xml:space="preserve">Descrição do caso de uso: </w:t>
+      </w:r>
+      <w:r>
+        <w:rPr>
+          <w:rFonts w:ascii="Segoe UI" w:hAnsi="Segoe UI" w:cs="Segoe UI"/>
+        </w:rPr>
+        <w:t>ao selecionar a aba de andamento no menu superior, será apresentado ao usuário uma tela contendo as etapas da construção disponibilizadas em uma timeline vertical.</w:t>
+      </w:r>
+    </w:p>
+    <w:p>
+      <w:pPr>
+        <w:pStyle w:val="Corpodetexto"/>
+        <w:spacing w:line="360" w:lineRule="auto"/>
+        <w:ind w:left="720"/>
+        <w:outlineLvl w:val="0"/>
+        <w:rPr>
+          <w:rFonts w:ascii="Segoe UI" w:hAnsi="Segoe UI" w:cs="Segoe UI"/>
+        </w:rPr>
+      </w:pPr>
+      <w:r>
+        <w:rPr>
+          <w:rFonts w:ascii="Segoe UI" w:hAnsi="Segoe UI" w:cs="Segoe UI"/>
+        </w:rPr>
+        <w:t>Nessa linha do tempo já serão disponibilizadas etapas pré cadastradas como um “modelo” padrão para facilitar a usabilidade do sistema. Além disso, o usuário poderá cadastrar novas etapas de acordo com o planejamento de sua obra.</w:t>
+      </w:r>
+    </w:p>
+    <w:p>
+      <w:pPr>
+        <w:pStyle w:val="Corpodetexto"/>
+        <w:spacing w:line="360" w:lineRule="auto"/>
+        <w:ind w:left="720"/>
+        <w:outlineLvl w:val="0"/>
+        <w:rPr>
+          <w:rFonts w:ascii="Segoe UI" w:hAnsi="Segoe UI" w:cs="Segoe UI"/>
+        </w:rPr>
+      </w:pPr>
+      <w:r>
+        <w:rPr>
+          <w:rFonts w:ascii="Segoe UI" w:hAnsi="Segoe UI" w:cs="Segoe UI"/>
+        </w:rPr>
+        <w:t>Em cada etapa será exibido o tempo médio de duração e um botão para acessar os detalhes ou excluir a etapa</w:t>
+      </w:r>
+      <w:r>
+        <w:rPr>
+          <w:rFonts w:ascii="Segoe UI" w:hAnsi="Segoe UI" w:cs="Segoe UI"/>
+        </w:rPr>
+        <w:t xml:space="preserve"> (ao selecionar essa função, será exibido um pop-up de confirmação de exclusão da etapa).</w:t>
+      </w:r>
+    </w:p>
+    <w:p>
+      <w:pPr>
+        <w:pStyle w:val="Corpodetexto"/>
+        <w:spacing w:line="360" w:lineRule="auto"/>
+        <w:ind w:left="720"/>
+        <w:outlineLvl w:val="0"/>
+        <w:rPr>
+          <w:rFonts w:ascii="Segoe UI" w:hAnsi="Segoe UI" w:cs="Segoe UI"/>
+        </w:rPr>
+      </w:pPr>
+      <w:r>
+        <w:rPr>
+          <w:rFonts w:ascii="Segoe UI" w:hAnsi="Segoe UI" w:cs="Segoe UI"/>
+        </w:rPr>
+        <w:t>Prioridade:</w:t>
+      </w:r>
+      <w:r>
+        <w:rPr>
+          <w:rFonts w:ascii="Segoe UI" w:hAnsi="Segoe UI" w:cs="Segoe UI"/>
+        </w:rPr>
+        <w:tab/>
+        <w:t>(</w:t>
+      </w:r>
+      <w:r>
+        <w:rPr>
+          <w:rFonts w:ascii="Segoe UI" w:hAnsi="Segoe UI" w:cs="Segoe UI"/>
+        </w:rPr>
+        <w:t>X</w:t>
+      </w:r>
+      <w:r>
+        <w:rPr>
+          <w:rFonts w:ascii="Segoe UI" w:hAnsi="Segoe UI" w:cs="Segoe UI"/>
+        </w:rPr>
+        <w:t>)Essencial</w:t>
+      </w:r>
+      <w:r>
+        <w:rPr>
+          <w:rFonts w:ascii="Segoe UI" w:hAnsi="Segoe UI" w:cs="Segoe UI"/>
+        </w:rPr>
+        <w:tab/>
+      </w:r>
+      <w:r>
+        <w:rPr>
+          <w:rFonts w:ascii="Segoe UI" w:hAnsi="Segoe UI" w:cs="Segoe UI"/>
+        </w:rPr>
+        <w:tab/>
+        <w:t>(</w:t>
+      </w:r>
+      <w:r>
+        <w:rPr>
+          <w:rFonts w:ascii="Segoe UI" w:hAnsi="Segoe UI" w:cs="Segoe UI"/>
+        </w:rPr>
+        <w:t>)Importante</w:t>
+      </w:r>
+      <w:r>
+        <w:rPr>
+          <w:rFonts w:ascii="Segoe UI" w:hAnsi="Segoe UI" w:cs="Segoe UI"/>
+        </w:rPr>
+        <w:tab/>
+      </w:r>
+      <w:r>
+        <w:rPr>
+          <w:rFonts w:ascii="Segoe UI" w:hAnsi="Segoe UI" w:cs="Segoe UI"/>
+        </w:rPr>
+        <w:tab/>
+        <w:t>( )Desejável</w:t>
+      </w:r>
+    </w:p>
+    <w:p>
+      <w:pPr>
+        <w:pStyle w:val="Corpodetexto"/>
+        <w:spacing w:line="360" w:lineRule="auto"/>
+        <w:ind w:left="720"/>
+        <w:outlineLvl w:val="0"/>
+        <w:rPr>
+          <w:rFonts w:ascii="Segoe UI" w:hAnsi="Segoe UI" w:cs="Segoe UI"/>
+        </w:rPr>
+      </w:pPr>
+    </w:p>
+    <w:p>
+      <w:pPr>
+        <w:pStyle w:val="Corpodetexto"/>
+        <w:spacing w:line="360" w:lineRule="auto"/>
+        <w:ind w:left="720"/>
+        <w:outlineLvl w:val="0"/>
+        <w:rPr>
+          <w:rFonts w:ascii="Segoe UI" w:hAnsi="Segoe UI" w:cs="Segoe UI"/>
+        </w:rPr>
+      </w:pPr>
+    </w:p>
+    <w:p>
+      <w:pPr>
+        <w:pStyle w:val="Corpodetexto"/>
+        <w:spacing w:line="360" w:lineRule="auto"/>
+        <w:ind w:left="720"/>
+        <w:outlineLvl w:val="0"/>
+        <w:rPr>
+          <w:rFonts w:ascii="Segoe UI" w:hAnsi="Segoe UI" w:cs="Segoe UI"/>
+        </w:rPr>
+      </w:pPr>
+    </w:p>
+    <w:p>
+      <w:pPr>
+        <w:pStyle w:val="Corpodetexto"/>
+        <w:spacing w:line="360" w:lineRule="auto"/>
+        <w:ind w:left="720"/>
+        <w:outlineLvl w:val="0"/>
+        <w:rPr>
+          <w:rFonts w:ascii="Segoe UI" w:hAnsi="Segoe UI" w:cs="Segoe UI"/>
+        </w:rPr>
+      </w:pPr>
+      <w:r>
+        <w:rPr>
+          <w:rFonts w:ascii="Segoe UI" w:hAnsi="Segoe UI" w:cs="Segoe UI"/>
+        </w:rPr>
+        <w:t>[RF06</w:t>
+      </w:r>
+      <w:r>
+        <w:rPr>
+          <w:rFonts w:ascii="Segoe UI" w:hAnsi="Segoe UI" w:cs="Segoe UI"/>
+        </w:rPr>
+        <w:t xml:space="preserve">] </w:t>
+      </w:r>
+      <w:r>
+        <w:rPr>
+          <w:rFonts w:ascii="Segoe UI" w:hAnsi="Segoe UI" w:cs="Segoe UI"/>
+        </w:rPr>
+        <w:t>Cadastro de Etapa</w:t>
+      </w:r>
+    </w:p>
+    <w:p>
+      <w:pPr>
+        <w:pStyle w:val="Corpodetexto"/>
+        <w:spacing w:line="360" w:lineRule="auto"/>
+        <w:ind w:left="720"/>
+        <w:outlineLvl w:val="0"/>
+        <w:rPr>
+          <w:rFonts w:ascii="Segoe UI" w:hAnsi="Segoe UI" w:cs="Segoe UI"/>
+        </w:rPr>
+      </w:pPr>
+      <w:r>
+        <w:rPr>
+          <w:rFonts w:ascii="Segoe UI" w:hAnsi="Segoe UI" w:cs="Segoe UI"/>
+          <w:noProof/>
+          <w:lang w:val="pt-BR" w:eastAsia="pt-BR"/>
+        </w:rPr>
+        <w:drawing>
+          <wp:inline distT="0" distB="0" distL="0" distR="0" wp14:anchorId="46E8D65B" wp14:editId="200CCF55">
+            <wp:extent cx="4553585" cy="2286319"/>
+            <wp:effectExtent l="0" t="0" r="0" b="0"/>
+            <wp:docPr id="10" name="Imagem 10"/>
+            <wp:cNvGraphicFramePr>
+              <a:graphicFrameLocks xmlns:a="http://schemas.openxmlformats.org/drawingml/2006/main" noChangeAspect="1"/>
+            </wp:cNvGraphicFramePr>
+            <a:graphic xmlns:a="http://schemas.openxmlformats.org/drawingml/2006/main">
+              <a:graphicData uri="http://schemas.openxmlformats.org/drawingml/2006/picture">
+                <pic:pic xmlns:pic="http://schemas.openxmlformats.org/drawingml/2006/picture">
+                  <pic:nvPicPr>
+                    <pic:cNvPr id="10" name="cadastro_de_etapa.PNG"/>
+                    <pic:cNvPicPr/>
+                  </pic:nvPicPr>
+                  <pic:blipFill>
+                    <a:blip r:embed="rId20">
+                      <a:extLst>
+                        <a:ext uri="{28A0092B-C50C-407E-A947-70E740481C1C}">
+                          <a14:useLocalDpi xmlns:a14="http://schemas.microsoft.com/office/drawing/2010/main" val="0"/>
+                        </a:ext>
+                      </a:extLst>
+                    </a:blip>
+                    <a:stretch>
+                      <a:fillRect/>
+                    </a:stretch>
+                  </pic:blipFill>
+                  <pic:spPr>
+                    <a:xfrm>
+                      <a:off x="0" y="0"/>
+                      <a:ext cx="4553585" cy="2286319"/>
+                    </a:xfrm>
+                    <a:prstGeom prst="rect">
+                      <a:avLst/>
+                    </a:prstGeom>
+                  </pic:spPr>
+                </pic:pic>
+              </a:graphicData>
+            </a:graphic>
+          </wp:inline>
+        </w:drawing>
+      </w:r>
+    </w:p>
+    <w:p>
+      <w:pPr>
+        <w:pStyle w:val="Corpodetexto"/>
+        <w:spacing w:line="360" w:lineRule="auto"/>
+        <w:ind w:left="720"/>
+        <w:outlineLvl w:val="0"/>
+        <w:rPr>
+          <w:rFonts w:ascii="Segoe UI" w:hAnsi="Segoe UI" w:cs="Segoe UI"/>
+        </w:rPr>
+      </w:pPr>
+      <w:r>
+        <w:rPr>
+          <w:rFonts w:ascii="Segoe UI" w:hAnsi="Segoe UI" w:cs="Segoe UI"/>
+        </w:rPr>
+        <w:t xml:space="preserve">Descrição do caso de uso: </w:t>
+      </w:r>
+      <w:r>
+        <w:rPr>
+          <w:rFonts w:ascii="Segoe UI" w:hAnsi="Segoe UI" w:cs="Segoe UI"/>
+        </w:rPr>
+        <w:t>ao clicar no botão para cadastrar uma nova etapa, o usuário será redirecionado para uma tela onde deverão ser preenchidos os seguintes campos: nome da etapa, descrição, tempo médio</w:t>
+      </w:r>
+      <w:r>
+        <w:rPr>
+          <w:rFonts w:ascii="Segoe UI" w:hAnsi="Segoe UI" w:cs="Segoe UI"/>
+        </w:rPr>
+        <w:t xml:space="preserve"> de duração e periodicidade para atualização.</w:t>
+      </w:r>
+    </w:p>
+    <w:p>
+      <w:pPr>
+        <w:pStyle w:val="Corpodetexto"/>
+        <w:spacing w:line="360" w:lineRule="auto"/>
+        <w:ind w:left="720"/>
+        <w:outlineLvl w:val="0"/>
+        <w:rPr>
+          <w:rFonts w:ascii="Segoe UI" w:hAnsi="Segoe UI" w:cs="Segoe UI"/>
+        </w:rPr>
+      </w:pPr>
+      <w:r>
+        <w:rPr>
+          <w:rFonts w:ascii="Segoe UI" w:hAnsi="Segoe UI" w:cs="Segoe UI"/>
+        </w:rPr>
+        <w:t>Prioridade:</w:t>
+      </w:r>
+      <w:r>
+        <w:rPr>
+          <w:rFonts w:ascii="Segoe UI" w:hAnsi="Segoe UI" w:cs="Segoe UI"/>
+        </w:rPr>
+        <w:tab/>
+        <w:t>(</w:t>
+      </w:r>
+      <w:r>
+        <w:rPr>
+          <w:rFonts w:ascii="Segoe UI" w:hAnsi="Segoe UI" w:cs="Segoe UI"/>
+        </w:rPr>
+        <w:t>)Essencial</w:t>
+      </w:r>
+      <w:r>
+        <w:rPr>
+          <w:rFonts w:ascii="Segoe UI" w:hAnsi="Segoe UI" w:cs="Segoe UI"/>
+        </w:rPr>
+        <w:tab/>
+      </w:r>
+      <w:r>
+        <w:rPr>
+          <w:rFonts w:ascii="Segoe UI" w:hAnsi="Segoe UI" w:cs="Segoe UI"/>
+        </w:rPr>
+        <w:tab/>
+        <w:t>(</w:t>
+      </w:r>
+      <w:r>
+        <w:rPr>
+          <w:rFonts w:ascii="Segoe UI" w:hAnsi="Segoe UI" w:cs="Segoe UI"/>
+        </w:rPr>
+        <w:t>X</w:t>
+      </w:r>
+      <w:r>
+        <w:rPr>
+          <w:rFonts w:ascii="Segoe UI" w:hAnsi="Segoe UI" w:cs="Segoe UI"/>
+        </w:rPr>
+        <w:t>)Importante</w:t>
+      </w:r>
+      <w:r>
+        <w:rPr>
+          <w:rFonts w:ascii="Segoe UI" w:hAnsi="Segoe UI" w:cs="Segoe UI"/>
+        </w:rPr>
+        <w:tab/>
+      </w:r>
+      <w:r>
+        <w:rPr>
+          <w:rFonts w:ascii="Segoe UI" w:hAnsi="Segoe UI" w:cs="Segoe UI"/>
+        </w:rPr>
+        <w:tab/>
+        <w:t>( )Desejável</w:t>
+      </w:r>
+    </w:p>
+    <w:p>
+      <w:pPr>
+        <w:pStyle w:val="Corpodetexto"/>
+        <w:spacing w:line="360" w:lineRule="auto"/>
+        <w:ind w:left="720"/>
+        <w:outlineLvl w:val="0"/>
+        <w:rPr>
+          <w:rFonts w:ascii="Segoe UI" w:hAnsi="Segoe UI" w:cs="Segoe UI"/>
+        </w:rPr>
+      </w:pPr>
+    </w:p>
+    <w:p>
+      <w:pPr>
+        <w:pStyle w:val="Corpodetexto"/>
+        <w:spacing w:line="360" w:lineRule="auto"/>
+        <w:ind w:left="720"/>
+        <w:outlineLvl w:val="0"/>
+        <w:rPr>
+          <w:rFonts w:ascii="Segoe UI" w:hAnsi="Segoe UI" w:cs="Segoe UI"/>
+        </w:rPr>
+      </w:pPr>
+      <w:r>
+        <w:rPr>
+          <w:rFonts w:ascii="Segoe UI" w:hAnsi="Segoe UI" w:cs="Segoe UI"/>
+        </w:rPr>
+        <w:t>[RF07</w:t>
+      </w:r>
+      <w:r>
+        <w:rPr>
+          <w:rFonts w:ascii="Segoe UI" w:hAnsi="Segoe UI" w:cs="Segoe UI"/>
+        </w:rPr>
+        <w:t xml:space="preserve">] </w:t>
+      </w:r>
+      <w:r>
+        <w:rPr>
+          <w:rFonts w:ascii="Segoe UI" w:hAnsi="Segoe UI" w:cs="Segoe UI"/>
+        </w:rPr>
+        <w:t>Detalhes da Etapa</w:t>
+      </w:r>
+    </w:p>
+    <w:p>
+      <w:pPr>
+        <w:pStyle w:val="Corpodetexto"/>
+        <w:spacing w:line="360" w:lineRule="auto"/>
+        <w:ind w:left="720"/>
+        <w:outlineLvl w:val="0"/>
+        <w:rPr>
+          <w:rFonts w:ascii="Segoe UI" w:hAnsi="Segoe UI" w:cs="Segoe UI"/>
+        </w:rPr>
+      </w:pPr>
+      <w:r>
+        <w:rPr>
+          <w:rFonts w:ascii="Segoe UI" w:hAnsi="Segoe UI" w:cs="Segoe UI"/>
+          <w:noProof/>
+          <w:lang w:val="pt-BR" w:eastAsia="pt-BR"/>
+        </w:rPr>
+        <w:drawing>
+          <wp:inline distT="0" distB="0" distL="0" distR="0" wp14:anchorId="763C65A7" wp14:editId="065C3C4F">
+            <wp:extent cx="4734586" cy="2543530"/>
+            <wp:effectExtent l="0" t="0" r="8890" b="9525"/>
+            <wp:docPr id="11" name="Imagem 11"/>
+            <wp:cNvGraphicFramePr>
+              <a:graphicFrameLocks xmlns:a="http://schemas.openxmlformats.org/drawingml/2006/main" noChangeAspect="1"/>
+            </wp:cNvGraphicFramePr>
+            <a:graphic xmlns:a="http://schemas.openxmlformats.org/drawingml/2006/main">
+              <a:graphicData uri="http://schemas.openxmlformats.org/drawingml/2006/picture">
+                <pic:pic xmlns:pic="http://schemas.openxmlformats.org/drawingml/2006/picture">
+                  <pic:nvPicPr>
+                    <pic:cNvPr id="11" name="detalhes_etapa.PNG"/>
+                    <pic:cNvPicPr/>
+                  </pic:nvPicPr>
+                  <pic:blipFill>
+                    <a:blip r:embed="rId21">
+                      <a:extLst>
+                        <a:ext uri="{28A0092B-C50C-407E-A947-70E740481C1C}">
+                          <a14:useLocalDpi xmlns:a14="http://schemas.microsoft.com/office/drawing/2010/main" val="0"/>
+                        </a:ext>
+                      </a:extLst>
+                    </a:blip>
+                    <a:stretch>
+                      <a:fillRect/>
+                    </a:stretch>
+                  </pic:blipFill>
+                  <pic:spPr>
+                    <a:xfrm>
+                      <a:off x="0" y="0"/>
+                      <a:ext cx="4734586" cy="2543530"/>
+                    </a:xfrm>
+                    <a:prstGeom prst="rect">
+                      <a:avLst/>
+                    </a:prstGeom>
+                  </pic:spPr>
+                </pic:pic>
+              </a:graphicData>
+            </a:graphic>
+          </wp:inline>
+        </w:drawing>
+      </w:r>
+    </w:p>
+    <w:p>
+      <w:pPr>
+        <w:pStyle w:val="Corpodetexto"/>
+        <w:spacing w:line="360" w:lineRule="auto"/>
+        <w:ind w:left="720"/>
+        <w:outlineLvl w:val="0"/>
+        <w:rPr>
+          <w:rFonts w:ascii="Segoe UI" w:hAnsi="Segoe UI" w:cs="Segoe UI"/>
+        </w:rPr>
+      </w:pPr>
+      <w:r>
+        <w:rPr>
+          <w:rFonts w:ascii="Segoe UI" w:hAnsi="Segoe UI" w:cs="Segoe UI"/>
+        </w:rPr>
+        <w:t xml:space="preserve">Descrição do caso de uso: </w:t>
+      </w:r>
+      <w:r>
+        <w:rPr>
+          <w:rFonts w:ascii="Segoe UI" w:hAnsi="Segoe UI" w:cs="Segoe UI"/>
+        </w:rPr>
+        <w:t xml:space="preserve">ao clicar no botão de detalhes da etapa, deverá ser aberto uma tela onde o usuário poderá registrar uma nova atualização para o acompanhamento do cliente. Tal registro deverá conter os seguintes campos: nome da atualização, data da atualização, </w:t>
+      </w:r>
+      <w:r>
+        <w:rPr>
+          <w:rFonts w:ascii="Segoe UI" w:hAnsi="Segoe UI" w:cs="Segoe UI"/>
+        </w:rPr>
+        <w:lastRenderedPageBreak/>
+        <w:t>descrição do que foi feito e deverá conter ao menos uma imagem para a melhor visualização do andamento por parte do cliente.</w:t>
+      </w:r>
+    </w:p>
+    <w:p>
+      <w:pPr>
+        <w:pStyle w:val="Corpodetexto"/>
+        <w:spacing w:line="360" w:lineRule="auto"/>
+        <w:ind w:left="720"/>
+        <w:outlineLvl w:val="0"/>
+        <w:rPr>
+          <w:rFonts w:ascii="Segoe UI" w:hAnsi="Segoe UI" w:cs="Segoe UI"/>
+        </w:rPr>
+      </w:pPr>
+      <w:r>
+        <w:rPr>
+          <w:rFonts w:ascii="Segoe UI" w:hAnsi="Segoe UI" w:cs="Segoe UI"/>
+        </w:rPr>
+        <w:t xml:space="preserve">A tela também possuirá a função de </w:t>
+      </w:r>
+      <w:r>
+        <w:rPr>
+          <w:rFonts w:ascii="Segoe UI" w:hAnsi="Segoe UI" w:cs="Segoe UI"/>
+        </w:rPr>
+        <w:t>listar as atualizações cadastradas em ordem cronológica, sendo a mais atual listada no topo. Além disso, ao selecionar uma dessas atualizações, o usuário poderá visualizar os detalhes da mesma, editar os dados ou excluir a atualização.</w:t>
+      </w:r>
+    </w:p>
+    <w:p>
+      <w:pPr>
+        <w:pStyle w:val="Corpodetexto"/>
+        <w:spacing w:line="360" w:lineRule="auto"/>
+        <w:ind w:left="720"/>
+        <w:outlineLvl w:val="0"/>
+        <w:rPr>
+          <w:rFonts w:ascii="Segoe UI" w:hAnsi="Segoe UI" w:cs="Segoe UI"/>
+        </w:rPr>
+      </w:pPr>
+      <w:r>
+        <w:rPr>
+          <w:rFonts w:ascii="Segoe UI" w:hAnsi="Segoe UI" w:cs="Segoe UI"/>
+        </w:rPr>
+        <w:t>Prioridade:</w:t>
+      </w:r>
+      <w:r>
+        <w:rPr>
+          <w:rFonts w:ascii="Segoe UI" w:hAnsi="Segoe UI" w:cs="Segoe UI"/>
+        </w:rPr>
+        <w:tab/>
+        <w:t>(</w:t>
+      </w:r>
+      <w:r>
+        <w:rPr>
+          <w:rFonts w:ascii="Segoe UI" w:hAnsi="Segoe UI" w:cs="Segoe UI"/>
+        </w:rPr>
+        <w:t>X)Essencial</w:t>
+      </w:r>
+      <w:r>
+        <w:rPr>
+          <w:rFonts w:ascii="Segoe UI" w:hAnsi="Segoe UI" w:cs="Segoe UI"/>
+        </w:rPr>
+        <w:tab/>
+      </w:r>
+      <w:r>
+        <w:rPr>
+          <w:rFonts w:ascii="Segoe UI" w:hAnsi="Segoe UI" w:cs="Segoe UI"/>
+        </w:rPr>
+        <w:tab/>
+        <w:t>(</w:t>
+      </w:r>
+      <w:r>
+        <w:rPr>
+          <w:rFonts w:ascii="Segoe UI" w:hAnsi="Segoe UI" w:cs="Segoe UI"/>
+        </w:rPr>
+        <w:t>)Importante</w:t>
+      </w:r>
+      <w:r>
+        <w:rPr>
+          <w:rFonts w:ascii="Segoe UI" w:hAnsi="Segoe UI" w:cs="Segoe UI"/>
+        </w:rPr>
+        <w:tab/>
+      </w:r>
+      <w:r>
+        <w:rPr>
+          <w:rFonts w:ascii="Segoe UI" w:hAnsi="Segoe UI" w:cs="Segoe UI"/>
+        </w:rPr>
+        <w:tab/>
+        <w:t>( )Desejável</w:t>
+      </w:r>
+    </w:p>
+    <w:p>
+      <w:pPr>
+        <w:pStyle w:val="Corpodetexto"/>
+        <w:spacing w:line="360" w:lineRule="auto"/>
+        <w:ind w:left="720"/>
+        <w:outlineLvl w:val="0"/>
+        <w:rPr>
+          <w:rFonts w:ascii="Segoe UI" w:hAnsi="Segoe UI" w:cs="Segoe UI"/>
+        </w:rPr>
+      </w:pPr>
+    </w:p>
+    <w:p>
+      <w:pPr>
+        <w:pStyle w:val="Corpodetexto"/>
+        <w:spacing w:line="360" w:lineRule="auto"/>
+        <w:ind w:left="720"/>
+        <w:outlineLvl w:val="0"/>
+        <w:rPr>
+          <w:rFonts w:ascii="Segoe UI" w:hAnsi="Segoe UI" w:cs="Segoe UI"/>
+        </w:rPr>
+      </w:pPr>
+      <w:r>
+        <w:rPr>
+          <w:rFonts w:ascii="Segoe UI" w:hAnsi="Segoe UI" w:cs="Segoe UI"/>
+        </w:rPr>
+        <w:t>[RF08</w:t>
+      </w:r>
+      <w:r>
+        <w:rPr>
+          <w:rFonts w:ascii="Segoe UI" w:hAnsi="Segoe UI" w:cs="Segoe UI"/>
+        </w:rPr>
+        <w:t xml:space="preserve">] </w:t>
+      </w:r>
+      <w:r>
+        <w:rPr>
+          <w:rFonts w:ascii="Segoe UI" w:hAnsi="Segoe UI" w:cs="Segoe UI"/>
+        </w:rPr>
+        <w:t>Funcionários</w:t>
+      </w:r>
+    </w:p>
+    <w:p>
+      <w:pPr>
+        <w:pStyle w:val="Corpodetexto"/>
+        <w:spacing w:line="360" w:lineRule="auto"/>
+        <w:ind w:left="720"/>
+        <w:outlineLvl w:val="0"/>
+        <w:rPr>
+          <w:rFonts w:ascii="Segoe UI" w:hAnsi="Segoe UI" w:cs="Segoe UI"/>
+        </w:rPr>
+      </w:pPr>
+      <w:r>
+        <w:rPr>
+          <w:rFonts w:ascii="Segoe UI" w:hAnsi="Segoe UI" w:cs="Segoe UI"/>
+          <w:noProof/>
+          <w:lang w:val="pt-BR" w:eastAsia="pt-BR"/>
+        </w:rPr>
+        <w:drawing>
+          <wp:inline distT="0" distB="0" distL="0" distR="0" wp14:anchorId="28487204" wp14:editId="13BD359C">
+            <wp:extent cx="4401164" cy="2114845"/>
+            <wp:effectExtent l="0" t="0" r="0" b="0"/>
+            <wp:docPr id="13" name="Imagem 13"/>
+            <wp:cNvGraphicFramePr>
+              <a:graphicFrameLocks xmlns:a="http://schemas.openxmlformats.org/drawingml/2006/main" noChangeAspect="1"/>
+            </wp:cNvGraphicFramePr>
+            <a:graphic xmlns:a="http://schemas.openxmlformats.org/drawingml/2006/main">
+              <a:graphicData uri="http://schemas.openxmlformats.org/drawingml/2006/picture">
+                <pic:pic xmlns:pic="http://schemas.openxmlformats.org/drawingml/2006/picture">
+                  <pic:nvPicPr>
+                    <pic:cNvPr id="13" name="detalhes_funcionarios.PNG"/>
+                    <pic:cNvPicPr/>
+                  </pic:nvPicPr>
+                  <pic:blipFill>
+                    <a:blip r:embed="rId22">
+                      <a:extLst>
+                        <a:ext uri="{28A0092B-C50C-407E-A947-70E740481C1C}">
+                          <a14:useLocalDpi xmlns:a14="http://schemas.microsoft.com/office/drawing/2010/main" val="0"/>
+                        </a:ext>
+                      </a:extLst>
+                    </a:blip>
+                    <a:stretch>
+                      <a:fillRect/>
+                    </a:stretch>
+                  </pic:blipFill>
+                  <pic:spPr>
+                    <a:xfrm>
+                      <a:off x="0" y="0"/>
+                      <a:ext cx="4401164" cy="2114845"/>
+                    </a:xfrm>
+                    <a:prstGeom prst="rect">
+                      <a:avLst/>
+                    </a:prstGeom>
+                  </pic:spPr>
+                </pic:pic>
+              </a:graphicData>
+            </a:graphic>
+          </wp:inline>
+        </w:drawing>
+      </w:r>
+    </w:p>
+    <w:p>
+      <w:pPr>
+        <w:pStyle w:val="Corpodetexto"/>
+        <w:spacing w:line="360" w:lineRule="auto"/>
+        <w:ind w:left="720"/>
+        <w:outlineLvl w:val="0"/>
+        <w:rPr>
+          <w:rFonts w:ascii="Segoe UI" w:hAnsi="Segoe UI" w:cs="Segoe UI"/>
+        </w:rPr>
+      </w:pPr>
+      <w:r>
+        <w:rPr>
+          <w:rFonts w:ascii="Segoe UI" w:hAnsi="Segoe UI" w:cs="Segoe UI"/>
+        </w:rPr>
+        <w:t>Descrição do caso de uso:</w:t>
+      </w:r>
+      <w:r>
+        <w:rPr>
+          <w:rFonts w:ascii="Segoe UI" w:hAnsi="Segoe UI" w:cs="Segoe UI"/>
+        </w:rPr>
+        <w:t xml:space="preserve"> ao clicar na aba de “funcionários” no menu superior o usuário poderá consultar uma lista dos indivíduos que estão envolvidos na obra. Além do nome completo, deverá constar nessa lista o cargo do funcionário. Ademais, nessa tela o usuário também poderar cadastrar novo colaborador clicando no botão de cadastro.</w:t>
+      </w:r>
+    </w:p>
+    <w:p>
+      <w:pPr>
+        <w:pStyle w:val="Corpodetexto"/>
+        <w:spacing w:line="360" w:lineRule="auto"/>
+        <w:ind w:left="720"/>
+        <w:outlineLvl w:val="0"/>
+        <w:rPr>
+          <w:rFonts w:ascii="Segoe UI" w:hAnsi="Segoe UI" w:cs="Segoe UI"/>
+        </w:rPr>
+      </w:pPr>
+    </w:p>
+    <w:p>
+      <w:pPr>
+        <w:pStyle w:val="Corpodetexto"/>
+        <w:spacing w:line="360" w:lineRule="auto"/>
+        <w:ind w:left="720"/>
+        <w:outlineLvl w:val="0"/>
+        <w:rPr>
+          <w:rFonts w:ascii="Segoe UI" w:hAnsi="Segoe UI" w:cs="Segoe UI"/>
+        </w:rPr>
+      </w:pPr>
+    </w:p>
+    <w:p>
+      <w:pPr>
+        <w:pStyle w:val="Corpodetexto"/>
+        <w:spacing w:line="360" w:lineRule="auto"/>
+        <w:ind w:left="720"/>
+        <w:outlineLvl w:val="0"/>
+        <w:rPr>
+          <w:rFonts w:ascii="Segoe UI" w:hAnsi="Segoe UI" w:cs="Segoe UI"/>
+        </w:rPr>
+      </w:pPr>
+    </w:p>
+    <w:p>
+      <w:pPr>
+        <w:pStyle w:val="Corpodetexto"/>
+        <w:spacing w:line="360" w:lineRule="auto"/>
+        <w:ind w:left="720"/>
+        <w:outlineLvl w:val="0"/>
+        <w:rPr>
+          <w:rFonts w:ascii="Segoe UI" w:hAnsi="Segoe UI" w:cs="Segoe UI"/>
+        </w:rPr>
+      </w:pPr>
+    </w:p>
+    <w:p>
+      <w:pPr>
+        <w:pStyle w:val="Corpodetexto"/>
+        <w:spacing w:line="360" w:lineRule="auto"/>
+        <w:ind w:left="720"/>
+        <w:outlineLvl w:val="0"/>
+        <w:rPr>
+          <w:rFonts w:ascii="Segoe UI" w:hAnsi="Segoe UI" w:cs="Segoe UI"/>
+        </w:rPr>
+      </w:pPr>
+    </w:p>
+    <w:p>
+      <w:pPr>
+        <w:pStyle w:val="Corpodetexto"/>
+        <w:spacing w:line="360" w:lineRule="auto"/>
+        <w:ind w:left="720"/>
+        <w:outlineLvl w:val="0"/>
+        <w:rPr>
+          <w:rFonts w:ascii="Segoe UI" w:hAnsi="Segoe UI" w:cs="Segoe UI"/>
+        </w:rPr>
+      </w:pPr>
+    </w:p>
+    <w:p>
+      <w:pPr>
+        <w:pStyle w:val="Corpodetexto"/>
+        <w:spacing w:line="360" w:lineRule="auto"/>
+        <w:ind w:left="720"/>
+        <w:outlineLvl w:val="0"/>
+        <w:rPr>
+          <w:rFonts w:ascii="Segoe UI" w:hAnsi="Segoe UI" w:cs="Segoe UI"/>
+        </w:rPr>
+      </w:pPr>
+    </w:p>
+    <w:p>
+      <w:pPr>
+        <w:pStyle w:val="Corpodetexto"/>
+        <w:spacing w:line="360" w:lineRule="auto"/>
+        <w:ind w:left="720"/>
+        <w:outlineLvl w:val="0"/>
+        <w:rPr>
+          <w:rFonts w:ascii="Segoe UI" w:hAnsi="Segoe UI" w:cs="Segoe UI"/>
+        </w:rPr>
+      </w:pPr>
+    </w:p>
+    <w:p>
+      <w:pPr>
+        <w:pStyle w:val="Corpodetexto"/>
+        <w:spacing w:line="360" w:lineRule="auto"/>
+        <w:ind w:left="720"/>
+        <w:outlineLvl w:val="0"/>
+        <w:rPr>
+          <w:rFonts w:ascii="Segoe UI" w:hAnsi="Segoe UI" w:cs="Segoe UI"/>
+        </w:rPr>
+      </w:pPr>
+    </w:p>
+    <w:p>
+      <w:pPr>
+        <w:pStyle w:val="Corpodetexto"/>
+        <w:spacing w:line="360" w:lineRule="auto"/>
+        <w:ind w:left="720"/>
+        <w:outlineLvl w:val="0"/>
+        <w:rPr>
+          <w:rFonts w:ascii="Segoe UI" w:hAnsi="Segoe UI" w:cs="Segoe UI"/>
+        </w:rPr>
+      </w:pPr>
+      <w:r>
+        <w:rPr>
+          <w:rFonts w:ascii="Segoe UI" w:hAnsi="Segoe UI" w:cs="Segoe UI"/>
+        </w:rPr>
+        <w:t>[RF09</w:t>
+      </w:r>
+      <w:r>
+        <w:rPr>
+          <w:rFonts w:ascii="Segoe UI" w:hAnsi="Segoe UI" w:cs="Segoe UI"/>
+        </w:rPr>
+        <w:t xml:space="preserve">] </w:t>
+      </w:r>
+      <w:r>
+        <w:rPr>
+          <w:rFonts w:ascii="Segoe UI" w:hAnsi="Segoe UI" w:cs="Segoe UI"/>
+        </w:rPr>
+        <w:t>Cadastro de Funcionários</w:t>
+      </w:r>
+    </w:p>
+    <w:p>
+      <w:pPr>
+        <w:pStyle w:val="Corpodetexto"/>
+        <w:spacing w:line="360" w:lineRule="auto"/>
+        <w:ind w:left="720"/>
+        <w:outlineLvl w:val="0"/>
+        <w:rPr>
+          <w:rFonts w:ascii="Segoe UI" w:hAnsi="Segoe UI" w:cs="Segoe UI"/>
+        </w:rPr>
+      </w:pPr>
+      <w:r>
+        <w:rPr>
+          <w:rFonts w:ascii="Segoe UI" w:hAnsi="Segoe UI" w:cs="Segoe UI"/>
+          <w:noProof/>
+          <w:lang w:val="pt-BR" w:eastAsia="pt-BR"/>
+        </w:rPr>
+        <w:drawing>
+          <wp:inline distT="0" distB="0" distL="0" distR="0" wp14:anchorId="41DD6243" wp14:editId="740D9872">
+            <wp:extent cx="4372585" cy="2048161"/>
+            <wp:effectExtent l="0" t="0" r="0" b="9525"/>
+            <wp:docPr id="14" name="Imagem 14"/>
+            <wp:cNvGraphicFramePr>
+              <a:graphicFrameLocks xmlns:a="http://schemas.openxmlformats.org/drawingml/2006/main" noChangeAspect="1"/>
+            </wp:cNvGraphicFramePr>
+            <a:graphic xmlns:a="http://schemas.openxmlformats.org/drawingml/2006/main">
+              <a:graphicData uri="http://schemas.openxmlformats.org/drawingml/2006/picture">
+                <pic:pic xmlns:pic="http://schemas.openxmlformats.org/drawingml/2006/picture">
+                  <pic:nvPicPr>
+                    <pic:cNvPr id="14" name="cadastro_funcionarios.PNG"/>
+                    <pic:cNvPicPr/>
+                  </pic:nvPicPr>
+                  <pic:blipFill>
+                    <a:blip r:embed="rId23">
+                      <a:extLst>
+                        <a:ext uri="{28A0092B-C50C-407E-A947-70E740481C1C}">
+                          <a14:useLocalDpi xmlns:a14="http://schemas.microsoft.com/office/drawing/2010/main" val="0"/>
+                        </a:ext>
+                      </a:extLst>
+                    </a:blip>
+                    <a:stretch>
+                      <a:fillRect/>
+                    </a:stretch>
+                  </pic:blipFill>
+                  <pic:spPr>
+                    <a:xfrm>
+                      <a:off x="0" y="0"/>
+                      <a:ext cx="4372585" cy="2048161"/>
+                    </a:xfrm>
+                    <a:prstGeom prst="rect">
+                      <a:avLst/>
+                    </a:prstGeom>
+                  </pic:spPr>
+                </pic:pic>
+              </a:graphicData>
+            </a:graphic>
+          </wp:inline>
+        </w:drawing>
+      </w:r>
+    </w:p>
+    <w:p>
+      <w:pPr>
+        <w:pStyle w:val="Corpodetexto"/>
+        <w:spacing w:line="360" w:lineRule="auto"/>
+        <w:ind w:left="720"/>
+        <w:outlineLvl w:val="0"/>
+        <w:rPr>
+          <w:rFonts w:ascii="Segoe UI" w:hAnsi="Segoe UI" w:cs="Segoe UI"/>
+        </w:rPr>
+      </w:pPr>
+      <w:r>
+        <w:rPr>
+          <w:rFonts w:ascii="Segoe UI" w:hAnsi="Segoe UI" w:cs="Segoe UI"/>
+        </w:rPr>
+        <w:t>Descrição do caso de uso:</w:t>
+      </w:r>
+      <w:r>
+        <w:rPr>
+          <w:rFonts w:ascii="Segoe UI" w:hAnsi="Segoe UI" w:cs="Segoe UI"/>
+        </w:rPr>
+        <w:t xml:space="preserve"> ao clicar no botão de cadastrar funcionário, o usuário será redirecionado para tela de cadastro onde deverá preencher as informações solicitadas, sendo elas: Nome Completo e Cargo.</w:t>
+      </w:r>
+    </w:p>
+    <w:p>
+      <w:pPr>
+        <w:pStyle w:val="Corpodetexto"/>
+        <w:spacing w:line="360" w:lineRule="auto"/>
+        <w:ind w:left="720"/>
+        <w:outlineLvl w:val="0"/>
+        <w:rPr>
+          <w:rFonts w:ascii="Segoe UI" w:hAnsi="Segoe UI" w:cs="Segoe UI"/>
+        </w:rPr>
+      </w:pPr>
+    </w:p>
+    <w:p>
+      <w:pPr>
+        <w:pStyle w:val="Corpodetexto"/>
+        <w:spacing w:line="360" w:lineRule="auto"/>
+        <w:ind w:left="720"/>
+        <w:outlineLvl w:val="0"/>
+        <w:rPr>
+          <w:rFonts w:ascii="Segoe UI" w:hAnsi="Segoe UI" w:cs="Segoe UI"/>
+        </w:rPr>
+      </w:pPr>
+    </w:p>
+    <w:p>
+      <w:pPr>
+        <w:pStyle w:val="Corpodetexto"/>
+        <w:spacing w:line="360" w:lineRule="auto"/>
+        <w:ind w:left="720"/>
+        <w:outlineLvl w:val="0"/>
+        <w:rPr>
+          <w:rFonts w:ascii="Segoe UI" w:hAnsi="Segoe UI" w:cs="Segoe UI"/>
+        </w:rPr>
+      </w:pPr>
+    </w:p>
+    <w:p>
+      <w:pPr>
+        <w:pStyle w:val="Corpodetexto"/>
+        <w:spacing w:line="360" w:lineRule="auto"/>
+        <w:ind w:left="720"/>
+        <w:outlineLvl w:val="0"/>
+        <w:rPr>
+          <w:rFonts w:ascii="Segoe UI" w:hAnsi="Segoe UI" w:cs="Segoe UI"/>
+        </w:rPr>
+      </w:pPr>
+    </w:p>
+    <w:p>
+      <w:pPr>
+        <w:pStyle w:val="Corpodetexto"/>
+        <w:spacing w:line="360" w:lineRule="auto"/>
+        <w:ind w:left="720"/>
+        <w:outlineLvl w:val="0"/>
+        <w:rPr>
+          <w:rFonts w:ascii="Segoe UI" w:hAnsi="Segoe UI" w:cs="Segoe UI"/>
+        </w:rPr>
+      </w:pPr>
+    </w:p>
+    <w:p>
+      <w:pPr>
+        <w:pStyle w:val="Corpodetexto"/>
+        <w:spacing w:line="360" w:lineRule="auto"/>
+        <w:ind w:left="720"/>
+        <w:outlineLvl w:val="0"/>
+        <w:rPr>
+          <w:rFonts w:ascii="Segoe UI" w:hAnsi="Segoe UI" w:cs="Segoe UI"/>
+        </w:rPr>
+      </w:pPr>
+    </w:p>
+    <w:p>
+      <w:pPr>
+        <w:pStyle w:val="Corpodetexto"/>
+        <w:spacing w:line="360" w:lineRule="auto"/>
+        <w:ind w:left="720"/>
+        <w:outlineLvl w:val="0"/>
+        <w:rPr>
+          <w:rFonts w:ascii="Segoe UI" w:hAnsi="Segoe UI" w:cs="Segoe UI"/>
+        </w:rPr>
+      </w:pPr>
+    </w:p>
+    <w:p>
+      <w:pPr>
+        <w:pStyle w:val="Corpodetexto"/>
+        <w:spacing w:line="360" w:lineRule="auto"/>
+        <w:ind w:left="720"/>
+        <w:outlineLvl w:val="0"/>
+        <w:rPr>
+          <w:rFonts w:ascii="Segoe UI" w:hAnsi="Segoe UI" w:cs="Segoe UI"/>
+        </w:rPr>
+      </w:pPr>
+    </w:p>
+    <w:p>
+      <w:pPr>
+        <w:pStyle w:val="Corpodetexto"/>
+        <w:spacing w:line="360" w:lineRule="auto"/>
+        <w:ind w:left="720"/>
+        <w:outlineLvl w:val="0"/>
+        <w:rPr>
+          <w:rFonts w:ascii="Segoe UI" w:hAnsi="Segoe UI" w:cs="Segoe UI"/>
+        </w:rPr>
+      </w:pPr>
+    </w:p>
+    <w:p>
+      <w:pPr>
+        <w:pStyle w:val="Corpodetexto"/>
+        <w:spacing w:line="360" w:lineRule="auto"/>
+        <w:ind w:left="720"/>
+        <w:outlineLvl w:val="0"/>
+        <w:rPr>
+          <w:rFonts w:ascii="Segoe UI" w:hAnsi="Segoe UI" w:cs="Segoe UI"/>
+        </w:rPr>
+      </w:pPr>
+    </w:p>
+    <w:p>
+      <w:pPr>
+        <w:pStyle w:val="Corpodetexto"/>
+        <w:spacing w:line="360" w:lineRule="auto"/>
+        <w:ind w:left="720"/>
+        <w:outlineLvl w:val="0"/>
+        <w:rPr>
+          <w:rFonts w:ascii="Segoe UI" w:hAnsi="Segoe UI" w:cs="Segoe UI"/>
+        </w:rPr>
+      </w:pPr>
+    </w:p>
+    <w:p>
+      <w:pPr>
+        <w:pStyle w:val="Corpodetexto"/>
+        <w:spacing w:line="360" w:lineRule="auto"/>
+        <w:ind w:left="720"/>
+        <w:outlineLvl w:val="0"/>
+        <w:rPr>
+          <w:rFonts w:ascii="Segoe UI" w:hAnsi="Segoe UI" w:cs="Segoe UI"/>
+        </w:rPr>
+      </w:pPr>
+    </w:p>
+    <w:p>
+      <w:pPr>
+        <w:pStyle w:val="Corpodetexto"/>
+        <w:spacing w:line="360" w:lineRule="auto"/>
+        <w:ind w:left="720"/>
+        <w:outlineLvl w:val="0"/>
+        <w:rPr>
+          <w:rFonts w:ascii="Segoe UI" w:hAnsi="Segoe UI" w:cs="Segoe UI"/>
+        </w:rPr>
+      </w:pPr>
+    </w:p>
+    <w:p>
+      <w:pPr>
+        <w:pStyle w:val="Corpodetexto"/>
+        <w:spacing w:line="360" w:lineRule="auto"/>
+        <w:ind w:left="720"/>
+        <w:outlineLvl w:val="0"/>
+        <w:rPr>
+          <w:rFonts w:ascii="Segoe UI" w:hAnsi="Segoe UI" w:cs="Segoe UI"/>
+        </w:rPr>
+      </w:pPr>
+    </w:p>
+    <w:p>
+      <w:pPr>
+        <w:pStyle w:val="Corpodetexto"/>
+        <w:spacing w:line="360" w:lineRule="auto"/>
+        <w:ind w:left="720"/>
+        <w:outlineLvl w:val="0"/>
+        <w:rPr>
+          <w:rFonts w:ascii="Segoe UI" w:hAnsi="Segoe UI" w:cs="Segoe UI"/>
+        </w:rPr>
+      </w:pPr>
+    </w:p>
+    <w:p>
+      <w:pPr>
+        <w:pStyle w:val="Corpodetexto"/>
+        <w:spacing w:line="360" w:lineRule="auto"/>
+        <w:ind w:left="720"/>
+        <w:outlineLvl w:val="0"/>
+        <w:rPr>
+          <w:rFonts w:ascii="Segoe UI" w:hAnsi="Segoe UI" w:cs="Segoe UI"/>
+        </w:rPr>
+      </w:pPr>
+    </w:p>
+    <w:p>
+      <w:pPr>
+        <w:pStyle w:val="Corpodetexto"/>
+        <w:spacing w:line="360" w:lineRule="auto"/>
+        <w:ind w:left="720"/>
+        <w:outlineLvl w:val="0"/>
+        <w:rPr>
+          <w:rFonts w:ascii="Segoe UI" w:hAnsi="Segoe UI" w:cs="Segoe UI"/>
+        </w:rPr>
+      </w:pPr>
+    </w:p>
+    <w:p>
+      <w:pPr>
+        <w:pStyle w:val="Corpodetexto"/>
+        <w:spacing w:line="360" w:lineRule="auto"/>
+        <w:ind w:left="720"/>
+        <w:outlineLvl w:val="0"/>
+        <w:rPr>
+          <w:rFonts w:ascii="Segoe UI" w:hAnsi="Segoe UI" w:cs="Segoe UI"/>
+        </w:rPr>
+      </w:pPr>
+    </w:p>
+    <w:p>
+      <w:pPr>
+        <w:pStyle w:val="Corpodetexto"/>
+        <w:spacing w:line="360" w:lineRule="auto"/>
+        <w:ind w:left="720"/>
+        <w:outlineLvl w:val="0"/>
+        <w:rPr>
+          <w:rFonts w:ascii="Segoe UI" w:hAnsi="Segoe UI" w:cs="Segoe UI"/>
+        </w:rPr>
+      </w:pPr>
+      <w:r>
+        <w:rPr>
+          <w:rFonts w:ascii="Segoe UI" w:hAnsi="Segoe UI" w:cs="Segoe UI"/>
+        </w:rPr>
+        <w:t>[RF10</w:t>
+      </w:r>
+      <w:r>
+        <w:rPr>
+          <w:rFonts w:ascii="Segoe UI" w:hAnsi="Segoe UI" w:cs="Segoe UI"/>
+        </w:rPr>
+        <w:t xml:space="preserve">] </w:t>
+      </w:r>
+      <w:r>
+        <w:rPr>
+          <w:rFonts w:ascii="Segoe UI" w:hAnsi="Segoe UI" w:cs="Segoe UI"/>
+        </w:rPr>
+        <w:t>Mensagens</w:t>
+      </w:r>
+    </w:p>
+    <w:p>
+      <w:pPr>
+        <w:pStyle w:val="Corpodetexto"/>
+        <w:spacing w:line="360" w:lineRule="auto"/>
+        <w:ind w:left="720"/>
+        <w:outlineLvl w:val="0"/>
+        <w:rPr>
+          <w:rFonts w:ascii="Segoe UI" w:hAnsi="Segoe UI" w:cs="Segoe UI"/>
+        </w:rPr>
+      </w:pPr>
+      <w:r>
+        <w:rPr>
+          <w:rFonts w:ascii="Segoe UI" w:hAnsi="Segoe UI" w:cs="Segoe UI"/>
+          <w:noProof/>
+          <w:lang w:val="pt-BR" w:eastAsia="pt-BR"/>
+        </w:rPr>
+        <w:drawing>
+          <wp:inline distT="0" distB="0" distL="0" distR="0" wp14:anchorId="7ED392FA" wp14:editId="7DB6D4A5">
+            <wp:extent cx="4458322" cy="3000794"/>
+            <wp:effectExtent l="0" t="0" r="0" b="9525"/>
+            <wp:docPr id="28" name="Imagem 28"/>
+            <wp:cNvGraphicFramePr>
+              <a:graphicFrameLocks xmlns:a="http://schemas.openxmlformats.org/drawingml/2006/main" noChangeAspect="1"/>
+            </wp:cNvGraphicFramePr>
+            <a:graphic xmlns:a="http://schemas.openxmlformats.org/drawingml/2006/main">
+              <a:graphicData uri="http://schemas.openxmlformats.org/drawingml/2006/picture">
+                <pic:pic xmlns:pic="http://schemas.openxmlformats.org/drawingml/2006/picture">
+                  <pic:nvPicPr>
+                    <pic:cNvPr id="28" name="mensagens.PNG"/>
+                    <pic:cNvPicPr/>
+                  </pic:nvPicPr>
+                  <pic:blipFill>
+                    <a:blip r:embed="rId24">
+                      <a:extLst>
+                        <a:ext uri="{28A0092B-C50C-407E-A947-70E740481C1C}">
+                          <a14:useLocalDpi xmlns:a14="http://schemas.microsoft.com/office/drawing/2010/main" val="0"/>
+                        </a:ext>
+                      </a:extLst>
+                    </a:blip>
+                    <a:stretch>
+                      <a:fillRect/>
+                    </a:stretch>
+                  </pic:blipFill>
+                  <pic:spPr>
+                    <a:xfrm>
+                      <a:off x="0" y="0"/>
+                      <a:ext cx="4458322" cy="3000794"/>
+                    </a:xfrm>
+                    <a:prstGeom prst="rect">
+                      <a:avLst/>
+                    </a:prstGeom>
+                  </pic:spPr>
+                </pic:pic>
+              </a:graphicData>
+            </a:graphic>
+          </wp:inline>
+        </w:drawing>
+      </w:r>
+    </w:p>
+    <w:p>
+      <w:pPr>
+        <w:pStyle w:val="Corpodetexto"/>
+        <w:spacing w:line="360" w:lineRule="auto"/>
+        <w:ind w:left="720"/>
+        <w:outlineLvl w:val="0"/>
+        <w:rPr>
+          <w:rFonts w:ascii="Segoe UI" w:hAnsi="Segoe UI" w:cs="Segoe UI"/>
+        </w:rPr>
+      </w:pPr>
+      <w:r>
+        <w:rPr>
+          <w:rFonts w:ascii="Segoe UI" w:hAnsi="Segoe UI" w:cs="Segoe UI"/>
+        </w:rPr>
+        <w:t>Descrição do caso de uso:</w:t>
+      </w:r>
+      <w:r>
+        <w:rPr>
+          <w:rFonts w:ascii="Segoe UI" w:hAnsi="Segoe UI" w:cs="Segoe UI"/>
+        </w:rPr>
+        <w:t xml:space="preserve"> ao clicar na aba de mensagens do menu superior, o usuário será direcionado para a tela onde poderá trocar mensagens com a construturoa, no intuito de tirar dúvidas, obter informações a respeito da obra, entre outros motivos para o contato.</w:t>
+      </w:r>
+    </w:p>
+    <w:p>
+      <w:pPr>
+        <w:pStyle w:val="Corpodetexto"/>
+        <w:spacing w:line="360" w:lineRule="auto"/>
+        <w:ind w:left="720"/>
+        <w:outlineLvl w:val="0"/>
+        <w:rPr>
+          <w:rFonts w:ascii="Segoe UI" w:hAnsi="Segoe UI" w:cs="Segoe UI"/>
+        </w:rPr>
+      </w:pPr>
+    </w:p>
+    <w:p>
+      <w:pPr>
+        <w:pStyle w:val="Corpodetexto"/>
+        <w:spacing w:line="360" w:lineRule="auto"/>
+        <w:ind w:left="720"/>
+        <w:outlineLvl w:val="0"/>
+        <w:rPr>
+          <w:rFonts w:ascii="Segoe UI" w:hAnsi="Segoe UI" w:cs="Segoe UI"/>
+        </w:rPr>
+      </w:pPr>
+    </w:p>
+    <w:p>
+      <w:pPr>
+        <w:pStyle w:val="Corpodetexto"/>
+        <w:spacing w:line="360" w:lineRule="auto"/>
+        <w:ind w:left="720"/>
+        <w:outlineLvl w:val="0"/>
+        <w:rPr>
+          <w:rFonts w:ascii="Segoe UI" w:hAnsi="Segoe UI" w:cs="Segoe UI"/>
+        </w:rPr>
+      </w:pPr>
+    </w:p>
+    <w:p>
+      <w:pPr>
+        <w:pStyle w:val="Corpodetexto"/>
+        <w:spacing w:line="360" w:lineRule="auto"/>
+        <w:ind w:left="720"/>
+        <w:outlineLvl w:val="0"/>
+        <w:rPr>
+          <w:rFonts w:ascii="Segoe UI" w:hAnsi="Segoe UI" w:cs="Segoe UI"/>
+        </w:rPr>
+      </w:pPr>
+    </w:p>
+    <w:p>
+      <w:pPr>
+        <w:pStyle w:val="Corpodetexto"/>
+        <w:spacing w:line="360" w:lineRule="auto"/>
+        <w:ind w:left="720"/>
+        <w:outlineLvl w:val="0"/>
+        <w:rPr>
+          <w:rFonts w:ascii="Segoe UI" w:hAnsi="Segoe UI" w:cs="Segoe UI"/>
+        </w:rPr>
+      </w:pPr>
+    </w:p>
+    <w:p>
+      <w:pPr>
+        <w:pStyle w:val="Corpodetexto"/>
+        <w:spacing w:line="360" w:lineRule="auto"/>
+        <w:ind w:left="720"/>
+        <w:outlineLvl w:val="0"/>
+        <w:rPr>
+          <w:rFonts w:ascii="Segoe UI" w:hAnsi="Segoe UI" w:cs="Segoe UI"/>
+        </w:rPr>
+      </w:pPr>
+    </w:p>
+    <w:p>
+      <w:pPr>
+        <w:pStyle w:val="Corpodetexto"/>
+        <w:spacing w:line="360" w:lineRule="auto"/>
+        <w:ind w:left="720"/>
+        <w:outlineLvl w:val="0"/>
+        <w:rPr>
+          <w:rFonts w:ascii="Segoe UI" w:hAnsi="Segoe UI" w:cs="Segoe UI"/>
+        </w:rPr>
+      </w:pPr>
+    </w:p>
+    <w:p>
+      <w:pPr>
+        <w:pStyle w:val="Corpodetexto"/>
+        <w:spacing w:line="360" w:lineRule="auto"/>
+        <w:ind w:left="720"/>
+        <w:outlineLvl w:val="0"/>
+        <w:rPr>
+          <w:rFonts w:ascii="Segoe UI" w:hAnsi="Segoe UI" w:cs="Segoe UI"/>
+        </w:rPr>
+      </w:pPr>
+    </w:p>
+    <w:p>
+      <w:pPr>
+        <w:pStyle w:val="Corpodetexto"/>
+        <w:spacing w:line="360" w:lineRule="auto"/>
+        <w:ind w:left="720"/>
+        <w:outlineLvl w:val="0"/>
+        <w:rPr>
+          <w:rFonts w:ascii="Segoe UI" w:hAnsi="Segoe UI" w:cs="Segoe UI"/>
+        </w:rPr>
+      </w:pPr>
+    </w:p>
+    <w:p>
+      <w:pPr>
+        <w:pStyle w:val="Corpodetexto"/>
+        <w:spacing w:line="360" w:lineRule="auto"/>
+        <w:ind w:left="720"/>
+        <w:outlineLvl w:val="0"/>
+        <w:rPr>
+          <w:rFonts w:ascii="Segoe UI" w:hAnsi="Segoe UI" w:cs="Segoe UI"/>
+        </w:rPr>
+      </w:pPr>
+    </w:p>
+    <w:p>
+      <w:pPr>
+        <w:pStyle w:val="Corpodetexto"/>
+        <w:spacing w:line="360" w:lineRule="auto"/>
+        <w:ind w:left="720"/>
+        <w:outlineLvl w:val="0"/>
+        <w:rPr>
+          <w:rFonts w:ascii="Segoe UI" w:hAnsi="Segoe UI" w:cs="Segoe UI"/>
+        </w:rPr>
+      </w:pPr>
+    </w:p>
+    <w:p>
+      <w:pPr>
+        <w:pStyle w:val="Corpodetexto"/>
+        <w:spacing w:line="360" w:lineRule="auto"/>
+        <w:ind w:left="720"/>
+        <w:outlineLvl w:val="0"/>
+        <w:rPr>
+          <w:rFonts w:ascii="Segoe UI" w:hAnsi="Segoe UI" w:cs="Segoe UI"/>
+        </w:rPr>
+      </w:pPr>
+    </w:p>
+    <w:p>
+      <w:pPr>
+        <w:pStyle w:val="Corpodetexto"/>
+        <w:spacing w:line="360" w:lineRule="auto"/>
+        <w:ind w:left="720"/>
+        <w:outlineLvl w:val="0"/>
+        <w:rPr>
+          <w:rFonts w:ascii="Segoe UI" w:hAnsi="Segoe UI" w:cs="Segoe UI"/>
+        </w:rPr>
+      </w:pPr>
+    </w:p>
+    <w:p>
+      <w:pPr>
+        <w:pStyle w:val="Corpodetexto"/>
+        <w:spacing w:line="360" w:lineRule="auto"/>
+        <w:ind w:left="720"/>
+        <w:outlineLvl w:val="0"/>
+        <w:rPr>
+          <w:rFonts w:ascii="Segoe UI" w:hAnsi="Segoe UI" w:cs="Segoe UI"/>
+          <w:b/>
+          <w:bCs/>
+        </w:rPr>
+      </w:pPr>
+      <w:r>
+        <w:rPr>
+          <w:rFonts w:ascii="Segoe UI" w:hAnsi="Segoe UI" w:cs="Segoe UI"/>
+          <w:b/>
+          <w:bCs/>
+        </w:rPr>
+        <w:lastRenderedPageBreak/>
+        <w:t xml:space="preserve">Telas </w:t>
+      </w:r>
+      <w:r>
+        <w:rPr>
+          <w:rFonts w:ascii="Segoe UI" w:hAnsi="Segoe UI" w:cs="Segoe UI"/>
+          <w:b/>
+          <w:bCs/>
+        </w:rPr>
+        <w:t>Cliente</w:t>
+      </w:r>
+    </w:p>
+    <w:p>
+      <w:pPr>
+        <w:pStyle w:val="Corpodetexto"/>
+        <w:spacing w:line="360" w:lineRule="auto"/>
+        <w:ind w:left="720"/>
+        <w:outlineLvl w:val="0"/>
+        <w:rPr>
+          <w:rFonts w:ascii="Segoe UI" w:hAnsi="Segoe UI" w:cs="Segoe UI"/>
+          <w:b/>
+          <w:bCs/>
+        </w:rPr>
+      </w:pPr>
+    </w:p>
+    <w:p>
+      <w:pPr>
+        <w:pStyle w:val="Corpodetexto"/>
+        <w:spacing w:line="360" w:lineRule="auto"/>
+        <w:ind w:left="720"/>
+        <w:outlineLvl w:val="0"/>
+        <w:rPr>
+          <w:rFonts w:ascii="Segoe UI" w:hAnsi="Segoe UI" w:cs="Segoe UI"/>
+        </w:rPr>
+      </w:pPr>
+      <w:r>
+        <w:rPr>
+          <w:rFonts w:ascii="Segoe UI" w:hAnsi="Segoe UI" w:cs="Segoe UI"/>
+        </w:rPr>
+        <w:t>[RF</w:t>
+      </w:r>
+      <w:r>
+        <w:rPr>
+          <w:rFonts w:ascii="Segoe UI" w:hAnsi="Segoe UI" w:cs="Segoe UI"/>
+        </w:rPr>
+        <w:t>1</w:t>
+      </w:r>
+      <w:r>
+        <w:rPr>
+          <w:rFonts w:ascii="Segoe UI" w:hAnsi="Segoe UI" w:cs="Segoe UI"/>
+        </w:rPr>
+        <w:t xml:space="preserve">1] </w:t>
+      </w:r>
+      <w:r>
+        <w:rPr>
+          <w:rFonts w:ascii="Segoe UI" w:hAnsi="Segoe UI" w:cs="Segoe UI"/>
+        </w:rPr>
+        <w:t xml:space="preserve">Login </w:t>
+      </w:r>
+      <w:r>
+        <w:rPr>
+          <w:rFonts w:ascii="Segoe UI" w:hAnsi="Segoe UI" w:cs="Segoe UI"/>
+        </w:rPr>
+        <w:t>Cliente</w:t>
+      </w:r>
+    </w:p>
+    <w:p>
+      <w:pPr>
+        <w:pStyle w:val="Corpodetexto"/>
+        <w:spacing w:line="360" w:lineRule="auto"/>
+        <w:ind w:left="720"/>
+        <w:outlineLvl w:val="0"/>
+        <w:rPr>
+          <w:rFonts w:ascii="Segoe UI" w:hAnsi="Segoe UI" w:cs="Segoe UI"/>
+        </w:rPr>
+      </w:pPr>
+      <w:r>
+        <w:rPr>
+          <w:rFonts w:ascii="Segoe UI" w:hAnsi="Segoe UI" w:cs="Segoe UI"/>
+          <w:noProof/>
+          <w:lang w:val="pt-BR" w:eastAsia="pt-BR"/>
+        </w:rPr>
+        <w:drawing>
+          <wp:inline distT="0" distB="0" distL="0" distR="0" wp14:anchorId="24CAA6BD" wp14:editId="43C085DF">
+            <wp:extent cx="3858163" cy="2562583"/>
+            <wp:effectExtent l="0" t="0" r="0" b="9525"/>
+            <wp:docPr id="17" name="Imagem 17"/>
+            <wp:cNvGraphicFramePr>
+              <a:graphicFrameLocks xmlns:a="http://schemas.openxmlformats.org/drawingml/2006/main" noChangeAspect="1"/>
+            </wp:cNvGraphicFramePr>
+            <a:graphic xmlns:a="http://schemas.openxmlformats.org/drawingml/2006/main">
+              <a:graphicData uri="http://schemas.openxmlformats.org/drawingml/2006/picture">
+                <pic:pic xmlns:pic="http://schemas.openxmlformats.org/drawingml/2006/picture">
+                  <pic:nvPicPr>
+                    <pic:cNvPr id="17" name="Login.PNG"/>
+                    <pic:cNvPicPr/>
+                  </pic:nvPicPr>
+                  <pic:blipFill>
+                    <a:blip r:embed="rId25">
+                      <a:extLst>
+                        <a:ext uri="{28A0092B-C50C-407E-A947-70E740481C1C}">
+                          <a14:useLocalDpi xmlns:a14="http://schemas.microsoft.com/office/drawing/2010/main" val="0"/>
+                        </a:ext>
+                      </a:extLst>
+                    </a:blip>
+                    <a:stretch>
+                      <a:fillRect/>
+                    </a:stretch>
+                  </pic:blipFill>
+                  <pic:spPr>
+                    <a:xfrm>
+                      <a:off x="0" y="0"/>
+                      <a:ext cx="3858163" cy="2562583"/>
+                    </a:xfrm>
+                    <a:prstGeom prst="rect">
+                      <a:avLst/>
+                    </a:prstGeom>
+                  </pic:spPr>
+                </pic:pic>
+              </a:graphicData>
+            </a:graphic>
+          </wp:inline>
+        </w:drawing>
+      </w:r>
+    </w:p>
+    <w:p>
+      <w:pPr>
+        <w:pStyle w:val="Corpodetexto"/>
+        <w:spacing w:line="360" w:lineRule="auto"/>
+        <w:ind w:left="720"/>
+        <w:outlineLvl w:val="0"/>
+        <w:rPr>
+          <w:rFonts w:ascii="Segoe UI" w:hAnsi="Segoe UI" w:cs="Segoe UI"/>
+        </w:rPr>
+      </w:pPr>
+      <w:r>
+        <w:rPr>
+          <w:rFonts w:ascii="Segoe UI" w:hAnsi="Segoe UI" w:cs="Segoe UI"/>
+        </w:rPr>
+        <w:t xml:space="preserve">Descrição do caso de uso: </w:t>
+      </w:r>
+      <w:r>
+        <w:rPr>
+          <w:rFonts w:ascii="Segoe UI" w:hAnsi="Segoe UI" w:cs="Segoe UI"/>
+        </w:rPr>
+        <w:t>o sistema deverá receber os dados inseridos nos campos: e-mail e senha, para fazer a validação do usuário no banco de dados para liberar o acesso do sistema ao mesmo.</w:t>
+      </w:r>
+    </w:p>
+    <w:p>
+      <w:pPr>
+        <w:pStyle w:val="Corpodetexto"/>
+        <w:spacing w:line="360" w:lineRule="auto"/>
+        <w:ind w:left="720"/>
+        <w:outlineLvl w:val="0"/>
+        <w:rPr>
+          <w:rFonts w:ascii="Segoe UI" w:hAnsi="Segoe UI" w:cs="Segoe UI"/>
+        </w:rPr>
+      </w:pPr>
+      <w:r>
+        <w:rPr>
+          <w:rFonts w:ascii="Segoe UI" w:hAnsi="Segoe UI" w:cs="Segoe UI"/>
+        </w:rPr>
+        <w:t>Prioridade:</w:t>
+      </w:r>
+      <w:r>
+        <w:rPr>
+          <w:rFonts w:ascii="Segoe UI" w:hAnsi="Segoe UI" w:cs="Segoe UI"/>
+        </w:rPr>
+        <w:tab/>
+        <w:t>(</w:t>
+      </w:r>
+      <w:r>
+        <w:rPr>
+          <w:rFonts w:ascii="Segoe UI" w:hAnsi="Segoe UI" w:cs="Segoe UI"/>
+        </w:rPr>
+        <w:t>X )Essencial</w:t>
+      </w:r>
+      <w:r>
+        <w:rPr>
+          <w:rFonts w:ascii="Segoe UI" w:hAnsi="Segoe UI" w:cs="Segoe UI"/>
+        </w:rPr>
+        <w:tab/>
+      </w:r>
+      <w:r>
+        <w:rPr>
+          <w:rFonts w:ascii="Segoe UI" w:hAnsi="Segoe UI" w:cs="Segoe UI"/>
+        </w:rPr>
+        <w:tab/>
+        <w:t>(</w:t>
+      </w:r>
+      <w:r>
+        <w:rPr>
+          <w:rFonts w:ascii="Segoe UI" w:hAnsi="Segoe UI" w:cs="Segoe UI"/>
+        </w:rPr>
+        <w:t>)Importante</w:t>
+      </w:r>
+      <w:r>
+        <w:rPr>
+          <w:rFonts w:ascii="Segoe UI" w:hAnsi="Segoe UI" w:cs="Segoe UI"/>
+        </w:rPr>
+        <w:tab/>
+      </w:r>
+      <w:r>
+        <w:rPr>
+          <w:rFonts w:ascii="Segoe UI" w:hAnsi="Segoe UI" w:cs="Segoe UI"/>
+        </w:rPr>
+        <w:tab/>
+        <w:t>( )Desejável</w:t>
+      </w:r>
+    </w:p>
+    <w:p>
+      <w:pPr>
+        <w:pStyle w:val="Corpodetexto"/>
+        <w:spacing w:line="360" w:lineRule="auto"/>
+        <w:ind w:left="720"/>
+        <w:outlineLvl w:val="0"/>
+        <w:rPr>
+          <w:rFonts w:ascii="Segoe UI" w:hAnsi="Segoe UI" w:cs="Segoe UI"/>
+        </w:rPr>
+      </w:pPr>
+    </w:p>
+    <w:p>
+      <w:pPr>
+        <w:pStyle w:val="Corpodetexto"/>
+        <w:spacing w:line="360" w:lineRule="auto"/>
+        <w:ind w:left="720"/>
+        <w:outlineLvl w:val="0"/>
+        <w:rPr>
+          <w:rFonts w:ascii="Segoe UI" w:hAnsi="Segoe UI" w:cs="Segoe UI"/>
+        </w:rPr>
+      </w:pPr>
+    </w:p>
+    <w:p>
+      <w:pPr>
+        <w:pStyle w:val="Corpodetexto"/>
+        <w:spacing w:line="360" w:lineRule="auto"/>
+        <w:ind w:left="720"/>
+        <w:outlineLvl w:val="0"/>
+        <w:rPr>
+          <w:rFonts w:ascii="Segoe UI" w:hAnsi="Segoe UI" w:cs="Segoe UI"/>
+        </w:rPr>
+      </w:pPr>
+    </w:p>
+    <w:p>
+      <w:pPr>
+        <w:pStyle w:val="Corpodetexto"/>
+        <w:spacing w:line="360" w:lineRule="auto"/>
+        <w:ind w:left="720"/>
+        <w:outlineLvl w:val="0"/>
+        <w:rPr>
+          <w:rFonts w:ascii="Segoe UI" w:hAnsi="Segoe UI" w:cs="Segoe UI"/>
+        </w:rPr>
+      </w:pPr>
+    </w:p>
+    <w:p>
+      <w:pPr>
+        <w:pStyle w:val="Corpodetexto"/>
+        <w:spacing w:line="360" w:lineRule="auto"/>
+        <w:ind w:left="720"/>
+        <w:outlineLvl w:val="0"/>
+        <w:rPr>
+          <w:rFonts w:ascii="Segoe UI" w:hAnsi="Segoe UI" w:cs="Segoe UI"/>
+        </w:rPr>
+      </w:pPr>
+    </w:p>
+    <w:p>
+      <w:pPr>
+        <w:pStyle w:val="Corpodetexto"/>
+        <w:spacing w:line="360" w:lineRule="auto"/>
+        <w:ind w:left="720"/>
+        <w:outlineLvl w:val="0"/>
+        <w:rPr>
+          <w:rFonts w:ascii="Segoe UI" w:hAnsi="Segoe UI" w:cs="Segoe UI"/>
+        </w:rPr>
+      </w:pPr>
+    </w:p>
+    <w:p>
+      <w:pPr>
+        <w:pStyle w:val="Corpodetexto"/>
+        <w:spacing w:line="360" w:lineRule="auto"/>
+        <w:ind w:left="720"/>
+        <w:outlineLvl w:val="0"/>
+        <w:rPr>
+          <w:rFonts w:ascii="Segoe UI" w:hAnsi="Segoe UI" w:cs="Segoe UI"/>
+        </w:rPr>
+      </w:pPr>
+    </w:p>
+    <w:p>
+      <w:pPr>
+        <w:pStyle w:val="Corpodetexto"/>
+        <w:spacing w:line="360" w:lineRule="auto"/>
+        <w:ind w:left="720"/>
+        <w:outlineLvl w:val="0"/>
+        <w:rPr>
+          <w:rFonts w:ascii="Segoe UI" w:hAnsi="Segoe UI" w:cs="Segoe UI"/>
+        </w:rPr>
+      </w:pPr>
+    </w:p>
+    <w:p>
+      <w:pPr>
+        <w:pStyle w:val="Corpodetexto"/>
+        <w:spacing w:line="360" w:lineRule="auto"/>
+        <w:ind w:left="720"/>
+        <w:outlineLvl w:val="0"/>
+        <w:rPr>
+          <w:rFonts w:ascii="Segoe UI" w:hAnsi="Segoe UI" w:cs="Segoe UI"/>
+        </w:rPr>
+      </w:pPr>
+    </w:p>
+    <w:p>
+      <w:pPr>
+        <w:pStyle w:val="Corpodetexto"/>
+        <w:spacing w:line="360" w:lineRule="auto"/>
+        <w:ind w:left="720"/>
+        <w:outlineLvl w:val="0"/>
+        <w:rPr>
+          <w:rFonts w:ascii="Segoe UI" w:hAnsi="Segoe UI" w:cs="Segoe UI"/>
+        </w:rPr>
+      </w:pPr>
+    </w:p>
+    <w:p>
+      <w:pPr>
+        <w:pStyle w:val="Corpodetexto"/>
+        <w:spacing w:line="360" w:lineRule="auto"/>
+        <w:ind w:left="720"/>
+        <w:outlineLvl w:val="0"/>
+        <w:rPr>
+          <w:rFonts w:ascii="Segoe UI" w:hAnsi="Segoe UI" w:cs="Segoe UI"/>
+        </w:rPr>
+      </w:pPr>
+    </w:p>
+    <w:p>
+      <w:pPr>
+        <w:pStyle w:val="Corpodetexto"/>
+        <w:spacing w:line="360" w:lineRule="auto"/>
+        <w:ind w:left="720"/>
+        <w:outlineLvl w:val="0"/>
+        <w:rPr>
+          <w:rFonts w:ascii="Segoe UI" w:hAnsi="Segoe UI" w:cs="Segoe UI"/>
+        </w:rPr>
+      </w:pPr>
+    </w:p>
+    <w:p>
+      <w:pPr>
+        <w:pStyle w:val="Corpodetexto"/>
+        <w:spacing w:line="360" w:lineRule="auto"/>
+        <w:ind w:left="720"/>
+        <w:outlineLvl w:val="0"/>
+        <w:rPr>
+          <w:rFonts w:ascii="Segoe UI" w:hAnsi="Segoe UI" w:cs="Segoe UI"/>
+        </w:rPr>
+      </w:pPr>
+    </w:p>
+    <w:p>
+      <w:pPr>
+        <w:pStyle w:val="Corpodetexto"/>
+        <w:spacing w:line="360" w:lineRule="auto"/>
+        <w:ind w:left="720"/>
+        <w:outlineLvl w:val="0"/>
+        <w:rPr>
+          <w:rFonts w:ascii="Segoe UI" w:hAnsi="Segoe UI" w:cs="Segoe UI"/>
+        </w:rPr>
+      </w:pPr>
       <w:r>
         <w:rPr>
           <w:rFonts w:ascii="Segoe UI" w:hAnsi="Segoe UI" w:cs="Segoe UI"/>
@@ -5999,7 +8824,13 @@
         <w:rPr>
           <w:rFonts w:ascii="Segoe UI" w:hAnsi="Segoe UI" w:cs="Segoe UI"/>
         </w:rPr>
-        <w:t>02</w:t>
+        <w:t>1</w:t>
+      </w:r>
+      <w:r>
+        <w:rPr>
+          <w:rFonts w:ascii="Segoe UI" w:hAnsi="Segoe UI" w:cs="Segoe UI"/>
+        </w:rPr>
+        <w:t>2</w:t>
       </w:r>
       <w:r>
         <w:rPr>
@@ -6011,13 +8842,72 @@
         <w:rPr>
           <w:rFonts w:ascii="Segoe UI" w:hAnsi="Segoe UI" w:cs="Segoe UI"/>
         </w:rPr>
-        <w:t>Dashboard</w:t>
-      </w:r>
-      <w:r>
-        <w:rPr>
-          <w:rFonts w:ascii="Segoe UI" w:hAnsi="Segoe UI" w:cs="Segoe UI"/>
-        </w:rPr>
-        <w:t xml:space="preserve"> Construtora</w:t>
+        <w:t xml:space="preserve">Dashboard </w:t>
+      </w:r>
+      <w:r>
+        <w:rPr>
+          <w:rFonts w:ascii="Segoe UI" w:hAnsi="Segoe UI" w:cs="Segoe UI"/>
+        </w:rPr>
+        <w:t>Cliente</w:t>
+      </w:r>
+    </w:p>
+    <w:p>
+      <w:pPr>
+        <w:pStyle w:val="Corpodetexto"/>
+        <w:spacing w:line="360" w:lineRule="auto"/>
+        <w:ind w:left="720"/>
+        <w:outlineLvl w:val="0"/>
+        <w:rPr>
+          <w:rFonts w:ascii="Segoe UI" w:hAnsi="Segoe UI" w:cs="Segoe UI"/>
+        </w:rPr>
+      </w:pPr>
+      <w:r>
+        <w:rPr>
+          <w:rFonts w:ascii="Segoe UI" w:hAnsi="Segoe UI" w:cs="Segoe UI"/>
+          <w:noProof/>
+          <w:lang w:val="pt-BR" w:eastAsia="pt-BR"/>
+        </w:rPr>
+        <w:drawing>
+          <wp:inline distT="0" distB="0" distL="0" distR="0" wp14:anchorId="36CE55AC" wp14:editId="7D52447F">
+            <wp:extent cx="5096586" cy="3915321"/>
+            <wp:effectExtent l="0" t="0" r="8890" b="9525"/>
+            <wp:docPr id="18" name="Imagem 18"/>
+            <wp:cNvGraphicFramePr>
+              <a:graphicFrameLocks xmlns:a="http://schemas.openxmlformats.org/drawingml/2006/main" noChangeAspect="1"/>
+            </wp:cNvGraphicFramePr>
+            <a:graphic xmlns:a="http://schemas.openxmlformats.org/drawingml/2006/main">
+              <a:graphicData uri="http://schemas.openxmlformats.org/drawingml/2006/picture">
+                <pic:pic xmlns:pic="http://schemas.openxmlformats.org/drawingml/2006/picture">
+                  <pic:nvPicPr>
+                    <pic:cNvPr id="18" name="dashboard_de_obra.PNG"/>
+                    <pic:cNvPicPr/>
+                  </pic:nvPicPr>
+                  <pic:blipFill>
+                    <a:blip r:embed="rId26">
+                      <a:extLst>
+                        <a:ext uri="{28A0092B-C50C-407E-A947-70E740481C1C}">
+                          <a14:useLocalDpi xmlns:a14="http://schemas.microsoft.com/office/drawing/2010/main" val="0"/>
+                        </a:ext>
+                      </a:extLst>
+                    </a:blip>
+                    <a:stretch>
+                      <a:fillRect/>
+                    </a:stretch>
+                  </pic:blipFill>
+                  <pic:spPr>
+                    <a:xfrm>
+                      <a:off x="0" y="0"/>
+                      <a:ext cx="5096586" cy="3915321"/>
+                    </a:xfrm>
+                    <a:prstGeom prst="rect">
+                      <a:avLst/>
+                    </a:prstGeom>
+                  </pic:spPr>
+                </pic:pic>
+              </a:graphicData>
+            </a:graphic>
+          </wp:inline>
+        </w:drawing>
       </w:r>
     </w:p>
     <w:p>
@@ -6040,30 +8930,60 @@
         <w:rPr>
           <w:rFonts w:ascii="Segoe UI" w:hAnsi="Segoe UI" w:cs="Segoe UI"/>
         </w:rPr>
-        <w:t>após efetuar o login, o usuário será redirecionado para a tela de acompanhamento de obras (Dashboard) onde serão apresentadas as obras cadastradas e seu devido progresso</w:t>
-      </w:r>
-      <w:r>
-        <w:rPr>
-          <w:rFonts w:ascii="Segoe UI" w:hAnsi="Segoe UI" w:cs="Segoe UI"/>
-        </w:rPr>
-        <w:t>.</w:t>
-      </w:r>
-    </w:p>
-    <w:p>
-      <w:pPr>
-        <w:pStyle w:val="Corpodetexto"/>
-        <w:spacing w:line="360" w:lineRule="auto"/>
-        <w:ind w:left="720"/>
-        <w:outlineLvl w:val="0"/>
-        <w:rPr>
-          <w:rFonts w:ascii="Segoe UI" w:hAnsi="Segoe UI" w:cs="Segoe UI"/>
-        </w:rPr>
-      </w:pPr>
-      <w:r>
-        <w:rPr>
-          <w:rFonts w:ascii="Segoe UI" w:hAnsi="Segoe UI" w:cs="Segoe UI"/>
-        </w:rPr>
-        <w:t>Além disso, a tela apresentará uma barra de pesquisa para facilitar a busca de obras, um botão para cadastro de novas obras, e um menu lateral, ao qual terá os seguintes campos: início (Dashboard), sobre nós, cadastrar cliente e sair.</w:t>
+        <w:t xml:space="preserve">após efetuar o login, o usuário será redirecionado para a tela de acompanhamento de obras (Dashboard) onde serão apresentadas as obras </w:t>
+      </w:r>
+      <w:r>
+        <w:rPr>
+          <w:rFonts w:ascii="Segoe UI" w:hAnsi="Segoe UI" w:cs="Segoe UI"/>
+        </w:rPr>
+        <w:t>do mesmo</w:t>
+      </w:r>
+      <w:r>
+        <w:rPr>
+          <w:rFonts w:ascii="Segoe UI" w:hAnsi="Segoe UI" w:cs="Segoe UI"/>
+        </w:rPr>
+        <w:t xml:space="preserve"> e seu devido progresso.</w:t>
+      </w:r>
+    </w:p>
+    <w:p>
+      <w:pPr>
+        <w:pStyle w:val="Corpodetexto"/>
+        <w:spacing w:line="360" w:lineRule="auto"/>
+        <w:ind w:left="720"/>
+        <w:outlineLvl w:val="0"/>
+        <w:rPr>
+          <w:rFonts w:ascii="Segoe UI" w:hAnsi="Segoe UI" w:cs="Segoe UI"/>
+        </w:rPr>
+      </w:pPr>
+      <w:r>
+        <w:rPr>
+          <w:rFonts w:ascii="Segoe UI" w:hAnsi="Segoe UI" w:cs="Segoe UI"/>
+        </w:rPr>
+        <w:t>Além disso, a tela apresentará uma barra de pesquisa p</w:t>
+      </w:r>
+      <w:r>
+        <w:rPr>
+          <w:rFonts w:ascii="Segoe UI" w:hAnsi="Segoe UI" w:cs="Segoe UI"/>
+        </w:rPr>
+        <w:t xml:space="preserve">ara facilitar a busca de obras </w:t>
+      </w:r>
+      <w:r>
+        <w:rPr>
+          <w:rFonts w:ascii="Segoe UI" w:hAnsi="Segoe UI" w:cs="Segoe UI"/>
+        </w:rPr>
+        <w:t>e um menu lateral, ao qual terá os seguintes campos: início (</w:t>
+      </w:r>
+      <w:r>
+        <w:rPr>
+          <w:rFonts w:ascii="Segoe UI" w:hAnsi="Segoe UI" w:cs="Segoe UI"/>
+        </w:rPr>
+        <w:t xml:space="preserve">Dashboard), sobre nós </w:t>
+      </w:r>
+      <w:r>
+        <w:rPr>
+          <w:rFonts w:ascii="Segoe UI" w:hAnsi="Segoe UI" w:cs="Segoe UI"/>
+        </w:rPr>
+        <w:t>e sair.</w:t>
       </w:r>
     </w:p>
     <w:p>
@@ -6149,17 +9069,89 @@
           <w:rFonts w:ascii="Segoe UI" w:hAnsi="Segoe UI" w:cs="Segoe UI"/>
         </w:rPr>
       </w:pPr>
-      <w:r>
-        <w:rPr>
-          <w:rFonts w:ascii="Segoe UI" w:hAnsi="Segoe UI" w:cs="Segoe UI"/>
-        </w:rPr>
-        <w:t>[RF</w:t>
-      </w:r>
-      <w:r>
-        <w:rPr>
-          <w:rFonts w:ascii="Segoe UI" w:hAnsi="Segoe UI" w:cs="Segoe UI"/>
-        </w:rPr>
-        <w:t>03</w:t>
+    </w:p>
+    <w:p>
+      <w:pPr>
+        <w:pStyle w:val="Corpodetexto"/>
+        <w:spacing w:line="360" w:lineRule="auto"/>
+        <w:ind w:left="720"/>
+        <w:outlineLvl w:val="0"/>
+        <w:rPr>
+          <w:rFonts w:ascii="Segoe UI" w:hAnsi="Segoe UI" w:cs="Segoe UI"/>
+        </w:rPr>
+      </w:pPr>
+    </w:p>
+    <w:p>
+      <w:pPr>
+        <w:pStyle w:val="Corpodetexto"/>
+        <w:spacing w:line="360" w:lineRule="auto"/>
+        <w:ind w:left="720"/>
+        <w:outlineLvl w:val="0"/>
+        <w:rPr>
+          <w:rFonts w:ascii="Segoe UI" w:hAnsi="Segoe UI" w:cs="Segoe UI"/>
+        </w:rPr>
+      </w:pPr>
+    </w:p>
+    <w:p>
+      <w:pPr>
+        <w:pStyle w:val="Corpodetexto"/>
+        <w:spacing w:line="360" w:lineRule="auto"/>
+        <w:ind w:left="720"/>
+        <w:outlineLvl w:val="0"/>
+        <w:rPr>
+          <w:rFonts w:ascii="Segoe UI" w:hAnsi="Segoe UI" w:cs="Segoe UI"/>
+        </w:rPr>
+      </w:pPr>
+    </w:p>
+    <w:p>
+      <w:pPr>
+        <w:pStyle w:val="Corpodetexto"/>
+        <w:spacing w:line="360" w:lineRule="auto"/>
+        <w:ind w:left="720"/>
+        <w:outlineLvl w:val="0"/>
+        <w:rPr>
+          <w:rFonts w:ascii="Segoe UI" w:hAnsi="Segoe UI" w:cs="Segoe UI"/>
+        </w:rPr>
+      </w:pPr>
+    </w:p>
+    <w:p>
+      <w:pPr>
+        <w:pStyle w:val="Corpodetexto"/>
+        <w:spacing w:line="360" w:lineRule="auto"/>
+        <w:ind w:left="720"/>
+        <w:outlineLvl w:val="0"/>
+        <w:rPr>
+          <w:rFonts w:ascii="Segoe UI" w:hAnsi="Segoe UI" w:cs="Segoe UI"/>
+        </w:rPr>
+      </w:pPr>
+    </w:p>
+    <w:p>
+      <w:pPr>
+        <w:pStyle w:val="Corpodetexto"/>
+        <w:spacing w:line="360" w:lineRule="auto"/>
+        <w:ind w:left="720"/>
+        <w:outlineLvl w:val="0"/>
+        <w:rPr>
+          <w:rFonts w:ascii="Segoe UI" w:hAnsi="Segoe UI" w:cs="Segoe UI"/>
+        </w:rPr>
+      </w:pPr>
+    </w:p>
+    <w:p>
+      <w:pPr>
+        <w:pStyle w:val="Corpodetexto"/>
+        <w:spacing w:line="360" w:lineRule="auto"/>
+        <w:ind w:left="720"/>
+        <w:outlineLvl w:val="0"/>
+        <w:rPr>
+          <w:rFonts w:ascii="Segoe UI" w:hAnsi="Segoe UI" w:cs="Segoe UI"/>
+        </w:rPr>
+      </w:pPr>
+      <w:r>
+        <w:rPr>
+          <w:rFonts w:ascii="Segoe UI" w:hAnsi="Segoe UI" w:cs="Segoe UI"/>
+        </w:rPr>
+        <w:lastRenderedPageBreak/>
+        <w:t>[RF13</w:t>
       </w:r>
       <w:r>
         <w:rPr>
@@ -6171,7 +9163,66 @@
         <w:rPr>
           <w:rFonts w:ascii="Segoe UI" w:hAnsi="Segoe UI" w:cs="Segoe UI"/>
         </w:rPr>
-        <w:t>Cadastro de Obra</w:t>
+        <w:t>Detalhes de Obra</w:t>
+      </w:r>
+    </w:p>
+    <w:p>
+      <w:pPr>
+        <w:pStyle w:val="Corpodetexto"/>
+        <w:spacing w:line="360" w:lineRule="auto"/>
+        <w:ind w:left="720"/>
+        <w:outlineLvl w:val="0"/>
+        <w:rPr>
+          <w:rFonts w:ascii="Segoe UI" w:hAnsi="Segoe UI" w:cs="Segoe UI"/>
+        </w:rPr>
+      </w:pPr>
+      <w:r>
+        <w:rPr>
+          <w:rFonts w:ascii="Segoe UI" w:hAnsi="Segoe UI" w:cs="Segoe UI"/>
+          <w:noProof/>
+          <w:lang w:val="pt-BR" w:eastAsia="pt-BR"/>
+        </w:rPr>
+        <w:drawing>
+          <wp:inline distT="0" distB="0" distL="0" distR="0" wp14:anchorId="40DD2CBC" wp14:editId="18C7A3FF">
+            <wp:extent cx="4429743" cy="2362530"/>
+            <wp:effectExtent l="0" t="0" r="0" b="0"/>
+            <wp:docPr id="20" name="Imagem 20"/>
+            <wp:cNvGraphicFramePr>
+              <a:graphicFrameLocks xmlns:a="http://schemas.openxmlformats.org/drawingml/2006/main" noChangeAspect="1"/>
+            </wp:cNvGraphicFramePr>
+            <a:graphic xmlns:a="http://schemas.openxmlformats.org/drawingml/2006/main">
+              <a:graphicData uri="http://schemas.openxmlformats.org/drawingml/2006/picture">
+                <pic:pic xmlns:pic="http://schemas.openxmlformats.org/drawingml/2006/picture">
+                  <pic:nvPicPr>
+                    <pic:cNvPr id="20" name="detalhes_de_obra.PNG"/>
+                    <pic:cNvPicPr/>
+                  </pic:nvPicPr>
+                  <pic:blipFill>
+                    <a:blip r:embed="rId27">
+                      <a:extLst>
+                        <a:ext uri="{28A0092B-C50C-407E-A947-70E740481C1C}">
+                          <a14:useLocalDpi xmlns:a14="http://schemas.microsoft.com/office/drawing/2010/main" val="0"/>
+                        </a:ext>
+                      </a:extLst>
+                    </a:blip>
+                    <a:stretch>
+                      <a:fillRect/>
+                    </a:stretch>
+                  </pic:blipFill>
+                  <pic:spPr>
+                    <a:xfrm>
+                      <a:off x="0" y="0"/>
+                      <a:ext cx="4429743" cy="2362530"/>
+                    </a:xfrm>
+                    <a:prstGeom prst="rect">
+                      <a:avLst/>
+                    </a:prstGeom>
+                  </pic:spPr>
+                </pic:pic>
+              </a:graphicData>
+            </a:graphic>
+          </wp:inline>
+        </w:drawing>
       </w:r>
     </w:p>
     <w:p>
@@ -6194,7 +9245,7 @@
         <w:rPr>
           <w:rFonts w:ascii="Segoe UI" w:hAnsi="Segoe UI" w:cs="Segoe UI"/>
         </w:rPr>
-        <w:t>ao clicar no botão de cadastro de obra, o usuário será redirecionado a tela onde deverão ser preenchidos os dados de descrição geral da mesma, sendo eles: nome da obra, descrição e endereço. Além disso, deverão conter os botões para confirmar ou cancelar o cadastro.</w:t>
+        <w:t>ao selecionar uma obra, o usuário terá acesso a tela de Detalhes de Obra, onde deverão constar o nome, a descrição e o endereço, tanto da obra quanto da construtora, além disso, deverá ser disponibilizado um menu superior, como uma possibilidade de transição entre as abas de informações respectivas a obra, sendo elas: detalhes, andamento, funcionários e mensagens. Também deverá ter um botão de início para o usuário poder voltar a tela de Dashboard.</w:t>
       </w:r>
     </w:p>
     <w:p>
@@ -6224,12 +9275,6 @@
         <w:rPr>
           <w:rFonts w:ascii="Segoe UI" w:hAnsi="Segoe UI" w:cs="Segoe UI"/>
         </w:rPr>
-        <w:t>X</w:t>
-      </w:r>
-      <w:r>
-        <w:rPr>
-          <w:rFonts w:ascii="Segoe UI" w:hAnsi="Segoe UI" w:cs="Segoe UI"/>
-        </w:rPr>
         <w:t>)Essencial</w:t>
       </w:r>
       <w:r>
@@ -6237,6 +9282,224 @@
           <w:rFonts w:ascii="Segoe UI" w:hAnsi="Segoe UI" w:cs="Segoe UI"/>
         </w:rPr>
         <w:tab/>
+      </w:r>
+      <w:r>
+        <w:rPr>
+          <w:rFonts w:ascii="Segoe UI" w:hAnsi="Segoe UI" w:cs="Segoe UI"/>
+        </w:rPr>
+        <w:tab/>
+        <w:t>(X</w:t>
+      </w:r>
+      <w:r>
+        <w:rPr>
+          <w:rFonts w:ascii="Segoe UI" w:hAnsi="Segoe UI" w:cs="Segoe UI"/>
+        </w:rPr>
+        <w:t>)Importante</w:t>
+      </w:r>
+      <w:r>
+        <w:rPr>
+          <w:rFonts w:ascii="Segoe UI" w:hAnsi="Segoe UI" w:cs="Segoe UI"/>
+        </w:rPr>
+        <w:tab/>
+      </w:r>
+      <w:r>
+        <w:rPr>
+          <w:rFonts w:ascii="Segoe UI" w:hAnsi="Segoe UI" w:cs="Segoe UI"/>
+        </w:rPr>
+        <w:tab/>
+        <w:t>( )Desejável</w:t>
+      </w:r>
+    </w:p>
+    <w:p>
+      <w:pPr>
+        <w:pStyle w:val="Corpodetexto"/>
+        <w:spacing w:line="360" w:lineRule="auto"/>
+        <w:ind w:left="720"/>
+        <w:outlineLvl w:val="0"/>
+        <w:rPr>
+          <w:rFonts w:ascii="Segoe UI" w:hAnsi="Segoe UI" w:cs="Segoe UI"/>
+        </w:rPr>
+      </w:pPr>
+    </w:p>
+    <w:p>
+      <w:pPr>
+        <w:pStyle w:val="Corpodetexto"/>
+        <w:spacing w:line="360" w:lineRule="auto"/>
+        <w:ind w:left="720"/>
+        <w:outlineLvl w:val="0"/>
+        <w:rPr>
+          <w:rFonts w:ascii="Segoe UI" w:hAnsi="Segoe UI" w:cs="Segoe UI"/>
+        </w:rPr>
+      </w:pPr>
+      <w:r>
+        <w:rPr>
+          <w:rFonts w:ascii="Segoe UI" w:hAnsi="Segoe UI" w:cs="Segoe UI"/>
+        </w:rPr>
+        <w:t>[RF14</w:t>
+      </w:r>
+      <w:r>
+        <w:rPr>
+          <w:rFonts w:ascii="Segoe UI" w:hAnsi="Segoe UI" w:cs="Segoe UI"/>
+        </w:rPr>
+        <w:t xml:space="preserve">] </w:t>
+      </w:r>
+      <w:r>
+        <w:rPr>
+          <w:rFonts w:ascii="Segoe UI" w:hAnsi="Segoe UI" w:cs="Segoe UI"/>
+        </w:rPr>
+        <w:t>Andamento da Obra</w:t>
+      </w:r>
+    </w:p>
+    <w:p>
+      <w:pPr>
+        <w:pStyle w:val="Corpodetexto"/>
+        <w:spacing w:line="360" w:lineRule="auto"/>
+        <w:ind w:left="720"/>
+        <w:outlineLvl w:val="0"/>
+        <w:rPr>
+          <w:rFonts w:ascii="Segoe UI" w:hAnsi="Segoe UI" w:cs="Segoe UI"/>
+        </w:rPr>
+      </w:pPr>
+      <w:r>
+        <w:rPr>
+          <w:rFonts w:ascii="Segoe UI" w:hAnsi="Segoe UI" w:cs="Segoe UI"/>
+          <w:noProof/>
+          <w:lang w:val="pt-BR" w:eastAsia="pt-BR"/>
+        </w:rPr>
+        <w:drawing>
+          <wp:inline distT="0" distB="0" distL="0" distR="0" wp14:anchorId="3A30B18D" wp14:editId="34017A71">
+            <wp:extent cx="3743847" cy="2248214"/>
+            <wp:effectExtent l="0" t="0" r="0" b="0"/>
+            <wp:docPr id="22" name="Imagem 22"/>
+            <wp:cNvGraphicFramePr>
+              <a:graphicFrameLocks xmlns:a="http://schemas.openxmlformats.org/drawingml/2006/main" noChangeAspect="1"/>
+            </wp:cNvGraphicFramePr>
+            <a:graphic xmlns:a="http://schemas.openxmlformats.org/drawingml/2006/main">
+              <a:graphicData uri="http://schemas.openxmlformats.org/drawingml/2006/picture">
+                <pic:pic xmlns:pic="http://schemas.openxmlformats.org/drawingml/2006/picture">
+                  <pic:nvPicPr>
+                    <pic:cNvPr id="22" name="andamento_de_obra.PNG"/>
+                    <pic:cNvPicPr/>
+                  </pic:nvPicPr>
+                  <pic:blipFill>
+                    <a:blip r:embed="rId28">
+                      <a:extLst>
+                        <a:ext uri="{28A0092B-C50C-407E-A947-70E740481C1C}">
+                          <a14:useLocalDpi xmlns:a14="http://schemas.microsoft.com/office/drawing/2010/main" val="0"/>
+                        </a:ext>
+                      </a:extLst>
+                    </a:blip>
+                    <a:stretch>
+                      <a:fillRect/>
+                    </a:stretch>
+                  </pic:blipFill>
+                  <pic:spPr>
+                    <a:xfrm>
+                      <a:off x="0" y="0"/>
+                      <a:ext cx="3743847" cy="2248214"/>
+                    </a:xfrm>
+                    <a:prstGeom prst="rect">
+                      <a:avLst/>
+                    </a:prstGeom>
+                  </pic:spPr>
+                </pic:pic>
+              </a:graphicData>
+            </a:graphic>
+          </wp:inline>
+        </w:drawing>
+      </w:r>
+    </w:p>
+    <w:p>
+      <w:pPr>
+        <w:pStyle w:val="Corpodetexto"/>
+        <w:spacing w:line="360" w:lineRule="auto"/>
+        <w:ind w:left="720"/>
+        <w:outlineLvl w:val="0"/>
+        <w:rPr>
+          <w:rFonts w:ascii="Segoe UI" w:hAnsi="Segoe UI" w:cs="Segoe UI"/>
+        </w:rPr>
+      </w:pPr>
+      <w:r>
+        <w:rPr>
+          <w:rFonts w:ascii="Segoe UI" w:hAnsi="Segoe UI" w:cs="Segoe UI"/>
+        </w:rPr>
+        <w:t xml:space="preserve">Descrição do caso de uso: </w:t>
+      </w:r>
+      <w:r>
+        <w:rPr>
+          <w:rFonts w:ascii="Segoe UI" w:hAnsi="Segoe UI" w:cs="Segoe UI"/>
+        </w:rPr>
+        <w:t xml:space="preserve">ao selecionar a aba de andamento no menu superior, será apresentado ao usuário uma tela contendo as etapas da </w:t>
+      </w:r>
+      <w:r>
+        <w:rPr>
+          <w:rFonts w:ascii="Segoe UI" w:hAnsi="Segoe UI" w:cs="Segoe UI"/>
+        </w:rPr>
+        <w:lastRenderedPageBreak/>
+        <w:t>construção disponibilizadas em uma timeline vertical.</w:t>
+      </w:r>
+    </w:p>
+    <w:p>
+      <w:pPr>
+        <w:pStyle w:val="Corpodetexto"/>
+        <w:spacing w:line="360" w:lineRule="auto"/>
+        <w:ind w:left="720"/>
+        <w:outlineLvl w:val="0"/>
+        <w:rPr>
+          <w:rFonts w:ascii="Segoe UI" w:hAnsi="Segoe UI" w:cs="Segoe UI"/>
+        </w:rPr>
+      </w:pPr>
+      <w:r>
+        <w:rPr>
+          <w:rFonts w:ascii="Segoe UI" w:hAnsi="Segoe UI" w:cs="Segoe UI"/>
+        </w:rPr>
+        <w:t xml:space="preserve">Nessa linha do tempo </w:t>
+      </w:r>
+      <w:r>
+        <w:rPr>
+          <w:rFonts w:ascii="Segoe UI" w:hAnsi="Segoe UI" w:cs="Segoe UI"/>
+        </w:rPr>
+        <w:t>serão disponibilizadas as etapas referentes a obra do usuário, ou seja, quais serão os processos de construção como um passo a passo.</w:t>
+      </w:r>
+    </w:p>
+    <w:p>
+      <w:pPr>
+        <w:pStyle w:val="Corpodetexto"/>
+        <w:spacing w:line="360" w:lineRule="auto"/>
+        <w:ind w:left="720"/>
+        <w:outlineLvl w:val="0"/>
+        <w:rPr>
+          <w:rFonts w:ascii="Segoe UI" w:hAnsi="Segoe UI" w:cs="Segoe UI"/>
+        </w:rPr>
+      </w:pPr>
+      <w:r>
+        <w:rPr>
+          <w:rFonts w:ascii="Segoe UI" w:hAnsi="Segoe UI" w:cs="Segoe UI"/>
+        </w:rPr>
+        <w:t>Em cada etapa será exibido o tempo médio de duração e um</w:t>
+      </w:r>
+      <w:r>
+        <w:rPr>
+          <w:rFonts w:ascii="Segoe UI" w:hAnsi="Segoe UI" w:cs="Segoe UI"/>
+        </w:rPr>
+        <w:t xml:space="preserve"> botão para acessar os detalhes.</w:t>
+      </w:r>
+    </w:p>
+    <w:p>
+      <w:pPr>
+        <w:pStyle w:val="Corpodetexto"/>
+        <w:spacing w:line="360" w:lineRule="auto"/>
+        <w:ind w:left="720"/>
+        <w:outlineLvl w:val="0"/>
+        <w:rPr>
+          <w:rFonts w:ascii="Segoe UI" w:hAnsi="Segoe UI" w:cs="Segoe UI"/>
+        </w:rPr>
+      </w:pPr>
+      <w:r>
+        <w:rPr>
+          <w:rFonts w:ascii="Segoe UI" w:hAnsi="Segoe UI" w:cs="Segoe UI"/>
+        </w:rPr>
+        <w:t>Prioridade:</w:t>
       </w:r>
       <w:r>
         <w:rPr>
@@ -6249,6 +9512,25 @@
         <w:rPr>
           <w:rFonts w:ascii="Segoe UI" w:hAnsi="Segoe UI" w:cs="Segoe UI"/>
         </w:rPr>
+        <w:t>X)Essencial</w:t>
+      </w:r>
+      <w:r>
+        <w:rPr>
+          <w:rFonts w:ascii="Segoe UI" w:hAnsi="Segoe UI" w:cs="Segoe UI"/>
+        </w:rPr>
+        <w:tab/>
+      </w:r>
+      <w:r>
+        <w:rPr>
+          <w:rFonts w:ascii="Segoe UI" w:hAnsi="Segoe UI" w:cs="Segoe UI"/>
+        </w:rPr>
+        <w:tab/>
+        <w:t>(</w:t>
+      </w:r>
+      <w:r>
+        <w:rPr>
+          <w:rFonts w:ascii="Segoe UI" w:hAnsi="Segoe UI" w:cs="Segoe UI"/>
+        </w:rPr>
         <w:t>)Importante</w:t>
       </w:r>
       <w:r>
@@ -6264,39 +9546,39 @@
         <w:tab/>
         <w:t>( )Desejável</w:t>
       </w:r>
-    </w:p>
-    <w:p>
-      <w:pPr>
-        <w:pStyle w:val="Corpodetexto"/>
-        <w:spacing w:line="360" w:lineRule="auto"/>
-        <w:ind w:left="720"/>
-        <w:outlineLvl w:val="0"/>
-        <w:rPr>
-          <w:rFonts w:ascii="Segoe UI" w:hAnsi="Segoe UI" w:cs="Segoe UI"/>
-        </w:rPr>
-      </w:pPr>
-    </w:p>
-    <w:p>
-      <w:pPr>
-        <w:pStyle w:val="Corpodetexto"/>
-        <w:spacing w:line="360" w:lineRule="auto"/>
-        <w:ind w:left="720"/>
-        <w:outlineLvl w:val="0"/>
-        <w:rPr>
-          <w:rFonts w:ascii="Segoe UI" w:hAnsi="Segoe UI" w:cs="Segoe UI"/>
-        </w:rPr>
-      </w:pPr>
-      <w:r>
-        <w:rPr>
-          <w:rFonts w:ascii="Segoe UI" w:hAnsi="Segoe UI" w:cs="Segoe UI"/>
-        </w:rPr>
-        <w:t>[RF</w:t>
-      </w:r>
-      <w:r>
-        <w:rPr>
-          <w:rFonts w:ascii="Segoe UI" w:hAnsi="Segoe UI" w:cs="Segoe UI"/>
-        </w:rPr>
-        <w:t>04</w:t>
+      <w:r>
+        <w:rPr>
+          <w:rFonts w:ascii="Segoe UI" w:hAnsi="Segoe UI" w:cs="Segoe UI"/>
+        </w:rPr>
+        <w:t>,</w:t>
+      </w:r>
+    </w:p>
+    <w:p>
+      <w:pPr>
+        <w:pStyle w:val="Corpodetexto"/>
+        <w:spacing w:line="360" w:lineRule="auto"/>
+        <w:ind w:left="720"/>
+        <w:outlineLvl w:val="0"/>
+        <w:rPr>
+          <w:rFonts w:ascii="Segoe UI" w:hAnsi="Segoe UI" w:cs="Segoe UI"/>
+        </w:rPr>
+      </w:pPr>
+    </w:p>
+    <w:p>
+      <w:pPr>
+        <w:pStyle w:val="Corpodetexto"/>
+        <w:spacing w:line="360" w:lineRule="auto"/>
+        <w:ind w:left="720"/>
+        <w:outlineLvl w:val="0"/>
+        <w:rPr>
+          <w:rFonts w:ascii="Segoe UI" w:hAnsi="Segoe UI" w:cs="Segoe UI"/>
+        </w:rPr>
+      </w:pPr>
+      <w:r>
+        <w:rPr>
+          <w:rFonts w:ascii="Segoe UI" w:hAnsi="Segoe UI" w:cs="Segoe UI"/>
+        </w:rPr>
+        <w:t>[RF15</w:t>
       </w:r>
       <w:r>
         <w:rPr>
@@ -6308,7 +9590,66 @@
         <w:rPr>
           <w:rFonts w:ascii="Segoe UI" w:hAnsi="Segoe UI" w:cs="Segoe UI"/>
         </w:rPr>
-        <w:t>Detalhes de Obra</w:t>
+        <w:t>Detalhes da Etapa</w:t>
+      </w:r>
+    </w:p>
+    <w:p>
+      <w:pPr>
+        <w:pStyle w:val="Corpodetexto"/>
+        <w:spacing w:line="360" w:lineRule="auto"/>
+        <w:ind w:left="720"/>
+        <w:outlineLvl w:val="0"/>
+        <w:rPr>
+          <w:rFonts w:ascii="Segoe UI" w:hAnsi="Segoe UI" w:cs="Segoe UI"/>
+        </w:rPr>
+      </w:pPr>
+      <w:r>
+        <w:rPr>
+          <w:rFonts w:ascii="Segoe UI" w:hAnsi="Segoe UI" w:cs="Segoe UI"/>
+          <w:noProof/>
+          <w:lang w:val="pt-BR" w:eastAsia="pt-BR"/>
+        </w:rPr>
+        <w:drawing>
+          <wp:inline distT="0" distB="0" distL="0" distR="0" wp14:anchorId="5EADB610" wp14:editId="7B0AD699">
+            <wp:extent cx="4601217" cy="2772162"/>
+            <wp:effectExtent l="0" t="0" r="8890" b="9525"/>
+            <wp:docPr id="24" name="Imagem 24"/>
+            <wp:cNvGraphicFramePr>
+              <a:graphicFrameLocks xmlns:a="http://schemas.openxmlformats.org/drawingml/2006/main" noChangeAspect="1"/>
+            </wp:cNvGraphicFramePr>
+            <a:graphic xmlns:a="http://schemas.openxmlformats.org/drawingml/2006/main">
+              <a:graphicData uri="http://schemas.openxmlformats.org/drawingml/2006/picture">
+                <pic:pic xmlns:pic="http://schemas.openxmlformats.org/drawingml/2006/picture">
+                  <pic:nvPicPr>
+                    <pic:cNvPr id="24" name="detalhes_etapa.PNG"/>
+                    <pic:cNvPicPr/>
+                  </pic:nvPicPr>
+                  <pic:blipFill>
+                    <a:blip r:embed="rId29">
+                      <a:extLst>
+                        <a:ext uri="{28A0092B-C50C-407E-A947-70E740481C1C}">
+                          <a14:useLocalDpi xmlns:a14="http://schemas.microsoft.com/office/drawing/2010/main" val="0"/>
+                        </a:ext>
+                      </a:extLst>
+                    </a:blip>
+                    <a:stretch>
+                      <a:fillRect/>
+                    </a:stretch>
+                  </pic:blipFill>
+                  <pic:spPr>
+                    <a:xfrm>
+                      <a:off x="0" y="0"/>
+                      <a:ext cx="4601217" cy="2772162"/>
+                    </a:xfrm>
+                    <a:prstGeom prst="rect">
+                      <a:avLst/>
+                    </a:prstGeom>
+                  </pic:spPr>
+                </pic:pic>
+              </a:graphicData>
+            </a:graphic>
+          </wp:inline>
+        </w:drawing>
       </w:r>
     </w:p>
     <w:p>
@@ -6331,7 +9672,36 @@
         <w:rPr>
           <w:rFonts w:ascii="Segoe UI" w:hAnsi="Segoe UI" w:cs="Segoe UI"/>
         </w:rPr>
-        <w:t>ao selecionar uma obra, o usuário terá acesso a tela de Detalhes de Obra, onde deverão constar o nome, a descrição e o endereço, tanto da obra quanto da construtora, além disso, deverá ser disponibilizado um menu superior, como uma possibilidade de transição entre as abas de informações respectivas a obra, sendo elas: detalhes, andamento, funcionários e mensagens. Também deverá ter um botão de início para o usuário poder voltar a tela de Dashboard.</w:t>
+        <w:t xml:space="preserve">ao clicar no botão de detalhes da etapa, deverá ser aberto uma tela onde o usuário poderá </w:t>
+      </w:r>
+      <w:r>
+        <w:rPr>
+          <w:rFonts w:ascii="Segoe UI" w:hAnsi="Segoe UI" w:cs="Segoe UI"/>
+        </w:rPr>
+        <w:t>acompanhar as atualizaçãos daquele processo.</w:t>
+      </w:r>
+      <w:r>
+        <w:rPr>
+          <w:rFonts w:ascii="Segoe UI" w:hAnsi="Segoe UI" w:cs="Segoe UI"/>
+        </w:rPr>
+        <w:t xml:space="preserve"> Tal registro deverá conter os seguintes campos: nome da atualização, data da atualização, descrição do que foi feito e deverá conter ao menos uma imagem para a melhor visualização do andamento por parte do cliente.</w:t>
+      </w:r>
+    </w:p>
+    <w:p>
+      <w:pPr>
+        <w:pStyle w:val="Corpodetexto"/>
+        <w:spacing w:line="360" w:lineRule="auto"/>
+        <w:ind w:left="720"/>
+        <w:outlineLvl w:val="0"/>
+        <w:rPr>
+          <w:rFonts w:ascii="Segoe UI" w:hAnsi="Segoe UI" w:cs="Segoe UI"/>
+        </w:rPr>
+      </w:pPr>
+      <w:r>
+        <w:rPr>
+          <w:rFonts w:ascii="Segoe UI" w:hAnsi="Segoe UI" w:cs="Segoe UI"/>
+        </w:rPr>
+        <w:t>A tela também possuirá a função de listar as atualizações cadastradas em ordem cronológica, sendo a mais atual listada no topo. Além disso, ao selecionar uma dessas atualizações, o usuário poderá visualizar os detalhes da mesma.</w:t>
       </w:r>
     </w:p>
     <w:p>
@@ -6361,7 +9731,7 @@
         <w:rPr>
           <w:rFonts w:ascii="Segoe UI" w:hAnsi="Segoe UI" w:cs="Segoe UI"/>
         </w:rPr>
-        <w:t>)Essencial</w:t>
+        <w:t>X)Essencial</w:t>
       </w:r>
       <w:r>
         <w:rPr>
@@ -6374,7 +9744,7 @@
           <w:rFonts w:ascii="Segoe UI" w:hAnsi="Segoe UI" w:cs="Segoe UI"/>
         </w:rPr>
         <w:tab/>
-        <w:t>(X</w:t>
+        <w:t>(</w:t>
       </w:r>
       <w:r>
         <w:rPr>
@@ -6400,27 +9770,6 @@
       <w:pPr>
         <w:pStyle w:val="Corpodetexto"/>
         <w:spacing w:line="360" w:lineRule="auto"/>
-        <w:outlineLvl w:val="0"/>
-        <w:rPr>
-          <w:rFonts w:ascii="Segoe UI" w:hAnsi="Segoe UI" w:cs="Segoe UI"/>
-        </w:rPr>
-      </w:pPr>
-    </w:p>
-    <w:p>
-      <w:pPr>
-        <w:pStyle w:val="Corpodetexto"/>
-        <w:spacing w:line="360" w:lineRule="auto"/>
-        <w:ind w:left="720"/>
-        <w:outlineLvl w:val="0"/>
-        <w:rPr>
-          <w:rFonts w:ascii="Segoe UI" w:hAnsi="Segoe UI" w:cs="Segoe UI"/>
-        </w:rPr>
-      </w:pPr>
-    </w:p>
-    <w:p>
-      <w:pPr>
-        <w:pStyle w:val="Corpodetexto"/>
-        <w:spacing w:line="360" w:lineRule="auto"/>
         <w:ind w:left="720"/>
         <w:outlineLvl w:val="0"/>
         <w:rPr>
@@ -6432,13 +9781,7 @@
           <w:rFonts w:ascii="Segoe UI" w:hAnsi="Segoe UI" w:cs="Segoe UI"/>
         </w:rPr>
         <w:lastRenderedPageBreak/>
-        <w:t>[RF</w:t>
-      </w:r>
-      <w:r>
-        <w:rPr>
-          <w:rFonts w:ascii="Segoe UI" w:hAnsi="Segoe UI" w:cs="Segoe UI"/>
-        </w:rPr>
-        <w:t>05</w:t>
+        <w:t>[RF16</w:t>
       </w:r>
       <w:r>
         <w:rPr>
@@ -6450,184 +9793,117 @@
         <w:rPr>
           <w:rFonts w:ascii="Segoe UI" w:hAnsi="Segoe UI" w:cs="Segoe UI"/>
         </w:rPr>
-        <w:t>Andamento da</w:t>
-      </w:r>
-      <w:r>
-        <w:rPr>
-          <w:rFonts w:ascii="Segoe UI" w:hAnsi="Segoe UI" w:cs="Segoe UI"/>
-        </w:rPr>
-        <w:t xml:space="preserve"> Obra</w:t>
-      </w:r>
-    </w:p>
-    <w:p>
-      <w:pPr>
-        <w:pStyle w:val="Corpodetexto"/>
-        <w:spacing w:line="360" w:lineRule="auto"/>
-        <w:ind w:left="720"/>
-        <w:outlineLvl w:val="0"/>
-        <w:rPr>
-          <w:rFonts w:ascii="Segoe UI" w:hAnsi="Segoe UI" w:cs="Segoe UI"/>
-        </w:rPr>
-      </w:pPr>
-      <w:r>
-        <w:rPr>
-          <w:rFonts w:ascii="Segoe UI" w:hAnsi="Segoe UI" w:cs="Segoe UI"/>
-        </w:rPr>
-        <w:t xml:space="preserve">Descrição do caso de uso: </w:t>
-      </w:r>
-      <w:r>
-        <w:rPr>
-          <w:rFonts w:ascii="Segoe UI" w:hAnsi="Segoe UI" w:cs="Segoe UI"/>
-        </w:rPr>
-        <w:t>ao selecionar a aba de andamento no menu superior, será apresentado ao usuário uma tela contendo as etapas da construção disponibilizadas em uma timeline vertical.</w:t>
-      </w:r>
-    </w:p>
-    <w:p>
-      <w:pPr>
-        <w:pStyle w:val="Corpodetexto"/>
-        <w:spacing w:line="360" w:lineRule="auto"/>
-        <w:ind w:left="720"/>
-        <w:outlineLvl w:val="0"/>
-        <w:rPr>
-          <w:rFonts w:ascii="Segoe UI" w:hAnsi="Segoe UI" w:cs="Segoe UI"/>
-        </w:rPr>
-      </w:pPr>
-      <w:r>
-        <w:rPr>
-          <w:rFonts w:ascii="Segoe UI" w:hAnsi="Segoe UI" w:cs="Segoe UI"/>
-        </w:rPr>
-        <w:t>Nessa linha do tempo já serão disponibilizadas etapas pré cadastradas como um “modelo” padrão para facilitar a usabilidade do sistema. Além disso, o usuário poderá cadastrar novas etapas de acordo com o planejamento de sua obra.</w:t>
-      </w:r>
-    </w:p>
-    <w:p>
-      <w:pPr>
-        <w:pStyle w:val="Corpodetexto"/>
-        <w:spacing w:line="360" w:lineRule="auto"/>
-        <w:ind w:left="720"/>
-        <w:outlineLvl w:val="0"/>
-        <w:rPr>
-          <w:rFonts w:ascii="Segoe UI" w:hAnsi="Segoe UI" w:cs="Segoe UI"/>
-        </w:rPr>
-      </w:pPr>
-      <w:r>
-        <w:rPr>
-          <w:rFonts w:ascii="Segoe UI" w:hAnsi="Segoe UI" w:cs="Segoe UI"/>
-        </w:rPr>
-        <w:t xml:space="preserve">Em cada etapa será exibido o tempo médio de duração e um botão para acessar os detalhes ou </w:t>
-      </w:r>
-      <w:r>
-        <w:rPr>
-          <w:rFonts w:ascii="Segoe UI" w:hAnsi="Segoe UI" w:cs="Segoe UI"/>
-        </w:rPr>
-        <w:t>excluir a etapa</w:t>
-      </w:r>
-      <w:r>
-        <w:rPr>
-          <w:rFonts w:ascii="Segoe UI" w:hAnsi="Segoe UI" w:cs="Segoe UI"/>
-        </w:rPr>
-        <w:t xml:space="preserve"> (ao selecionar essa função, será exibido um pop-up de confirmação de exclusão da etapa).</w:t>
-      </w:r>
-    </w:p>
-    <w:p>
-      <w:pPr>
-        <w:pStyle w:val="Corpodetexto"/>
-        <w:spacing w:line="360" w:lineRule="auto"/>
-        <w:ind w:left="720"/>
-        <w:outlineLvl w:val="0"/>
-        <w:rPr>
-          <w:rFonts w:ascii="Segoe UI" w:hAnsi="Segoe UI" w:cs="Segoe UI"/>
-        </w:rPr>
-      </w:pPr>
-      <w:r>
-        <w:rPr>
-          <w:rFonts w:ascii="Segoe UI" w:hAnsi="Segoe UI" w:cs="Segoe UI"/>
-        </w:rPr>
-        <w:t>Prioridade:</w:t>
-      </w:r>
-      <w:r>
-        <w:rPr>
-          <w:rFonts w:ascii="Segoe UI" w:hAnsi="Segoe UI" w:cs="Segoe UI"/>
-        </w:rPr>
-        <w:tab/>
-        <w:t>(</w:t>
-      </w:r>
-      <w:r>
-        <w:rPr>
-          <w:rFonts w:ascii="Segoe UI" w:hAnsi="Segoe UI" w:cs="Segoe UI"/>
-        </w:rPr>
-        <w:t>X</w:t>
-      </w:r>
-      <w:r>
-        <w:rPr>
-          <w:rFonts w:ascii="Segoe UI" w:hAnsi="Segoe UI" w:cs="Segoe UI"/>
-        </w:rPr>
-        <w:t>)Essencial</w:t>
-      </w:r>
-      <w:r>
-        <w:rPr>
-          <w:rFonts w:ascii="Segoe UI" w:hAnsi="Segoe UI" w:cs="Segoe UI"/>
-        </w:rPr>
-        <w:tab/>
-      </w:r>
-      <w:r>
-        <w:rPr>
-          <w:rFonts w:ascii="Segoe UI" w:hAnsi="Segoe UI" w:cs="Segoe UI"/>
-        </w:rPr>
-        <w:tab/>
-        <w:t>(</w:t>
-      </w:r>
-      <w:r>
-        <w:rPr>
-          <w:rFonts w:ascii="Segoe UI" w:hAnsi="Segoe UI" w:cs="Segoe UI"/>
-        </w:rPr>
-        <w:t>)Importante</w:t>
-      </w:r>
-      <w:r>
-        <w:rPr>
-          <w:rFonts w:ascii="Segoe UI" w:hAnsi="Segoe UI" w:cs="Segoe UI"/>
-        </w:rPr>
-        <w:tab/>
-      </w:r>
-      <w:r>
-        <w:rPr>
-          <w:rFonts w:ascii="Segoe UI" w:hAnsi="Segoe UI" w:cs="Segoe UI"/>
-        </w:rPr>
-        <w:tab/>
-        <w:t>( )Desejável</w:t>
-      </w:r>
-    </w:p>
-    <w:p>
-      <w:pPr>
-        <w:pStyle w:val="Corpodetexto"/>
-        <w:spacing w:line="360" w:lineRule="auto"/>
-        <w:ind w:left="720"/>
-        <w:outlineLvl w:val="0"/>
-        <w:rPr>
-          <w:rFonts w:ascii="Segoe UI" w:hAnsi="Segoe UI" w:cs="Segoe UI"/>
-        </w:rPr>
-      </w:pPr>
-    </w:p>
-    <w:p>
-      <w:pPr>
-        <w:pStyle w:val="Corpodetexto"/>
-        <w:spacing w:line="360" w:lineRule="auto"/>
-        <w:ind w:left="720"/>
-        <w:outlineLvl w:val="0"/>
-        <w:rPr>
-          <w:rFonts w:ascii="Segoe UI" w:hAnsi="Segoe UI" w:cs="Segoe UI"/>
-        </w:rPr>
-      </w:pPr>
-      <w:r>
-        <w:rPr>
-          <w:rFonts w:ascii="Segoe UI" w:hAnsi="Segoe UI" w:cs="Segoe UI"/>
-        </w:rPr>
-        <w:t>[RF</w:t>
-      </w:r>
-      <w:r>
-        <w:rPr>
-          <w:rFonts w:ascii="Segoe UI" w:hAnsi="Segoe UI" w:cs="Segoe UI"/>
-        </w:rPr>
-        <w:t>06</w:t>
+        <w:t>Funcionários</w:t>
+      </w:r>
+    </w:p>
+    <w:p>
+      <w:pPr>
+        <w:pStyle w:val="Corpodetexto"/>
+        <w:spacing w:line="360" w:lineRule="auto"/>
+        <w:ind w:left="720"/>
+        <w:outlineLvl w:val="0"/>
+        <w:rPr>
+          <w:rFonts w:ascii="Segoe UI" w:hAnsi="Segoe UI" w:cs="Segoe UI"/>
+        </w:rPr>
+      </w:pPr>
+      <w:r>
+        <w:rPr>
+          <w:rFonts w:ascii="Segoe UI" w:hAnsi="Segoe UI" w:cs="Segoe UI"/>
+          <w:noProof/>
+          <w:lang w:val="pt-BR" w:eastAsia="pt-BR"/>
+        </w:rPr>
+        <w:drawing>
+          <wp:inline distT="0" distB="0" distL="0" distR="0" wp14:anchorId="44607B23" wp14:editId="5194D015">
+            <wp:extent cx="4344006" cy="2114845"/>
+            <wp:effectExtent l="0" t="0" r="0" b="0"/>
+            <wp:docPr id="26" name="Imagem 26"/>
+            <wp:cNvGraphicFramePr>
+              <a:graphicFrameLocks xmlns:a="http://schemas.openxmlformats.org/drawingml/2006/main" noChangeAspect="1"/>
+            </wp:cNvGraphicFramePr>
+            <a:graphic xmlns:a="http://schemas.openxmlformats.org/drawingml/2006/main">
+              <a:graphicData uri="http://schemas.openxmlformats.org/drawingml/2006/picture">
+                <pic:pic xmlns:pic="http://schemas.openxmlformats.org/drawingml/2006/picture">
+                  <pic:nvPicPr>
+                    <pic:cNvPr id="26" name="consulta_funcionarios.PNG"/>
+                    <pic:cNvPicPr/>
+                  </pic:nvPicPr>
+                  <pic:blipFill>
+                    <a:blip r:embed="rId30">
+                      <a:extLst>
+                        <a:ext uri="{28A0092B-C50C-407E-A947-70E740481C1C}">
+                          <a14:useLocalDpi xmlns:a14="http://schemas.microsoft.com/office/drawing/2010/main" val="0"/>
+                        </a:ext>
+                      </a:extLst>
+                    </a:blip>
+                    <a:stretch>
+                      <a:fillRect/>
+                    </a:stretch>
+                  </pic:blipFill>
+                  <pic:spPr>
+                    <a:xfrm>
+                      <a:off x="0" y="0"/>
+                      <a:ext cx="4344006" cy="2114845"/>
+                    </a:xfrm>
+                    <a:prstGeom prst="rect">
+                      <a:avLst/>
+                    </a:prstGeom>
+                  </pic:spPr>
+                </pic:pic>
+              </a:graphicData>
+            </a:graphic>
+          </wp:inline>
+        </w:drawing>
+      </w:r>
+    </w:p>
+    <w:p>
+      <w:pPr>
+        <w:pStyle w:val="Corpodetexto"/>
+        <w:spacing w:line="360" w:lineRule="auto"/>
+        <w:ind w:left="720"/>
+        <w:outlineLvl w:val="0"/>
+        <w:rPr>
+          <w:rFonts w:ascii="Segoe UI" w:hAnsi="Segoe UI" w:cs="Segoe UI"/>
+        </w:rPr>
+      </w:pPr>
+      <w:r>
+        <w:rPr>
+          <w:rFonts w:ascii="Segoe UI" w:hAnsi="Segoe UI" w:cs="Segoe UI"/>
+        </w:rPr>
+        <w:t>Descrição do caso de uso:</w:t>
+      </w:r>
+      <w:r>
+        <w:rPr>
+          <w:rFonts w:ascii="Segoe UI" w:hAnsi="Segoe UI" w:cs="Segoe UI"/>
+        </w:rPr>
+        <w:t xml:space="preserve"> ao clicar na aba de “funcionários” no menu superior o usuário poderá consultar uma lista dos indivíduos que estão envolvidos na obra. Além do nome completo, deverá constar nessa lista o cargo do funcionário. </w:t>
+      </w:r>
+    </w:p>
+    <w:p>
+      <w:pPr>
+        <w:pStyle w:val="Corpodetexto"/>
+        <w:spacing w:line="360" w:lineRule="auto"/>
+        <w:ind w:left="720"/>
+        <w:outlineLvl w:val="0"/>
+        <w:rPr>
+          <w:rFonts w:ascii="Segoe UI" w:hAnsi="Segoe UI" w:cs="Segoe UI"/>
+        </w:rPr>
+      </w:pPr>
+    </w:p>
+    <w:p>
+      <w:pPr>
+        <w:pStyle w:val="Corpodetexto"/>
+        <w:spacing w:line="360" w:lineRule="auto"/>
+        <w:ind w:left="720"/>
+        <w:outlineLvl w:val="0"/>
+        <w:rPr>
+          <w:rFonts w:ascii="Segoe UI" w:hAnsi="Segoe UI" w:cs="Segoe UI"/>
+        </w:rPr>
+      </w:pPr>
+      <w:r>
+        <w:rPr>
+          <w:rFonts w:ascii="Segoe UI" w:hAnsi="Segoe UI" w:cs="Segoe UI"/>
+        </w:rPr>
+        <w:t>[RF17</w:t>
       </w:r>
       <w:r>
         <w:rPr>
@@ -6639,229 +9915,113 @@
         <w:rPr>
           <w:rFonts w:ascii="Segoe UI" w:hAnsi="Segoe UI" w:cs="Segoe UI"/>
         </w:rPr>
-        <w:t>Cadastro de Etapa</w:t>
-      </w:r>
-    </w:p>
-    <w:p>
-      <w:pPr>
-        <w:pStyle w:val="Corpodetexto"/>
-        <w:spacing w:line="360" w:lineRule="auto"/>
-        <w:ind w:left="720"/>
-        <w:outlineLvl w:val="0"/>
-        <w:rPr>
-          <w:rFonts w:ascii="Segoe UI" w:hAnsi="Segoe UI" w:cs="Segoe UI"/>
-        </w:rPr>
-      </w:pPr>
-      <w:r>
-        <w:rPr>
-          <w:rFonts w:ascii="Segoe UI" w:hAnsi="Segoe UI" w:cs="Segoe UI"/>
-        </w:rPr>
-        <w:t xml:space="preserve">Descrição do caso de uso: </w:t>
-      </w:r>
-      <w:r>
-        <w:rPr>
-          <w:rFonts w:ascii="Segoe UI" w:hAnsi="Segoe UI" w:cs="Segoe UI"/>
-        </w:rPr>
-        <w:t>ao clicar no botão para cadastrar uma nova etapa, o usuário será redirecionado para uma tela onde deverão ser preenchidos os seguintes campos: nome da etapa, descrição, tempo médio</w:t>
-      </w:r>
-      <w:r>
-        <w:rPr>
-          <w:rFonts w:ascii="Segoe UI" w:hAnsi="Segoe UI" w:cs="Segoe UI"/>
-        </w:rPr>
-        <w:t xml:space="preserve"> de duração e periodicidade para atualização.</w:t>
-      </w:r>
-    </w:p>
-    <w:p>
-      <w:pPr>
-        <w:pStyle w:val="Corpodetexto"/>
-        <w:spacing w:line="360" w:lineRule="auto"/>
-        <w:ind w:left="720"/>
-        <w:outlineLvl w:val="0"/>
-        <w:rPr>
-          <w:rFonts w:ascii="Segoe UI" w:hAnsi="Segoe UI" w:cs="Segoe UI"/>
-        </w:rPr>
-      </w:pPr>
-      <w:r>
-        <w:rPr>
-          <w:rFonts w:ascii="Segoe UI" w:hAnsi="Segoe UI" w:cs="Segoe UI"/>
-        </w:rPr>
-        <w:t>Prioridade:</w:t>
-      </w:r>
-      <w:r>
-        <w:rPr>
-          <w:rFonts w:ascii="Segoe UI" w:hAnsi="Segoe UI" w:cs="Segoe UI"/>
-        </w:rPr>
-        <w:tab/>
-        <w:t>(</w:t>
-      </w:r>
-      <w:r>
-        <w:rPr>
-          <w:rFonts w:ascii="Segoe UI" w:hAnsi="Segoe UI" w:cs="Segoe UI"/>
-        </w:rPr>
-        <w:t>)Essencial</w:t>
-      </w:r>
-      <w:r>
-        <w:rPr>
-          <w:rFonts w:ascii="Segoe UI" w:hAnsi="Segoe UI" w:cs="Segoe UI"/>
-        </w:rPr>
-        <w:tab/>
-      </w:r>
-      <w:r>
-        <w:rPr>
-          <w:rFonts w:ascii="Segoe UI" w:hAnsi="Segoe UI" w:cs="Segoe UI"/>
-        </w:rPr>
-        <w:tab/>
-        <w:t>(</w:t>
-      </w:r>
-      <w:r>
-        <w:rPr>
-          <w:rFonts w:ascii="Segoe UI" w:hAnsi="Segoe UI" w:cs="Segoe UI"/>
-        </w:rPr>
-        <w:t>X</w:t>
-      </w:r>
-      <w:r>
-        <w:rPr>
-          <w:rFonts w:ascii="Segoe UI" w:hAnsi="Segoe UI" w:cs="Segoe UI"/>
-        </w:rPr>
-        <w:t>)Importante</w:t>
-      </w:r>
-      <w:r>
-        <w:rPr>
-          <w:rFonts w:ascii="Segoe UI" w:hAnsi="Segoe UI" w:cs="Segoe UI"/>
-        </w:rPr>
-        <w:tab/>
-      </w:r>
-      <w:r>
-        <w:rPr>
-          <w:rFonts w:ascii="Segoe UI" w:hAnsi="Segoe UI" w:cs="Segoe UI"/>
-        </w:rPr>
-        <w:tab/>
-        <w:t>( )Desejável</w:t>
-      </w:r>
-    </w:p>
-    <w:p>
-      <w:pPr>
-        <w:pStyle w:val="Corpodetexto"/>
-        <w:spacing w:line="360" w:lineRule="auto"/>
-        <w:ind w:left="720"/>
-        <w:outlineLvl w:val="0"/>
-        <w:rPr>
-          <w:rFonts w:ascii="Segoe UI" w:hAnsi="Segoe UI" w:cs="Segoe UI"/>
-        </w:rPr>
-      </w:pPr>
-    </w:p>
-    <w:p>
-      <w:pPr>
-        <w:pStyle w:val="Corpodetexto"/>
-        <w:spacing w:line="360" w:lineRule="auto"/>
-        <w:ind w:left="720"/>
-        <w:outlineLvl w:val="0"/>
-        <w:rPr>
-          <w:rFonts w:ascii="Segoe UI" w:hAnsi="Segoe UI" w:cs="Segoe UI"/>
-        </w:rPr>
-      </w:pPr>
-      <w:r>
-        <w:rPr>
-          <w:rFonts w:ascii="Segoe UI" w:hAnsi="Segoe UI" w:cs="Segoe UI"/>
-        </w:rPr>
-        <w:t>[RF</w:t>
-      </w:r>
-      <w:r>
-        <w:rPr>
-          <w:rFonts w:ascii="Segoe UI" w:hAnsi="Segoe UI" w:cs="Segoe UI"/>
-        </w:rPr>
-        <w:t>07</w:t>
-      </w:r>
-      <w:r>
-        <w:rPr>
-          <w:rFonts w:ascii="Segoe UI" w:hAnsi="Segoe UI" w:cs="Segoe UI"/>
-        </w:rPr>
-        <w:t xml:space="preserve">] </w:t>
-      </w:r>
-      <w:r>
-        <w:rPr>
-          <w:rFonts w:ascii="Segoe UI" w:hAnsi="Segoe UI" w:cs="Segoe UI"/>
-        </w:rPr>
-        <w:t>Detalhes da</w:t>
-      </w:r>
-      <w:r>
-        <w:rPr>
-          <w:rFonts w:ascii="Segoe UI" w:hAnsi="Segoe UI" w:cs="Segoe UI"/>
-        </w:rPr>
-        <w:t xml:space="preserve"> Etapa</w:t>
-      </w:r>
-    </w:p>
-    <w:p>
-      <w:pPr>
-        <w:pStyle w:val="Corpodetexto"/>
-        <w:spacing w:line="360" w:lineRule="auto"/>
-        <w:ind w:left="720"/>
-        <w:outlineLvl w:val="0"/>
-        <w:rPr>
-          <w:rFonts w:ascii="Segoe UI" w:hAnsi="Segoe UI" w:cs="Segoe UI"/>
-        </w:rPr>
-      </w:pPr>
-      <w:r>
-        <w:rPr>
-          <w:rFonts w:ascii="Segoe UI" w:hAnsi="Segoe UI" w:cs="Segoe UI"/>
-        </w:rPr>
-        <w:t xml:space="preserve">Descrição do caso de uso: </w:t>
-      </w:r>
-      <w:r>
-        <w:rPr>
-          <w:rFonts w:ascii="Segoe UI" w:hAnsi="Segoe UI" w:cs="Segoe UI"/>
-        </w:rPr>
-        <w:t>ao clicar no botão de detalhes da etapa, deverá ser aberto uma tela onde o usuário poderá registrar uma nova atualização para o acompanhamento do cliente. Tal registro deverá conter os seguintes campos: nome da atualização, data da atualização, descrição do que foi feito e deverá conter ao menos uma imagem para a melhor visualização do andamento por parte do cliente.</w:t>
-      </w:r>
-    </w:p>
-    <w:p>
-      <w:pPr>
-        <w:rPr>
-          <w:rFonts w:ascii="Segoe UI" w:hAnsi="Segoe UI" w:cs="Segoe UI"/>
-          <w:sz w:val="24"/>
-          <w:szCs w:val="24"/>
-        </w:rPr>
-      </w:pPr>
-      <w:r>
-        <w:rPr>
-          <w:rFonts w:ascii="Segoe UI" w:hAnsi="Segoe UI" w:cs="Segoe UI"/>
-        </w:rPr>
-        <w:br w:type="page"/>
-      </w:r>
-    </w:p>
-    <w:p>
-      <w:pPr>
-        <w:pStyle w:val="Corpodetexto"/>
-        <w:spacing w:line="360" w:lineRule="auto"/>
-        <w:ind w:left="720"/>
-        <w:outlineLvl w:val="0"/>
-        <w:rPr>
-          <w:rFonts w:ascii="Segoe UI" w:hAnsi="Segoe UI" w:cs="Segoe UI"/>
-        </w:rPr>
-      </w:pPr>
-    </w:p>
-    <w:p>
-      <w:pPr>
-        <w:pStyle w:val="Corpodetexto"/>
-        <w:spacing w:line="360" w:lineRule="auto"/>
-        <w:ind w:left="720"/>
-        <w:outlineLvl w:val="0"/>
-        <w:rPr>
-          <w:rFonts w:ascii="Segoe UI" w:hAnsi="Segoe UI" w:cs="Segoe UI"/>
-        </w:rPr>
-      </w:pPr>
-      <w:r>
-        <w:rPr>
-          <w:rFonts w:ascii="Segoe UI" w:hAnsi="Segoe UI" w:cs="Segoe UI"/>
-        </w:rPr>
-        <w:t xml:space="preserve">A tela também possuirá a função de </w:t>
-      </w:r>
-      <w:r>
-        <w:rPr>
-          <w:rFonts w:ascii="Segoe UI" w:hAnsi="Segoe UI" w:cs="Segoe UI"/>
-        </w:rPr>
-        <w:t>listar as atualizações cadastradas em ordem cronológica, sendo a mais atual listada no topo. Além disso, ao selecionar uma dessas atualizações, o usuário poderá visualizar os detalhes da mesma, editar os dados ou excluir a atualização.</w:t>
-      </w:r>
+        <w:t>Mensagens</w:t>
+      </w:r>
+    </w:p>
+    <w:p>
+      <w:pPr>
+        <w:pStyle w:val="Corpodetexto"/>
+        <w:spacing w:line="360" w:lineRule="auto"/>
+        <w:ind w:left="720"/>
+        <w:outlineLvl w:val="0"/>
+        <w:rPr>
+          <w:rFonts w:ascii="Segoe UI" w:hAnsi="Segoe UI" w:cs="Segoe UI"/>
+        </w:rPr>
+      </w:pPr>
+      <w:r>
+        <w:rPr>
+          <w:rFonts w:ascii="Segoe UI" w:hAnsi="Segoe UI" w:cs="Segoe UI"/>
+          <w:noProof/>
+          <w:lang w:val="pt-BR" w:eastAsia="pt-BR"/>
+        </w:rPr>
+        <w:drawing>
+          <wp:inline distT="0" distB="0" distL="0" distR="0" wp14:anchorId="603A083F" wp14:editId="2D5B3739">
+            <wp:extent cx="4877481" cy="3000794"/>
+            <wp:effectExtent l="0" t="0" r="0" b="9525"/>
+            <wp:docPr id="27" name="Imagem 27"/>
+            <wp:cNvGraphicFramePr>
+              <a:graphicFrameLocks xmlns:a="http://schemas.openxmlformats.org/drawingml/2006/main" noChangeAspect="1"/>
+            </wp:cNvGraphicFramePr>
+            <a:graphic xmlns:a="http://schemas.openxmlformats.org/drawingml/2006/main">
+              <a:graphicData uri="http://schemas.openxmlformats.org/drawingml/2006/picture">
+                <pic:pic xmlns:pic="http://schemas.openxmlformats.org/drawingml/2006/picture">
+                  <pic:nvPicPr>
+                    <pic:cNvPr id="12" name="mensagens.PNG"/>
+                    <pic:cNvPicPr/>
+                  </pic:nvPicPr>
+                  <pic:blipFill>
+                    <a:blip r:embed="rId31">
+                      <a:extLst>
+                        <a:ext uri="{28A0092B-C50C-407E-A947-70E740481C1C}">
+                          <a14:useLocalDpi xmlns:a14="http://schemas.microsoft.com/office/drawing/2010/main" val="0"/>
+                        </a:ext>
+                      </a:extLst>
+                    </a:blip>
+                    <a:stretch>
+                      <a:fillRect/>
+                    </a:stretch>
+                  </pic:blipFill>
+                  <pic:spPr>
+                    <a:xfrm>
+                      <a:off x="0" y="0"/>
+                      <a:ext cx="4877481" cy="3000794"/>
+                    </a:xfrm>
+                    <a:prstGeom prst="rect">
+                      <a:avLst/>
+                    </a:prstGeom>
+                  </pic:spPr>
+                </pic:pic>
+              </a:graphicData>
+            </a:graphic>
+          </wp:inline>
+        </w:drawing>
+      </w:r>
+    </w:p>
+    <w:p>
+      <w:pPr>
+        <w:pStyle w:val="Corpodetexto"/>
+        <w:spacing w:line="360" w:lineRule="auto"/>
+        <w:ind w:left="720"/>
+        <w:outlineLvl w:val="0"/>
+        <w:rPr>
+          <w:rFonts w:ascii="Segoe UI" w:hAnsi="Segoe UI" w:cs="Segoe UI"/>
+        </w:rPr>
+      </w:pPr>
+      <w:r>
+        <w:rPr>
+          <w:rFonts w:ascii="Segoe UI" w:hAnsi="Segoe UI" w:cs="Segoe UI"/>
+        </w:rPr>
+        <w:t>Descrição do caso de uso:</w:t>
+      </w:r>
+      <w:r>
+        <w:rPr>
+          <w:rFonts w:ascii="Segoe UI" w:hAnsi="Segoe UI" w:cs="Segoe UI"/>
+        </w:rPr>
+        <w:t xml:space="preserve"> ao clicar na aba de mensagens do menu superior, o usuário será direcionado para a tela onde poderá tr</w:t>
+      </w:r>
+      <w:r>
+        <w:rPr>
+          <w:rFonts w:ascii="Segoe UI" w:hAnsi="Segoe UI" w:cs="Segoe UI"/>
+        </w:rPr>
+        <w:t>ocar mensagens com a construtor</w:t>
+      </w:r>
+      <w:r>
+        <w:rPr>
+          <w:rFonts w:ascii="Segoe UI" w:hAnsi="Segoe UI" w:cs="Segoe UI"/>
+        </w:rPr>
+        <w:t>a, no intuito de tirar dúvidas, obter informações a respeito da obra, entre outros motivos para o contato.</w:t>
+      </w:r>
+    </w:p>
+    <w:p>
+      <w:pPr>
+        <w:pStyle w:val="Corpodetexto"/>
+        <w:spacing w:line="360" w:lineRule="auto"/>
+        <w:ind w:left="720"/>
+        <w:outlineLvl w:val="0"/>
+        <w:rPr>
+          <w:rFonts w:ascii="Segoe UI" w:hAnsi="Segoe UI" w:cs="Segoe UI"/>
+        </w:rPr>
+      </w:pPr>
       <w:bookmarkStart w:id="7" w:name="_GoBack"/>
       <w:bookmarkEnd w:id="7"/>
     </w:p>
@@ -6869,96 +10029,6 @@
       <w:pPr>
         <w:pStyle w:val="Corpodetexto"/>
         <w:spacing w:line="360" w:lineRule="auto"/>
-        <w:ind w:left="720"/>
-        <w:outlineLvl w:val="0"/>
-        <w:rPr>
-          <w:rFonts w:ascii="Segoe UI" w:hAnsi="Segoe UI" w:cs="Segoe UI"/>
-        </w:rPr>
-      </w:pPr>
-      <w:r>
-        <w:rPr>
-          <w:rFonts w:ascii="Segoe UI" w:hAnsi="Segoe UI" w:cs="Segoe UI"/>
-        </w:rPr>
-        <w:t>Prioridade:</w:t>
-      </w:r>
-      <w:r>
-        <w:rPr>
-          <w:rFonts w:ascii="Segoe UI" w:hAnsi="Segoe UI" w:cs="Segoe UI"/>
-        </w:rPr>
-        <w:tab/>
-        <w:t>(</w:t>
-      </w:r>
-      <w:r>
-        <w:rPr>
-          <w:rFonts w:ascii="Segoe UI" w:hAnsi="Segoe UI" w:cs="Segoe UI"/>
-        </w:rPr>
-        <w:t>X</w:t>
-      </w:r>
-      <w:r>
-        <w:rPr>
-          <w:rFonts w:ascii="Segoe UI" w:hAnsi="Segoe UI" w:cs="Segoe UI"/>
-        </w:rPr>
-        <w:t>)Essencial</w:t>
-      </w:r>
-      <w:r>
-        <w:rPr>
-          <w:rFonts w:ascii="Segoe UI" w:hAnsi="Segoe UI" w:cs="Segoe UI"/>
-        </w:rPr>
-        <w:tab/>
-      </w:r>
-      <w:r>
-        <w:rPr>
-          <w:rFonts w:ascii="Segoe UI" w:hAnsi="Segoe UI" w:cs="Segoe UI"/>
-        </w:rPr>
-        <w:tab/>
-        <w:t>(</w:t>
-      </w:r>
-      <w:r>
-        <w:rPr>
-          <w:rFonts w:ascii="Segoe UI" w:hAnsi="Segoe UI" w:cs="Segoe UI"/>
-        </w:rPr>
-        <w:t>)Importante</w:t>
-      </w:r>
-      <w:r>
-        <w:rPr>
-          <w:rFonts w:ascii="Segoe UI" w:hAnsi="Segoe UI" w:cs="Segoe UI"/>
-        </w:rPr>
-        <w:tab/>
-      </w:r>
-      <w:r>
-        <w:rPr>
-          <w:rFonts w:ascii="Segoe UI" w:hAnsi="Segoe UI" w:cs="Segoe UI"/>
-        </w:rPr>
-        <w:tab/>
-        <w:t>( )Desejável</w:t>
-      </w:r>
-    </w:p>
-    <w:p>
-      <w:pPr>
-        <w:pStyle w:val="Corpodetexto"/>
-        <w:spacing w:line="360" w:lineRule="auto"/>
-        <w:ind w:left="720"/>
-        <w:outlineLvl w:val="0"/>
-        <w:rPr>
-          <w:rFonts w:ascii="Segoe UI" w:hAnsi="Segoe UI" w:cs="Segoe UI"/>
-        </w:rPr>
-      </w:pPr>
-    </w:p>
-    <w:p>
-      <w:pPr>
-        <w:pStyle w:val="Corpodetexto"/>
-        <w:spacing w:line="360" w:lineRule="auto"/>
-        <w:ind w:left="720"/>
-        <w:outlineLvl w:val="0"/>
-        <w:rPr>
-          <w:rFonts w:ascii="Segoe UI" w:hAnsi="Segoe UI" w:cs="Segoe UI"/>
-        </w:rPr>
-      </w:pPr>
-    </w:p>
-    <w:p>
-      <w:pPr>
-        <w:pStyle w:val="Corpodetexto"/>
-        <w:spacing w:line="360" w:lineRule="auto"/>
         <w:ind w:left="360"/>
         <w:jc w:val="both"/>
         <w:outlineLvl w:val="0"/>
@@ -6974,6 +10044,7 @@
           <w:b/>
           <w:bCs/>
         </w:rPr>
+        <w:lastRenderedPageBreak/>
         <w:t>7.</w:t>
       </w:r>
       <w:r>
@@ -7259,12 +10330,15 @@
           <w:rFonts w:ascii="Segoe UI" w:hAnsi="Segoe UI" w:cs="Segoe UI"/>
         </w:rPr>
       </w:pPr>
-      <w:r>
-        <w:rPr>
-          <w:rFonts w:ascii="Segoe UI" w:hAnsi="Segoe UI" w:cs="Segoe UI"/>
-        </w:rPr>
-        <w:t>GitHub</w:t>
-      </w:r>
+      <w:hyperlink r:id="rId32" w:history="1">
+        <w:r>
+          <w:rPr>
+            <w:rStyle w:val="Hyperlink"/>
+            <w:rFonts w:ascii="Segoe UI" w:hAnsi="Segoe UI" w:cs="Segoe UI"/>
+          </w:rPr>
+          <w:t>https://github.com/joaopessin/senai_tcc</w:t>
+        </w:r>
+      </w:hyperlink>
     </w:p>
     <w:p>
       <w:pPr>
@@ -7292,6 +10366,21 @@
         <w:pStyle w:val="Corpodetexto"/>
         <w:numPr>
           <w:ilvl w:val="0"/>
+          <w:numId w:val="6"/>
+        </w:numPr>
+        <w:spacing w:line="360" w:lineRule="auto"/>
+        <w:jc w:val="both"/>
+        <w:outlineLvl w:val="0"/>
+        <w:rPr>
+          <w:rFonts w:ascii="Segoe UI" w:hAnsi="Segoe UI" w:cs="Segoe UI"/>
+        </w:rPr>
+      </w:pPr>
+    </w:p>
+    <w:p>
+      <w:pPr>
+        <w:pStyle w:val="Corpodetexto"/>
+        <w:numPr>
+          <w:ilvl w:val="0"/>
           <w:numId w:val="1"/>
         </w:numPr>
         <w:spacing w:line="360" w:lineRule="auto"/>
@@ -7456,14 +10545,7 @@
         <w:rPr>
           <w:rFonts w:ascii="Segoe UI" w:hAnsi="Segoe UI" w:cs="Segoe UI"/>
         </w:rPr>
-        <w:t xml:space="preserve">s ganhos para o cliente, usuário ou mercado? Quais foram os </w:t>
-      </w:r>
-      <w:r>
-        <w:rPr>
-          <w:rFonts w:ascii="Segoe UI" w:hAnsi="Segoe UI" w:cs="Segoe UI"/>
-        </w:rPr>
-        <w:lastRenderedPageBreak/>
-        <w:t xml:space="preserve">aprendizados obtidos? </w:t>
+        <w:t xml:space="preserve">s ganhos para o cliente, usuário ou mercado? Quais foram os aprendizados obtidos? </w:t>
       </w:r>
     </w:p>
     <w:p>
@@ -7850,8 +10932,8 @@
       </w:pPr>
     </w:p>
     <w:sectPr>
-      <w:headerReference w:type="default" r:id="rId15"/>
-      <w:footerReference w:type="default" r:id="rId16"/>
+      <w:headerReference w:type="default" r:id="rId33"/>
+      <w:footerReference w:type="default" r:id="rId34"/>
       <w:pgSz w:w="11910" w:h="16840"/>
       <w:pgMar w:top="1417" w:right="1701" w:bottom="1417" w:left="1701" w:header="720" w:footer="720" w:gutter="0"/>
       <w:cols w:space="720"/>
@@ -10936,7 +14018,7 @@
 </file>
 
 <file path=customXml/itemProps4.xml><?xml version="1.0" encoding="utf-8"?>
-<ds:datastoreItem xmlns:ds="http://schemas.openxmlformats.org/officeDocument/2006/customXml" ds:itemID="{FE3B1E18-C800-45C5-B725-1C547EE6EA04}">
+<ds:datastoreItem xmlns:ds="http://schemas.openxmlformats.org/officeDocument/2006/customXml" ds:itemID="{9BFE2EE7-5B75-4E31-B822-78022BF0A200}">
   <ds:schemaRefs>
     <ds:schemaRef ds:uri="http://schemas.openxmlformats.org/officeDocument/2006/bibliography"/>
   </ds:schemaRefs>

</xml_diff>